<commit_message>
create coversheet; instructions mods
</commit_message>
<xml_diff>
--- a/docassemble/MLHDivorceAndCustody/data/templates/instructions_divorce_with_children.docx
+++ b/docassemble/MLHDivorceAndCustody/data/templates/instructions_divorce_with_children.docx
@@ -9,27 +9,27 @@
       <w:bookmarkStart w:id="0" w:name="_heading=h.vrrcby7wzmz8" w:colFirst="0" w:colLast="0"/>
       <w:bookmarkEnd w:id="0"/>
       <w:r>
-        <w:t>Instructions for Divorce with Children</w:t>
-      </w:r>
-      <w:r>
-        <w:t xml:space="preserve"> – </w:t>
-      </w:r>
-      <w:proofErr w:type="gramStart"/>
-      <w:r>
         <w:t xml:space="preserve">{{ </w:t>
       </w:r>
       <w:proofErr w:type="spellStart"/>
       <w:r>
-        <w:t>county</w:t>
-      </w:r>
-      <w:proofErr w:type="gramEnd"/>
-      <w:r>
-        <w:t>_choice</w:t>
-      </w:r>
-      <w:proofErr w:type="spellEnd"/>
-      <w:r>
-        <w:t xml:space="preserve"> }} County</w:t>
-      </w:r>
+        <w:t>county_choice</w:t>
+      </w:r>
+      <w:proofErr w:type="spellEnd"/>
+      <w:r>
+        <w:t xml:space="preserve"> }} County </w:t>
+      </w:r>
+      <w:r>
+        <w:t>Instru</w:t>
+      </w:r>
+      <w:r>
+        <w:t>ctions for Divorce with Children</w:t>
+      </w:r>
+      <w:r>
+        <w:t xml:space="preserve"> – Consent Judgment</w:t>
+      </w:r>
+      <w:bookmarkStart w:id="1" w:name="_GoBack"/>
+      <w:bookmarkEnd w:id="1"/>
     </w:p>
     <w:p>
       <w:r>
@@ -41,7 +41,7 @@
             <w:color w:val="0000FF"/>
             <w:u w:val="single"/>
           </w:rPr>
-          <w:t>I Need a Divorce and I Have Children</w:t>
+          <w:t>Filing for Divorce with Children</w:t>
         </w:r>
       </w:hyperlink>
       <w:r>
@@ -52,8 +52,8 @@
       <w:pPr>
         <w:pStyle w:val="Heading3"/>
       </w:pPr>
-      <w:bookmarkStart w:id="1" w:name="_heading=h.5ck3r8esuw9z" w:colFirst="0" w:colLast="0"/>
-      <w:bookmarkEnd w:id="1"/>
+      <w:bookmarkStart w:id="2" w:name="_heading=h.5ck3r8esuw9z" w:colFirst="0" w:colLast="0"/>
+      <w:bookmarkEnd w:id="2"/>
       <w:r>
         <w:t xml:space="preserve">Step 1: </w:t>
       </w:r>
@@ -516,7 +516,11 @@
         </w:r>
       </w:hyperlink>
       <w:r>
-        <w:t>: This form is required in Wayne County. Our form tool does not produce it because the tool does not place any protected personal identifying information on the forms that will be filed in the public court file. Fill out the caption, but leave the rest of the form blank.</w:t>
+        <w:t xml:space="preserve">: This form is required in Wayne County. Our form tool does not produce it because the tool does not place any protected personal </w:t>
+      </w:r>
+      <w:r>
+        <w:lastRenderedPageBreak/>
+        <w:t>identifying information on the forms that will be filed in the public court file. Fill out the caption, but leave the rest of the form blank.</w:t>
       </w:r>
     </w:p>
     <w:p>
@@ -1048,8 +1052,8 @@
           <w:b/>
         </w:rPr>
       </w:pPr>
-      <w:bookmarkStart w:id="2" w:name="_heading=h.1sft50cdbv9c" w:colFirst="0" w:colLast="0"/>
-      <w:bookmarkEnd w:id="2"/>
+      <w:bookmarkStart w:id="3" w:name="_heading=h.1sft50cdbv9c" w:colFirst="0" w:colLast="0"/>
+      <w:bookmarkEnd w:id="3"/>
       <w:r>
         <w:t>Unless you file a Fee Waiver Request and it is approved, filing for divorce with minor children will cost $255.</w:t>
       </w:r>
@@ -1069,6 +1073,7 @@
         <w:rPr>
           <w:b/>
         </w:rPr>
+        <w:lastRenderedPageBreak/>
         <w:t>Filing online:</w:t>
       </w:r>
       <w:r>
@@ -1096,11 +1101,7 @@
         </w:r>
       </w:hyperlink>
       <w:r>
-        <w:t xml:space="preserve"> and </w:t>
-      </w:r>
-      <w:r>
-        <w:lastRenderedPageBreak/>
-        <w:t xml:space="preserve">use the code 6223. A copy of the </w:t>
+        <w:t xml:space="preserve"> and use the code 6223. A copy of the </w:t>
       </w:r>
       <w:proofErr w:type="spellStart"/>
       <w:r>
@@ -1277,21 +1278,7 @@
         <w:rPr>
           <w:color w:val="222222"/>
         </w:rPr>
-        <w:t xml:space="preserve"> == “Wayne” </w:t>
-      </w:r>
-      <w:proofErr w:type="gramStart"/>
-      <w:r>
-        <w:rPr>
-          <w:color w:val="222222"/>
-        </w:rPr>
-        <w:t>%}If</w:t>
-      </w:r>
-      <w:proofErr w:type="gramEnd"/>
-      <w:r>
-        <w:rPr>
-          <w:color w:val="222222"/>
-        </w:rPr>
-        <w:t xml:space="preserve"> you are unable to pay the filing fee, you can ask the court to waive it. Your case will not start until you pay the </w:t>
+        <w:t xml:space="preserve"> == “Wayne” %}If you are unable to pay the filing fee, you can ask the court to waive it. Your case will not start until you pay the </w:t>
       </w:r>
       <w:r>
         <w:rPr>
@@ -1303,21 +1290,7 @@
         <w:rPr>
           <w:color w:val="222222"/>
         </w:rPr>
-        <w:t xml:space="preserve">fee or your Fee Waiver Request is </w:t>
-      </w:r>
-      <w:proofErr w:type="gramStart"/>
-      <w:r>
-        <w:rPr>
-          <w:color w:val="222222"/>
-        </w:rPr>
-        <w:t>approved.{</w:t>
-      </w:r>
-      <w:proofErr w:type="gramEnd"/>
-      <w:r>
-        <w:rPr>
-          <w:color w:val="222222"/>
-        </w:rPr>
-        <w:t>% else %}</w:t>
+        <w:t>fee or your Fee Waiver Request is approved.{% else %}</w:t>
       </w:r>
       <w:r>
         <w:rPr>
@@ -1329,21 +1302,7 @@
         <w:rPr>
           <w:color w:val="222222"/>
         </w:rPr>
-        <w:t xml:space="preserve"> Your case will not start until you pay the fees or your Fee Waiver Request is </w:t>
-      </w:r>
-      <w:proofErr w:type="gramStart"/>
-      <w:r>
-        <w:rPr>
-          <w:color w:val="222222"/>
-        </w:rPr>
-        <w:t>approved.{</w:t>
-      </w:r>
-      <w:proofErr w:type="gramEnd"/>
-      <w:r>
-        <w:rPr>
-          <w:color w:val="222222"/>
-        </w:rPr>
-        <w:t xml:space="preserve">% </w:t>
+        <w:t xml:space="preserve"> Your case will not start until you pay the fees or your Fee Waiver Request is approved.{% </w:t>
       </w:r>
       <w:proofErr w:type="spellStart"/>
       <w:r>
@@ -1484,8 +1443,8 @@
           <w:color w:val="222222"/>
         </w:rPr>
       </w:pPr>
-      <w:bookmarkStart w:id="3" w:name="_heading=h.gjdgxs" w:colFirst="0" w:colLast="0"/>
-      <w:bookmarkEnd w:id="3"/>
+      <w:bookmarkStart w:id="4" w:name="_heading=h.gjdgxs" w:colFirst="0" w:colLast="0"/>
+      <w:bookmarkEnd w:id="4"/>
       <w:r>
         <w:rPr>
           <w:color w:val="222222"/>
@@ -1801,21 +1760,7 @@
         <w:rPr>
           <w:color w:val="222222"/>
         </w:rPr>
-        <w:t xml:space="preserve">” </w:t>
-      </w:r>
-      <w:proofErr w:type="gramStart"/>
-      <w:r>
-        <w:rPr>
-          <w:color w:val="222222"/>
-        </w:rPr>
-        <w:t>%}You</w:t>
-      </w:r>
-      <w:proofErr w:type="gramEnd"/>
-      <w:r>
-        <w:rPr>
-          <w:color w:val="222222"/>
-        </w:rPr>
-        <w:t xml:space="preserve"> may be able to get your document notarized at a bank or at the court clerk's office.</w:t>
+        <w:t>” %}You may be able to get your document notarized at a bank or at the court clerk's office.</w:t>
       </w:r>
       <w:r>
         <w:rPr>
@@ -1827,27 +1772,13 @@
         <w:rPr>
           <w:color w:val="222222"/>
         </w:rPr>
-        <w:t xml:space="preserve">{% else </w:t>
-      </w:r>
-      <w:proofErr w:type="gramStart"/>
-      <w:r>
-        <w:rPr>
-          <w:color w:val="222222"/>
-        </w:rPr>
-        <w:t>%}</w:t>
-      </w:r>
-      <w:r>
-        <w:rPr>
-          <w:color w:val="222222"/>
-        </w:rPr>
-        <w:t>You</w:t>
-      </w:r>
-      <w:proofErr w:type="gramEnd"/>
-      <w:r>
-        <w:rPr>
-          <w:color w:val="222222"/>
-        </w:rPr>
-        <w:t xml:space="preserve"> can usually find a notary at a bank </w:t>
+        <w:t>{% else %}</w:t>
+      </w:r>
+      <w:r>
+        <w:rPr>
+          <w:color w:val="222222"/>
+        </w:rPr>
+        <w:t xml:space="preserve">You can usually find a notary at a bank </w:t>
       </w:r>
       <w:r>
         <w:rPr>
@@ -1879,27 +1810,13 @@
         <w:rPr>
           <w:color w:val="222222"/>
         </w:rPr>
-        <w:t xml:space="preserve"> </w:t>
-      </w:r>
-      <w:proofErr w:type="gramStart"/>
-      <w:r>
-        <w:rPr>
-          <w:color w:val="222222"/>
-        </w:rPr>
-        <w:t>%}</w:t>
-      </w:r>
-      <w:r>
-        <w:rPr>
-          <w:color w:val="222222"/>
-        </w:rPr>
-        <w:t>{</w:t>
-      </w:r>
-      <w:proofErr w:type="gramEnd"/>
-      <w:r>
-        <w:rPr>
-          <w:color w:val="222222"/>
-        </w:rPr>
-        <w:t xml:space="preserve">% if </w:t>
+        <w:t xml:space="preserve"> %}</w:t>
+      </w:r>
+      <w:r>
+        <w:rPr>
+          <w:color w:val="222222"/>
+        </w:rPr>
+        <w:t xml:space="preserve">{% if </w:t>
       </w:r>
       <w:proofErr w:type="spellStart"/>
       <w:r>
@@ -1927,27 +1844,13 @@
         <w:rPr>
           <w:color w:val="222222"/>
         </w:rPr>
-        <w:t xml:space="preserve"> </w:t>
-      </w:r>
-      <w:proofErr w:type="gramStart"/>
-      <w:r>
-        <w:rPr>
-          <w:color w:val="222222"/>
-        </w:rPr>
-        <w:t>%}</w:t>
-      </w:r>
-      <w:r>
-        <w:rPr>
-          <w:color w:val="222222"/>
-        </w:rPr>
-        <w:t>Some</w:t>
-      </w:r>
-      <w:proofErr w:type="gramEnd"/>
-      <w:r>
-        <w:rPr>
-          <w:color w:val="222222"/>
-        </w:rPr>
-        <w:t xml:space="preserve"> copy and print shops also offer notary services for a fee. Contact the bank or other location to make sure that a notary will be available at the time you plan on going</w:t>
+        <w:t xml:space="preserve"> %}</w:t>
+      </w:r>
+      <w:r>
+        <w:rPr>
+          <w:color w:val="222222"/>
+        </w:rPr>
+        <w:t>Some copy and print shops also offer notary services for a fee. Contact the bank or other location to make sure that a notary will be available at the time you plan on going</w:t>
       </w:r>
       <w:r>
         <w:rPr>
@@ -2583,28 +2486,14 @@
         <w:rPr>
           <w:color w:val="222222"/>
         </w:rPr>
-        <w:t>county_</w:t>
-      </w:r>
-      <w:proofErr w:type="gramStart"/>
-      <w:r>
-        <w:rPr>
-          <w:color w:val="222222"/>
-        </w:rPr>
-        <w:t>choice</w:t>
-      </w:r>
-      <w:proofErr w:type="spellEnd"/>
-      <w:r>
-        <w:rPr>
-          <w:color w:val="222222"/>
-        </w:rPr>
-        <w:t xml:space="preserve"> !</w:t>
-      </w:r>
-      <w:proofErr w:type="gramEnd"/>
-      <w:r>
-        <w:rPr>
-          <w:color w:val="222222"/>
-        </w:rPr>
-        <w:t>= “Oscoda” %}</w:t>
+        <w:t>county_choice</w:t>
+      </w:r>
+      <w:proofErr w:type="spellEnd"/>
+      <w:r>
+        <w:rPr>
+          <w:color w:val="222222"/>
+        </w:rPr>
+        <w:t xml:space="preserve"> != “Oscoda” %}</w:t>
       </w:r>
     </w:p>
     <w:p>
@@ -2697,21 +2586,7 @@
         <w:rPr>
           <w:color w:val="222222"/>
         </w:rPr>
-        <w:t xml:space="preserve"> == “Oscoda” </w:t>
-      </w:r>
-      <w:proofErr w:type="gramStart"/>
-      <w:r>
-        <w:rPr>
-          <w:color w:val="222222"/>
-        </w:rPr>
-        <w:t>%}The</w:t>
-      </w:r>
-      <w:proofErr w:type="gramEnd"/>
-      <w:r>
-        <w:rPr>
-          <w:color w:val="222222"/>
-        </w:rPr>
-        <w:t xml:space="preserve"> Prosecuting Attorney also gets one copy of the Summons, but does not get any of the other documents.{% else %}</w:t>
+        <w:t xml:space="preserve"> == “Oscoda” %}The Prosecuting Attorney also gets one copy of the Summons, but does not get any of the other documents.{% else %}</w:t>
       </w:r>
       <w:r>
         <w:rPr>
@@ -2734,28 +2609,13 @@
           <w:b/>
           <w:color w:val="222222"/>
         </w:rPr>
-        <w:t xml:space="preserve">, you will not need to file an extra copy for the Friend of the Court. You will only need to make copies for yourself and the other </w:t>
-      </w:r>
-      <w:proofErr w:type="gramStart"/>
-      <w:r>
-        <w:rPr>
-          <w:b/>
-          <w:color w:val="222222"/>
-        </w:rPr>
-        <w:t>party.</w:t>
-      </w:r>
-      <w:r>
-        <w:rPr>
-          <w:color w:val="222222"/>
-        </w:rPr>
-        <w:t>{</w:t>
-      </w:r>
-      <w:proofErr w:type="gramEnd"/>
-      <w:r>
-        <w:rPr>
-          <w:color w:val="222222"/>
-        </w:rPr>
-        <w:t xml:space="preserve">% </w:t>
+        <w:t>, you will not need to file an extra copy for the Friend of the Court. You will only need to make copies for yourself and the other party.</w:t>
+      </w:r>
+      <w:r>
+        <w:rPr>
+          <w:color w:val="222222"/>
+        </w:rPr>
+        <w:t xml:space="preserve">{% </w:t>
       </w:r>
       <w:proofErr w:type="spellStart"/>
       <w:r>
@@ -3506,31 +3366,15 @@
         </w:rPr>
         <w:t xml:space="preserve"> </w:t>
       </w:r>
-      <w:r>
-        <w:fldChar w:fldCharType="begin"/>
-      </w:r>
-      <w:r>
-        <w:instrText>HYPERLINK "https://www.3rdcc.org/courtroom-zoom-info"</w:instrText>
-      </w:r>
-      <w:r>
-        <w:fldChar w:fldCharType="separate"/>
-      </w:r>
-      <w:r>
-        <w:rPr>
-          <w:rStyle w:val="Hyperlink"/>
-          <w:b/>
-        </w:rPr>
-        <w:t>www.3rdcc.org/courtroom-zoom-info</w:t>
-      </w:r>
-      <w:r>
-        <w:rPr>
-          <w:rStyle w:val="Hyperlink"/>
-          <w:b/>
-        </w:rPr>
-        <w:fldChar w:fldCharType="end"/>
-      </w:r>
-      <w:bookmarkStart w:id="4" w:name="_GoBack"/>
-      <w:bookmarkEnd w:id="4"/>
+      <w:hyperlink r:id="rId39" w:history="1">
+        <w:r>
+          <w:rPr>
+            <w:rStyle w:val="Hyperlink"/>
+            <w:b/>
+          </w:rPr>
+          <w:t>www.3rdcc.org/courtroom-zoom-info</w:t>
+        </w:r>
+      </w:hyperlink>
       <w:r>
         <w:rPr>
           <w:b/>
@@ -3636,7 +3480,7 @@
         </w:rPr>
         <w:t xml:space="preserve">Upload your documents in </w:t>
       </w:r>
-      <w:hyperlink r:id="rId39">
+      <w:hyperlink r:id="rId40">
         <w:proofErr w:type="spellStart"/>
         <w:r>
           <w:rPr>
@@ -3699,7 +3543,7 @@
         </w:rPr>
         <w:t xml:space="preserve">5.00" for the Complaint, and "MISCELLANEOUS - $0.00" for all other documents. For more information about how to do this, please visit the </w:t>
       </w:r>
-      <w:hyperlink r:id="rId40">
+      <w:hyperlink r:id="rId41">
         <w:r>
           <w:rPr>
             <w:b/>
@@ -3992,7 +3836,7 @@
         </w:rPr>
         <w:t xml:space="preserve">File your forms at the court clerk's office. Click on </w:t>
       </w:r>
-      <w:hyperlink r:id="rId41">
+      <w:hyperlink r:id="rId42">
         <w:r>
           <w:rPr>
             <w:color w:val="1155CC"/>
@@ -4045,48 +3889,32 @@
           <w:color w:val="222222"/>
           <w:highlight w:val="white"/>
         </w:rPr>
-        <w:t>county_</w:t>
-      </w:r>
-      <w:proofErr w:type="gramStart"/>
+        <w:t>county_choice</w:t>
+      </w:r>
+      <w:proofErr w:type="spellEnd"/>
       <w:r>
         <w:rPr>
           <w:color w:val="222222"/>
           <w:highlight w:val="white"/>
         </w:rPr>
-        <w:t>choice</w:t>
-      </w:r>
-      <w:proofErr w:type="spellEnd"/>
+        <w:t xml:space="preserve"> != “Oakland” %}</w:t>
+      </w:r>
+    </w:p>
+    <w:p>
+      <w:pPr>
+        <w:spacing w:before="180" w:after="180"/>
+        <w:rPr>
+          <w:color w:val="222222"/>
+        </w:rPr>
+      </w:pPr>
       <w:r>
         <w:rPr>
           <w:color w:val="222222"/>
           <w:highlight w:val="white"/>
         </w:rPr>
-        <w:t xml:space="preserve"> !</w:t>
-      </w:r>
-      <w:proofErr w:type="gramEnd"/>
-      <w:r>
-        <w:rPr>
-          <w:color w:val="222222"/>
-          <w:highlight w:val="white"/>
-        </w:rPr>
-        <w:t>= “Oakland” %}</w:t>
-      </w:r>
-    </w:p>
-    <w:p>
-      <w:pPr>
-        <w:spacing w:before="180" w:after="180"/>
-        <w:rPr>
-          <w:color w:val="222222"/>
-        </w:rPr>
-      </w:pPr>
-      <w:r>
-        <w:rPr>
-          <w:color w:val="222222"/>
-          <w:highlight w:val="white"/>
-        </w:rPr>
         <w:t xml:space="preserve">If you are filing in person or need contact information for the court, click on </w:t>
       </w:r>
-      <w:hyperlink r:id="rId42">
+      <w:hyperlink r:id="rId43">
         <w:r>
           <w:rPr>
             <w:color w:val="1155CC"/>
@@ -4145,7 +3973,7 @@
         </w:rPr>
         <w:t xml:space="preserve">It will cost you at least $175 to file a </w:t>
       </w:r>
-      <w:hyperlink r:id="rId43">
+      <w:hyperlink r:id="rId44">
         <w:r>
           <w:rPr>
             <w:color w:val="1155CC"/>
@@ -4160,7 +3988,7 @@
         </w:rPr>
         <w:t xml:space="preserve"> for divorce with </w:t>
       </w:r>
-      <w:hyperlink r:id="rId44">
+      <w:hyperlink r:id="rId45">
         <w:r>
           <w:rPr>
             <w:color w:val="1155CC"/>
@@ -4282,7 +4110,7 @@
         </w:numPr>
         <w:spacing w:before="180" w:after="0"/>
       </w:pPr>
-      <w:hyperlink r:id="rId45">
+      <w:hyperlink r:id="rId46">
         <w:r>
           <w:rPr>
             <w:color w:val="1155CC"/>
@@ -4336,7 +4164,7 @@
         </w:rPr>
         <w:t xml:space="preserve">Uniform Child Custody </w:t>
       </w:r>
-      <w:hyperlink r:id="rId46">
+      <w:hyperlink r:id="rId47">
         <w:r>
           <w:rPr>
             <w:color w:val="1155CC"/>
@@ -4351,7 +4179,7 @@
         </w:rPr>
         <w:t xml:space="preserve"> Enforcement Act </w:t>
       </w:r>
-      <w:hyperlink r:id="rId47">
+      <w:hyperlink r:id="rId48">
         <w:r>
           <w:rPr>
             <w:color w:val="1155CC"/>
@@ -4526,27 +4354,13 @@
         <w:rPr>
           <w:color w:val="222222"/>
         </w:rPr>
-        <w:t xml:space="preserve">Record of Divorce or </w:t>
-      </w:r>
-      <w:proofErr w:type="gramStart"/>
-      <w:r>
-        <w:rPr>
-          <w:color w:val="222222"/>
-        </w:rPr>
-        <w:t>Annulment</w:t>
-      </w:r>
-      <w:r>
-        <w:rPr>
-          <w:color w:val="222222"/>
-        </w:rPr>
-        <w:t>{</w:t>
-      </w:r>
-      <w:proofErr w:type="gramEnd"/>
-      <w:r>
-        <w:rPr>
-          <w:color w:val="222222"/>
-        </w:rPr>
-        <w:t xml:space="preserve">% if </w:t>
+        <w:t>Record of Divorce or Annulment</w:t>
+      </w:r>
+      <w:r>
+        <w:rPr>
+          <w:color w:val="222222"/>
+        </w:rPr>
+        <w:t xml:space="preserve">{% if </w:t>
       </w:r>
       <w:proofErr w:type="spellStart"/>
       <w:r>
@@ -4742,7 +4556,7 @@
         </w:numPr>
         <w:spacing w:after="0"/>
       </w:pPr>
-      <w:hyperlink r:id="rId48">
+      <w:hyperlink r:id="rId49">
         <w:r>
           <w:rPr>
             <w:color w:val="1155CC"/>
@@ -4845,28 +4659,13 @@
           <w:color w:val="222222"/>
           <w:highlight w:val="white"/>
         </w:rPr>
-        <w:t xml:space="preserve">” </w:t>
-      </w:r>
-      <w:proofErr w:type="gramStart"/>
-      <w:r>
-        <w:rPr>
-          <w:color w:val="222222"/>
-          <w:highlight w:val="white"/>
-        </w:rPr>
-        <w:t>%}</w:t>
-      </w:r>
-      <w:r>
-        <w:rPr>
-          <w:color w:val="222222"/>
-        </w:rPr>
-        <w:t>Give</w:t>
-      </w:r>
-      <w:proofErr w:type="gramEnd"/>
-      <w:r>
-        <w:rPr>
-          <w:color w:val="222222"/>
-        </w:rPr>
-        <w:t xml:space="preserve"> the clerk all of the originals and all of the copies. {% </w:t>
+        <w:t>” %}</w:t>
+      </w:r>
+      <w:r>
+        <w:rPr>
+          <w:color w:val="222222"/>
+        </w:rPr>
+        <w:t xml:space="preserve">Give the clerk all of the originals and all of the copies. {% </w:t>
       </w:r>
       <w:proofErr w:type="spellStart"/>
       <w:r>
@@ -4887,28 +4686,14 @@
         <w:rPr>
           <w:color w:val="222222"/>
         </w:rPr>
-        <w:t>county_</w:t>
-      </w:r>
-      <w:proofErr w:type="gramStart"/>
-      <w:r>
-        <w:rPr>
-          <w:color w:val="222222"/>
-        </w:rPr>
-        <w:t>choice</w:t>
-      </w:r>
-      <w:proofErr w:type="spellEnd"/>
-      <w:r>
-        <w:rPr>
-          <w:color w:val="222222"/>
-        </w:rPr>
-        <w:t xml:space="preserve"> !</w:t>
-      </w:r>
-      <w:proofErr w:type="gramEnd"/>
-      <w:r>
-        <w:rPr>
-          <w:color w:val="222222"/>
-        </w:rPr>
-        <w:t>= “</w:t>
+        <w:t>county_choice</w:t>
+      </w:r>
+      <w:proofErr w:type="spellEnd"/>
+      <w:r>
+        <w:rPr>
+          <w:color w:val="222222"/>
+        </w:rPr>
+        <w:t xml:space="preserve"> != “</w:t>
       </w:r>
       <w:r>
         <w:rPr>
@@ -4934,27 +4719,187 @@
         <w:rPr>
           <w:color w:val="222222"/>
         </w:rPr>
+        <w:t xml:space="preserve"> %}</w:t>
+      </w:r>
+      <w:r>
+        <w:rPr>
+          <w:color w:val="222222"/>
+        </w:rPr>
+        <w:t xml:space="preserve">{% if </w:t>
+      </w:r>
+      <w:proofErr w:type="spellStart"/>
+      <w:r>
+        <w:rPr>
+          <w:color w:val="222222"/>
+        </w:rPr>
+        <w:t>county_choice</w:t>
+      </w:r>
+      <w:proofErr w:type="spellEnd"/>
+      <w:r>
+        <w:rPr>
+          <w:color w:val="222222"/>
+        </w:rPr>
+        <w:t xml:space="preserve"> != “</w:t>
+      </w:r>
+      <w:r>
+        <w:rPr>
+          <w:color w:val="222222"/>
+        </w:rPr>
+        <w:t>Oakland</w:t>
+      </w:r>
+      <w:r>
+        <w:rPr>
+          <w:color w:val="222222"/>
+        </w:rPr>
+        <w:t>” %}</w:t>
+      </w:r>
+      <w:r>
+        <w:rPr>
+          <w:color w:val="222222"/>
+        </w:rPr>
+        <w:t>The clerk will assign a case number and a judge to your case and will stamp and sign the Summons. The clerk will return copies of all the divorce papers that the court doesn’t need.</w:t>
+      </w:r>
+      <w:r>
+        <w:rPr>
+          <w:color w:val="222222"/>
+        </w:rPr>
+        <w:t xml:space="preserve">{% if </w:t>
+      </w:r>
+      <w:proofErr w:type="spellStart"/>
+      <w:r>
+        <w:rPr>
+          <w:color w:val="222222"/>
+        </w:rPr>
+        <w:t>county_choice</w:t>
+      </w:r>
+      <w:proofErr w:type="spellEnd"/>
+      <w:r>
+        <w:rPr>
+          <w:color w:val="222222"/>
+        </w:rPr>
         <w:t xml:space="preserve"> </w:t>
       </w:r>
-      <w:proofErr w:type="gramStart"/>
-      <w:r>
-        <w:rPr>
-          <w:color w:val="222222"/>
-        </w:rPr>
-        <w:t>%}</w:t>
-      </w:r>
-      <w:r>
-        <w:rPr>
-          <w:color w:val="222222"/>
-        </w:rPr>
-        <w:t>{</w:t>
-      </w:r>
-      <w:proofErr w:type="gramEnd"/>
-      <w:r>
-        <w:rPr>
-          <w:color w:val="222222"/>
-        </w:rPr>
-        <w:t xml:space="preserve">% if </w:t>
+      <w:r>
+        <w:rPr>
+          <w:color w:val="222222"/>
+        </w:rPr>
+        <w:t>not in</w:t>
+      </w:r>
+      <w:r>
+        <w:rPr>
+          <w:color w:val="222222"/>
+        </w:rPr>
+        <w:t xml:space="preserve"> “</w:t>
+      </w:r>
+      <w:proofErr w:type="spellStart"/>
+      <w:r>
+        <w:rPr>
+          <w:color w:val="222222"/>
+        </w:rPr>
+        <w:t>Allegan</w:t>
+      </w:r>
+      <w:r>
+        <w:rPr>
+          <w:color w:val="222222"/>
+        </w:rPr>
+        <w:t>|Ingham</w:t>
+      </w:r>
+      <w:r>
+        <w:rPr>
+          <w:color w:val="222222"/>
+        </w:rPr>
+        <w:t>|Lenawee</w:t>
+      </w:r>
+      <w:r>
+        <w:rPr>
+          <w:color w:val="222222"/>
+        </w:rPr>
+        <w:t>|Oscoda</w:t>
+      </w:r>
+      <w:r>
+        <w:rPr>
+          <w:color w:val="222222"/>
+        </w:rPr>
+        <w:t>|Ottawa</w:t>
+      </w:r>
+      <w:proofErr w:type="spellEnd"/>
+      <w:r>
+        <w:rPr>
+          <w:color w:val="222222"/>
+        </w:rPr>
+        <w:t>” %}</w:t>
+      </w:r>
+      <w:r>
+        <w:rPr>
+          <w:color w:val="222222"/>
+        </w:rPr>
+        <w:t xml:space="preserve"> </w:t>
+      </w:r>
+      <w:r>
+        <w:rPr>
+          <w:color w:val="222222"/>
+        </w:rPr>
+        <w:t>If you are e-filing or email filing, upload PDFs of each form to the e-filing platfor</w:t>
+      </w:r>
+      <w:r>
+        <w:rPr>
+          <w:color w:val="222222"/>
+        </w:rPr>
+        <w:t>m or to an email and submit it.</w:t>
+      </w:r>
+      <w:r>
+        <w:rPr>
+          <w:color w:val="222222"/>
+        </w:rPr>
+        <w:t xml:space="preserve"> </w:t>
+      </w:r>
+      <w:r>
+        <w:rPr>
+          <w:color w:val="222222"/>
+        </w:rPr>
+        <w:t xml:space="preserve">{% </w:t>
+      </w:r>
+      <w:proofErr w:type="spellStart"/>
+      <w:r>
+        <w:rPr>
+          <w:color w:val="222222"/>
+        </w:rPr>
+        <w:t>endif</w:t>
+      </w:r>
+      <w:proofErr w:type="spellEnd"/>
+      <w:r>
+        <w:rPr>
+          <w:color w:val="222222"/>
+        </w:rPr>
+        <w:t xml:space="preserve"> %}{% </w:t>
+      </w:r>
+      <w:proofErr w:type="spellStart"/>
+      <w:r>
+        <w:rPr>
+          <w:color w:val="222222"/>
+        </w:rPr>
+        <w:t>endif</w:t>
+      </w:r>
+      <w:proofErr w:type="spellEnd"/>
+      <w:r>
+        <w:rPr>
+          <w:color w:val="222222"/>
+        </w:rPr>
+        <w:t xml:space="preserve"> %}</w:t>
+      </w:r>
+    </w:p>
+    <w:p>
+      <w:pPr>
+        <w:spacing w:before="180" w:after="180"/>
+        <w:rPr>
+          <w:color w:val="222222"/>
+        </w:rPr>
+      </w:pPr>
+      <w:r>
+        <w:rPr>
+          <w:color w:val="222222"/>
+        </w:rPr>
+        <w:t xml:space="preserve">{%p if </w:t>
       </w:r>
       <w:proofErr w:type="spellStart"/>
       <w:r>
@@ -4968,139 +4913,55 @@
         <w:rPr>
           <w:color w:val="222222"/>
         </w:rPr>
-        <w:t xml:space="preserve"> != “</w:t>
-      </w:r>
-      <w:r>
-        <w:rPr>
-          <w:color w:val="222222"/>
-        </w:rPr>
-        <w:t>Oakland</w:t>
-      </w:r>
-      <w:r>
-        <w:rPr>
-          <w:color w:val="222222"/>
-        </w:rPr>
-        <w:t>” %}</w:t>
-      </w:r>
-      <w:r>
-        <w:rPr>
-          <w:color w:val="222222"/>
-        </w:rPr>
-        <w:t xml:space="preserve">The clerk will assign a case number and a judge to your case and will stamp and sign the Summons. The clerk will return copies of all the divorce papers that the court doesn’t </w:t>
-      </w:r>
-      <w:proofErr w:type="gramStart"/>
-      <w:r>
-        <w:rPr>
-          <w:color w:val="222222"/>
-        </w:rPr>
-        <w:t>need.</w:t>
-      </w:r>
-      <w:r>
-        <w:rPr>
-          <w:color w:val="222222"/>
-        </w:rPr>
-        <w:t>{</w:t>
-      </w:r>
-      <w:proofErr w:type="gramEnd"/>
-      <w:r>
-        <w:rPr>
-          <w:color w:val="222222"/>
-        </w:rPr>
-        <w:t xml:space="preserve">% if </w:t>
-      </w:r>
-      <w:proofErr w:type="spellStart"/>
-      <w:r>
-        <w:rPr>
-          <w:color w:val="222222"/>
-        </w:rPr>
-        <w:t>county_choice</w:t>
-      </w:r>
-      <w:proofErr w:type="spellEnd"/>
-      <w:r>
-        <w:rPr>
-          <w:color w:val="222222"/>
-        </w:rPr>
-        <w:t xml:space="preserve"> </w:t>
-      </w:r>
-      <w:r>
-        <w:rPr>
-          <w:color w:val="222222"/>
-        </w:rPr>
-        <w:t>not in</w:t>
-      </w:r>
-      <w:r>
-        <w:rPr>
-          <w:color w:val="222222"/>
-        </w:rPr>
-        <w:t xml:space="preserve"> “</w:t>
-      </w:r>
-      <w:proofErr w:type="spellStart"/>
-      <w:r>
-        <w:rPr>
-          <w:color w:val="222222"/>
-        </w:rPr>
-        <w:t>Allegan</w:t>
-      </w:r>
-      <w:r>
-        <w:rPr>
-          <w:color w:val="222222"/>
-        </w:rPr>
-        <w:t>|Ingham</w:t>
-      </w:r>
-      <w:r>
-        <w:rPr>
-          <w:color w:val="222222"/>
-        </w:rPr>
-        <w:t>|Lenawee</w:t>
-      </w:r>
-      <w:r>
-        <w:rPr>
-          <w:color w:val="222222"/>
-        </w:rPr>
-        <w:t>|Oscoda</w:t>
-      </w:r>
-      <w:r>
-        <w:rPr>
-          <w:color w:val="222222"/>
-        </w:rPr>
-        <w:t>|Ottawa</w:t>
-      </w:r>
-      <w:proofErr w:type="spellEnd"/>
-      <w:r>
-        <w:rPr>
-          <w:color w:val="222222"/>
-        </w:rPr>
-        <w:t>” %}</w:t>
-      </w:r>
-      <w:r>
-        <w:rPr>
-          <w:color w:val="222222"/>
-        </w:rPr>
-        <w:t xml:space="preserve"> </w:t>
-      </w:r>
-      <w:r>
-        <w:rPr>
-          <w:color w:val="222222"/>
-        </w:rPr>
-        <w:t>If you are e-filing or email filing, upload PDFs of each form to the e-filing platfor</w:t>
-      </w:r>
-      <w:r>
-        <w:rPr>
-          <w:color w:val="222222"/>
-        </w:rPr>
-        <w:t>m or to an email and submit it.</w:t>
-      </w:r>
-      <w:r>
-        <w:rPr>
-          <w:color w:val="222222"/>
-        </w:rPr>
-        <w:t xml:space="preserve"> </w:t>
-      </w:r>
-      <w:r>
-        <w:rPr>
-          <w:color w:val="222222"/>
-        </w:rPr>
-        <w:t xml:space="preserve">{% </w:t>
+        <w:t xml:space="preserve"> == “Lenawee” %}</w:t>
+      </w:r>
+    </w:p>
+    <w:p>
+      <w:pPr>
+        <w:spacing w:before="180" w:after="180"/>
+        <w:rPr>
+          <w:color w:val="222222"/>
+        </w:rPr>
+      </w:pPr>
+      <w:r>
+        <w:rPr>
+          <w:color w:val="222222"/>
+        </w:rPr>
+        <w:t xml:space="preserve">The clerk will also give you a yellow form called Pre-Trial Notice &amp;/or Notice of Taking Judgment. </w:t>
+      </w:r>
+      <w:r>
+        <w:rPr>
+          <w:color w:val="222222"/>
+        </w:rPr>
+        <w:t>Serve this form on your spouse, and keep a copy for yourself. (Step 6).</w:t>
+      </w:r>
+    </w:p>
+    <w:p>
+      <w:pPr>
+        <w:spacing w:before="180" w:after="180"/>
+        <w:rPr>
+          <w:color w:val="222222"/>
+        </w:rPr>
+      </w:pPr>
+      <w:r>
+        <w:rPr>
+          <w:color w:val="222222"/>
+        </w:rPr>
+        <w:t>When you file your forms, you must also schedule a date for an intake meeting with the Friend of the Court (See step 8).</w:t>
+      </w:r>
+    </w:p>
+    <w:p>
+      <w:pPr>
+        <w:spacing w:before="180" w:after="180"/>
+        <w:rPr>
+          <w:color w:val="222222"/>
+        </w:rPr>
+      </w:pPr>
+      <w:r>
+        <w:rPr>
+          <w:color w:val="222222"/>
+        </w:rPr>
+        <w:t xml:space="preserve">{%p </w:t>
       </w:r>
       <w:proofErr w:type="spellStart"/>
       <w:r>
@@ -5114,21 +4975,21 @@
         <w:rPr>
           <w:color w:val="222222"/>
         </w:rPr>
-        <w:t xml:space="preserve"> </w:t>
-      </w:r>
-      <w:proofErr w:type="gramStart"/>
-      <w:r>
-        <w:rPr>
-          <w:color w:val="222222"/>
-        </w:rPr>
-        <w:t>%}{</w:t>
-      </w:r>
-      <w:proofErr w:type="gramEnd"/>
-      <w:r>
-        <w:rPr>
-          <w:color w:val="222222"/>
-        </w:rPr>
-        <w:t xml:space="preserve">% </w:t>
+        <w:t xml:space="preserve"> %}</w:t>
+      </w:r>
+    </w:p>
+    <w:p>
+      <w:pPr>
+        <w:spacing w:before="180" w:after="180"/>
+        <w:rPr>
+          <w:color w:val="222222"/>
+        </w:rPr>
+      </w:pPr>
+      <w:r>
+        <w:rPr>
+          <w:color w:val="222222"/>
+        </w:rPr>
+        <w:t xml:space="preserve">{%p </w:t>
       </w:r>
       <w:proofErr w:type="spellStart"/>
       <w:r>
@@ -5142,124 +5003,6 @@
         <w:rPr>
           <w:color w:val="222222"/>
         </w:rPr>
-        <w:t xml:space="preserve"> %}</w:t>
-      </w:r>
-    </w:p>
-    <w:p>
-      <w:pPr>
-        <w:spacing w:before="180" w:after="180"/>
-        <w:rPr>
-          <w:color w:val="222222"/>
-        </w:rPr>
-      </w:pPr>
-      <w:r>
-        <w:rPr>
-          <w:color w:val="222222"/>
-        </w:rPr>
-        <w:t xml:space="preserve">{%p if </w:t>
-      </w:r>
-      <w:proofErr w:type="spellStart"/>
-      <w:r>
-        <w:rPr>
-          <w:color w:val="222222"/>
-        </w:rPr>
-        <w:t>county_choice</w:t>
-      </w:r>
-      <w:proofErr w:type="spellEnd"/>
-      <w:r>
-        <w:rPr>
-          <w:color w:val="222222"/>
-        </w:rPr>
-        <w:t xml:space="preserve"> == “Lenawee” %}</w:t>
-      </w:r>
-    </w:p>
-    <w:p>
-      <w:pPr>
-        <w:spacing w:before="180" w:after="180"/>
-        <w:rPr>
-          <w:color w:val="222222"/>
-        </w:rPr>
-      </w:pPr>
-      <w:r>
-        <w:rPr>
-          <w:color w:val="222222"/>
-        </w:rPr>
-        <w:t xml:space="preserve">The clerk will also give you a yellow form called Pre-Trial Notice &amp;/or Notice of Taking Judgment. </w:t>
-      </w:r>
-      <w:r>
-        <w:rPr>
-          <w:color w:val="222222"/>
-        </w:rPr>
-        <w:t>Serve this form on your spouse, and keep a copy for yourself. (Step 6).</w:t>
-      </w:r>
-    </w:p>
-    <w:p>
-      <w:pPr>
-        <w:spacing w:before="180" w:after="180"/>
-        <w:rPr>
-          <w:color w:val="222222"/>
-        </w:rPr>
-      </w:pPr>
-      <w:r>
-        <w:rPr>
-          <w:color w:val="222222"/>
-        </w:rPr>
-        <w:t>When you file your forms, you must also schedule a date for an intake meeting with the Friend of the Court (See step 8).</w:t>
-      </w:r>
-    </w:p>
-    <w:p>
-      <w:pPr>
-        <w:spacing w:before="180" w:after="180"/>
-        <w:rPr>
-          <w:color w:val="222222"/>
-        </w:rPr>
-      </w:pPr>
-      <w:r>
-        <w:rPr>
-          <w:color w:val="222222"/>
-        </w:rPr>
-        <w:t xml:space="preserve">{%p </w:t>
-      </w:r>
-      <w:proofErr w:type="spellStart"/>
-      <w:r>
-        <w:rPr>
-          <w:color w:val="222222"/>
-        </w:rPr>
-        <w:t>endif</w:t>
-      </w:r>
-      <w:proofErr w:type="spellEnd"/>
-      <w:r>
-        <w:rPr>
-          <w:color w:val="222222"/>
-        </w:rPr>
-        <w:t xml:space="preserve"> %}</w:t>
-      </w:r>
-    </w:p>
-    <w:p>
-      <w:pPr>
-        <w:spacing w:before="180" w:after="180"/>
-        <w:rPr>
-          <w:color w:val="222222"/>
-        </w:rPr>
-      </w:pPr>
-      <w:r>
-        <w:rPr>
-          <w:color w:val="222222"/>
-        </w:rPr>
-        <w:t xml:space="preserve">{%p </w:t>
-      </w:r>
-      <w:proofErr w:type="spellStart"/>
-      <w:r>
-        <w:rPr>
-          <w:color w:val="222222"/>
-        </w:rPr>
-        <w:t>endif</w:t>
-      </w:r>
-      <w:proofErr w:type="spellEnd"/>
-      <w:r>
-        <w:rPr>
-          <w:color w:val="222222"/>
-        </w:rPr>
         <w:t xml:space="preserve"> %} </w:t>
       </w:r>
       <w:r>
@@ -5293,14 +5036,14 @@
         </w:rPr>
         <w:t xml:space="preserve">For complete instructions, return to the Michigan Legal Help website (michiganlegalhelp.org) and go to the resource page </w:t>
       </w:r>
-      <w:hyperlink r:id="rId49">
+      <w:hyperlink r:id="rId50">
         <w:r>
           <w:rPr>
             <w:b/>
             <w:color w:val="0000FF"/>
             <w:u w:val="single"/>
           </w:rPr>
-          <w:t>I Need a Divorce and I Have Children</w:t>
+          <w:t>Filing for Divorce with Children</w:t>
         </w:r>
       </w:hyperlink>
       <w:r>

</xml_diff>

<commit_message>
Fix reminders investment logic; fix broken instruction links; update gender logic
</commit_message>
<xml_diff>
--- a/docassemble/MLHDivorceAndCustody/data/templates/instructions_divorce_with_children.docx
+++ b/docassemble/MLHDivorceAndCustody/data/templates/instructions_divorce_with_children.docx
@@ -8,29 +8,8 @@
       </w:pPr>
       <w:bookmarkStart w:id="0" w:name="_heading=h.vrrcby7wzmz8" w:colFirst="0" w:colLast="0"/>
       <w:bookmarkEnd w:id="0"/>
-      <w:proofErr w:type="gramStart"/>
-      <w:r>
-        <w:t xml:space="preserve">{{ </w:t>
-      </w:r>
-      <w:proofErr w:type="spellStart"/>
-      <w:r>
-        <w:t>county</w:t>
-      </w:r>
-      <w:proofErr w:type="gramEnd"/>
-      <w:r>
-        <w:t>_</w:t>
-      </w:r>
-      <w:proofErr w:type="gramStart"/>
-      <w:r>
-        <w:t>choice</w:t>
-      </w:r>
-      <w:proofErr w:type="spellEnd"/>
-      <w:r>
-        <w:t xml:space="preserve"> }</w:t>
-      </w:r>
-      <w:proofErr w:type="gramEnd"/>
-      <w:r>
-        <w:t xml:space="preserve">} County </w:t>
+      <w:r>
+        <w:t xml:space="preserve">{{ county_choice }} County </w:t>
       </w:r>
       <w:r>
         <w:t>Instru</w:t>
@@ -109,19 +88,11 @@
         </w:rPr>
         <w:t xml:space="preserve">p if </w:t>
       </w:r>
-      <w:proofErr w:type="spellStart"/>
-      <w:r>
-        <w:rPr>
-          <w:color w:val="222222"/>
-        </w:rPr>
-        <w:t>county_choice</w:t>
-      </w:r>
-      <w:proofErr w:type="spellEnd"/>
-      <w:r>
-        <w:rPr>
-          <w:color w:val="222222"/>
-        </w:rPr>
-        <w:t xml:space="preserve"> </w:t>
+      <w:r>
+        <w:rPr>
+          <w:color w:val="222222"/>
+        </w:rPr>
+        <w:t xml:space="preserve">county_choice </w:t>
       </w:r>
       <w:r>
         <w:rPr>
@@ -170,46 +141,22 @@
           <w:b/>
           <w:color w:val="222222"/>
         </w:rPr>
-        <w:t xml:space="preserve">Note: These instructions are general instructions for use in any Michigan County. Please be aware that some steps will vary from county to county. Specific instructions for your </w:t>
-      </w:r>
-      <w:proofErr w:type="gramStart"/>
-      <w:r>
-        <w:rPr>
-          <w:b/>
-          <w:color w:val="222222"/>
-        </w:rPr>
-        <w:t>county</w:t>
-      </w:r>
-      <w:proofErr w:type="gramEnd"/>
-      <w:r>
-        <w:rPr>
-          <w:b/>
-          <w:color w:val="222222"/>
-        </w:rPr>
-        <w:t xml:space="preserve"> are not yet available. Contact your circuit court clerk’s office to find out which steps might be different in your county.</w:t>
-      </w:r>
-    </w:p>
-    <w:p>
-      <w:pPr>
-        <w:spacing w:before="180" w:after="180"/>
-        <w:rPr>
-          <w:color w:val="222222"/>
-        </w:rPr>
-      </w:pPr>
-      <w:r>
-        <w:rPr>
-          <w:color w:val="222222"/>
-        </w:rPr>
-        <w:t xml:space="preserve">{%p </w:t>
-      </w:r>
-      <w:proofErr w:type="gramStart"/>
-      <w:r>
-        <w:rPr>
-          <w:color w:val="222222"/>
-        </w:rPr>
-        <w:t>endif %}</w:t>
-      </w:r>
-      <w:proofErr w:type="gramEnd"/>
+        <w:t>Note: These instructions are general instructions for use in any Michigan County. Please be aware that some steps will vary from county to county. Specific instructions for your county are not yet available. Contact your circuit court clerk’s office to find out which steps might be different in your county.</w:t>
+      </w:r>
+    </w:p>
+    <w:p>
+      <w:pPr>
+        <w:spacing w:before="180" w:after="180"/>
+        <w:rPr>
+          <w:color w:val="222222"/>
+        </w:rPr>
+      </w:pPr>
+      <w:r>
+        <w:rPr>
+          <w:color w:val="222222"/>
+        </w:rPr>
+        <w:t>{%p endif %}</w:t>
+      </w:r>
     </w:p>
     <w:p>
       <w:pPr>
@@ -237,49 +184,21 @@
         <w:rPr>
           <w:color w:val="222222"/>
         </w:rPr>
-        <w:t xml:space="preserve"> tool to prepare the forms that you need. You will not file </w:t>
-      </w:r>
-      <w:proofErr w:type="gramStart"/>
-      <w:r>
-        <w:rPr>
-          <w:color w:val="222222"/>
-        </w:rPr>
-        <w:t>all of</w:t>
-      </w:r>
-      <w:proofErr w:type="gramEnd"/>
-      <w:r>
-        <w:rPr>
-          <w:color w:val="222222"/>
-        </w:rPr>
-        <w:t xml:space="preserve"> these forms at the beginning of your case; some you will file later. You will need to make copies of some of the forms. The instructions below explain which forms you need for each step and how many copies to make.</w:t>
-      </w:r>
-    </w:p>
-    <w:p>
-      <w:pPr>
-        <w:spacing w:before="180" w:after="180"/>
-        <w:rPr>
-          <w:color w:val="222222"/>
-        </w:rPr>
-      </w:pPr>
-      <w:r>
-        <w:rPr>
-          <w:color w:val="222222"/>
-        </w:rPr>
-        <w:t xml:space="preserve">{%p if </w:t>
-      </w:r>
-      <w:proofErr w:type="spellStart"/>
-      <w:r>
-        <w:rPr>
-          <w:color w:val="222222"/>
-        </w:rPr>
-        <w:t>county_choice</w:t>
-      </w:r>
-      <w:proofErr w:type="spellEnd"/>
-      <w:r>
-        <w:rPr>
-          <w:color w:val="222222"/>
-        </w:rPr>
-        <w:t xml:space="preserve"> == “Oakland” %}</w:t>
+        <w:t xml:space="preserve"> tool to prepare the forms that you need. You will not file all of these forms at the beginning of your case; some you will file later. You will need to make copies of some of the forms. The instructions below explain which forms you need for each step and how many copies to make.</w:t>
+      </w:r>
+    </w:p>
+    <w:p>
+      <w:pPr>
+        <w:spacing w:before="180" w:after="180"/>
+        <w:rPr>
+          <w:color w:val="222222"/>
+        </w:rPr>
+      </w:pPr>
+      <w:r>
+        <w:rPr>
+          <w:color w:val="222222"/>
+        </w:rPr>
+        <w:t>{%p if county_choice == “Oakland” %}</w:t>
       </w:r>
     </w:p>
     <w:p>
@@ -296,7 +215,6 @@
         <w:t xml:space="preserve">Divorce cases are now e-filed in Oakland County. Please note that completing the documents on Michigan Legal Help or Law Help Interactive does not file anything with the court. You will need to upload your documents in </w:t>
       </w:r>
       <w:hyperlink r:id="rId8">
-        <w:proofErr w:type="spellStart"/>
         <w:r>
           <w:rPr>
             <w:rStyle w:val="Hyperlink"/>
@@ -306,7 +224,6 @@
           </w:rPr>
           <w:t>MiFILE</w:t>
         </w:r>
-        <w:proofErr w:type="spellEnd"/>
       </w:hyperlink>
       <w:r>
         <w:rPr>
@@ -332,35 +249,7 @@
         <w:rPr>
           <w:color w:val="222222"/>
         </w:rPr>
-        <w:t xml:space="preserve">{%p </w:t>
-      </w:r>
-      <w:proofErr w:type="spellStart"/>
-      <w:r>
-        <w:rPr>
-          <w:color w:val="222222"/>
-        </w:rPr>
-        <w:t>elif</w:t>
-      </w:r>
-      <w:proofErr w:type="spellEnd"/>
-      <w:r>
-        <w:rPr>
-          <w:color w:val="222222"/>
-        </w:rPr>
-        <w:t xml:space="preserve"> </w:t>
-      </w:r>
-      <w:proofErr w:type="spellStart"/>
-      <w:r>
-        <w:rPr>
-          <w:color w:val="222222"/>
-        </w:rPr>
-        <w:t>county_choice</w:t>
-      </w:r>
-      <w:proofErr w:type="spellEnd"/>
-      <w:r>
-        <w:rPr>
-          <w:color w:val="222222"/>
-        </w:rPr>
-        <w:t xml:space="preserve"> == “Ottawa” %}</w:t>
+        <w:t>{%p elif county_choice == “Ottawa” %}</w:t>
       </w:r>
     </w:p>
     <w:p>
@@ -377,7 +266,6 @@
         <w:t xml:space="preserve">You will need to file your initial forms at the Circuit Court Clerk’s Office (see Step 5). But note that everything you file in your case after this initial filing will need to be e-filed using </w:t>
       </w:r>
       <w:hyperlink r:id="rId9" w:history="1">
-        <w:proofErr w:type="spellStart"/>
         <w:r>
           <w:rPr>
             <w:rStyle w:val="Hyperlink"/>
@@ -385,7 +273,6 @@
           </w:rPr>
           <w:t>MiFILE</w:t>
         </w:r>
-        <w:proofErr w:type="spellEnd"/>
       </w:hyperlink>
       <w:r>
         <w:rPr>
@@ -435,35 +322,7 @@
         <w:rPr>
           <w:color w:val="222222"/>
         </w:rPr>
-        <w:t xml:space="preserve">{%p </w:t>
-      </w:r>
-      <w:proofErr w:type="spellStart"/>
-      <w:r>
-        <w:rPr>
-          <w:color w:val="222222"/>
-        </w:rPr>
-        <w:t>elif</w:t>
-      </w:r>
-      <w:proofErr w:type="spellEnd"/>
-      <w:r>
-        <w:rPr>
-          <w:color w:val="222222"/>
-        </w:rPr>
-        <w:t xml:space="preserve"> </w:t>
-      </w:r>
-      <w:proofErr w:type="spellStart"/>
-      <w:r>
-        <w:rPr>
-          <w:color w:val="222222"/>
-        </w:rPr>
-        <w:t>county_choice</w:t>
-      </w:r>
-      <w:proofErr w:type="spellEnd"/>
-      <w:r>
-        <w:rPr>
-          <w:color w:val="222222"/>
-        </w:rPr>
-        <w:t xml:space="preserve"> == “Wayne” %}</w:t>
+        <w:t>{%p elif county_choice == “Wayne” %}</w:t>
       </w:r>
     </w:p>
     <w:p>
@@ -492,21 +351,7 @@
         <w:rPr>
           <w:color w:val="222222"/>
         </w:rPr>
-        <w:t xml:space="preserve">Complaint </w:t>
-      </w:r>
-      <w:proofErr w:type="gramStart"/>
-      <w:r>
-        <w:rPr>
-          <w:color w:val="222222"/>
-        </w:rPr>
-        <w:t>for</w:t>
-      </w:r>
-      <w:proofErr w:type="gramEnd"/>
-      <w:r>
-        <w:rPr>
-          <w:color w:val="222222"/>
-        </w:rPr>
-        <w:t xml:space="preserve"> Divorce with Children</w:t>
+        <w:t>Complaint for Divorce with Children</w:t>
       </w:r>
     </w:p>
     <w:p>
@@ -588,15 +433,7 @@
       </w:r>
       <w:r>
         <w:lastRenderedPageBreak/>
-        <w:t xml:space="preserve">identifying information on the forms that will be filed in the public court file. Fill out the </w:t>
-      </w:r>
-      <w:proofErr w:type="gramStart"/>
-      <w:r>
-        <w:t>caption, but</w:t>
-      </w:r>
-      <w:proofErr w:type="gramEnd"/>
-      <w:r>
-        <w:t xml:space="preserve"> leave the rest of the form blank.</w:t>
+        <w:t>identifying information on the forms that will be filed in the public court file. Fill out the caption, but leave the rest of the form blank.</w:t>
       </w:r>
     </w:p>
     <w:p>
@@ -617,124 +454,50 @@
         </w:r>
       </w:hyperlink>
       <w:r>
-        <w:t xml:space="preserve">: Click the link to download this form. This form is not produced by the DIY tool. On the Certificate on Behalf of Plaintiff form, check the boxes that apply to you. Note that getting an </w:t>
-      </w:r>
-      <w:proofErr w:type="gramStart"/>
-      <w:r>
-        <w:t>ex parte</w:t>
-      </w:r>
-      <w:proofErr w:type="gramEnd"/>
-      <w:r>
-        <w:t xml:space="preserve"> order is not simple. Neither the Do-It-Yourself Divorce nor the Michigan Legal Help website will help you draft or file a request for an ex parte order. If you want to ask for an ex parte interim order, you should talk to a lawyer. Indicate on the Certificate on Behalf of Plaintiff form that you want to request a Friend of the Court investigation. The Friend of the Court will schedule the investigation. At that time, child support will be </w:t>
-      </w:r>
-      <w:proofErr w:type="gramStart"/>
-      <w:r>
-        <w:t>calculated</w:t>
-      </w:r>
-      <w:proofErr w:type="gramEnd"/>
-      <w:r>
-        <w:t xml:space="preserve"> and custody and parenting time issues will be addressed.</w:t>
-      </w:r>
-    </w:p>
-    <w:p>
-      <w:pPr>
-        <w:spacing w:before="180" w:after="180"/>
-        <w:rPr>
-          <w:color w:val="222222"/>
-        </w:rPr>
-      </w:pPr>
-      <w:r>
-        <w:rPr>
-          <w:color w:val="222222"/>
-        </w:rPr>
-        <w:t xml:space="preserve">In Wayne County you will not file the Summons generated by the Do-It-Yourself Divorce. If you file in person </w:t>
-      </w:r>
-      <w:proofErr w:type="gramStart"/>
-      <w:r>
-        <w:rPr>
-          <w:color w:val="222222"/>
-        </w:rPr>
-        <w:t>at</w:t>
-      </w:r>
-      <w:proofErr w:type="gramEnd"/>
-      <w:r>
-        <w:rPr>
-          <w:color w:val="222222"/>
-        </w:rPr>
-        <w:t xml:space="preserve"> the court, the clerk will print the Summons for you when you file your Complaint for Divorce. If you file online through the Domestic Case Filings System, you will need to create an </w:t>
-      </w:r>
-      <w:proofErr w:type="spellStart"/>
-      <w:r>
-        <w:rPr>
-          <w:color w:val="222222"/>
-        </w:rPr>
-        <w:t>eSummons</w:t>
-      </w:r>
-      <w:proofErr w:type="spellEnd"/>
-      <w:r>
-        <w:rPr>
-          <w:color w:val="222222"/>
-        </w:rPr>
-        <w:t xml:space="preserve"> after you file.</w:t>
-      </w:r>
-    </w:p>
-    <w:p>
-      <w:pPr>
-        <w:spacing w:before="180" w:after="180"/>
-        <w:rPr>
-          <w:color w:val="222222"/>
-        </w:rPr>
-      </w:pPr>
-      <w:r>
-        <w:rPr>
-          <w:color w:val="222222"/>
-        </w:rPr>
-        <w:t xml:space="preserve">Step 5 has more information on filing and creating </w:t>
-      </w:r>
-      <w:proofErr w:type="gramStart"/>
-      <w:r>
-        <w:rPr>
-          <w:color w:val="222222"/>
-        </w:rPr>
-        <w:t xml:space="preserve">an </w:t>
-      </w:r>
-      <w:proofErr w:type="spellStart"/>
-      <w:r>
-        <w:rPr>
-          <w:color w:val="222222"/>
-        </w:rPr>
-        <w:t>eSummons</w:t>
-      </w:r>
-      <w:proofErr w:type="spellEnd"/>
-      <w:proofErr w:type="gramEnd"/>
-      <w:r>
-        <w:rPr>
-          <w:color w:val="222222"/>
-        </w:rPr>
-        <w:t>.</w:t>
-      </w:r>
-    </w:p>
-    <w:p>
-      <w:pPr>
-        <w:spacing w:before="180" w:after="180"/>
-        <w:rPr>
-          <w:color w:val="222222"/>
-        </w:rPr>
-      </w:pPr>
-      <w:r>
-        <w:rPr>
-          <w:color w:val="222222"/>
-        </w:rPr>
-        <w:t xml:space="preserve">{%p </w:t>
-      </w:r>
-      <w:proofErr w:type="gramStart"/>
-      <w:r>
-        <w:rPr>
-          <w:color w:val="222222"/>
-        </w:rPr>
-        <w:t>else %}</w:t>
-      </w:r>
-      <w:proofErr w:type="gramEnd"/>
+        <w:t>: Click the link to download this form. This form is not produced by the DIY tool. On the Certificate on Behalf of Plaintiff form, check the boxes that apply to you. Note that getting an ex parte order is not simple. Neither the Do-It-Yourself Divorce nor the Michigan Legal Help website will help you draft or file a request for an ex parte order. If you want to ask for an ex parte interim order, you should talk to a lawyer. Indicate on the Certificate on Behalf of Plaintiff form that you want to request a Friend of the Court investigation. The Friend of the Court will schedule the investigation. At that time, child support will be calculated and custody and parenting time issues will be addressed.</w:t>
+      </w:r>
+    </w:p>
+    <w:p>
+      <w:pPr>
+        <w:spacing w:before="180" w:after="180"/>
+        <w:rPr>
+          <w:color w:val="222222"/>
+        </w:rPr>
+      </w:pPr>
+      <w:r>
+        <w:rPr>
+          <w:color w:val="222222"/>
+        </w:rPr>
+        <w:t>In Wayne County you will not file the Summons generated by the Do-It-Yourself Divorce. If you file in person at the court, the clerk will print the Summons for you when you file your Complaint for Divorce. If you file online through the Domestic Case Filings System, you will need to create an eSummons after you file.</w:t>
+      </w:r>
+    </w:p>
+    <w:p>
+      <w:pPr>
+        <w:spacing w:before="180" w:after="180"/>
+        <w:rPr>
+          <w:color w:val="222222"/>
+        </w:rPr>
+      </w:pPr>
+      <w:r>
+        <w:rPr>
+          <w:color w:val="222222"/>
+        </w:rPr>
+        <w:t>Step 5 has more information on filing and creating an eSummons.</w:t>
+      </w:r>
+    </w:p>
+    <w:p>
+      <w:pPr>
+        <w:spacing w:before="180" w:after="180"/>
+        <w:rPr>
+          <w:color w:val="222222"/>
+        </w:rPr>
+      </w:pPr>
+      <w:r>
+        <w:rPr>
+          <w:color w:val="222222"/>
+        </w:rPr>
+        <w:t>{%p else %}</w:t>
+      </w:r>
       <w:r>
         <w:rPr>
           <w:color w:val="222222"/>
@@ -822,16 +585,8 @@
         <w:rPr>
           <w:color w:val="222222"/>
         </w:rPr>
-        <w:t xml:space="preserve">E-filing using </w:t>
-      </w:r>
-      <w:proofErr w:type="spellStart"/>
-      <w:r>
-        <w:rPr>
-          <w:color w:val="222222"/>
-        </w:rPr>
-        <w:t>MiFILE</w:t>
-      </w:r>
-      <w:proofErr w:type="spellEnd"/>
+        <w:t>E-filing using MiFILE</w:t>
+      </w:r>
     </w:p>
     <w:p>
       <w:pPr>
@@ -859,57 +614,21 @@
         <w:rPr>
           <w:color w:val="222222"/>
         </w:rPr>
-        <w:t xml:space="preserve">{%p </w:t>
-      </w:r>
-      <w:proofErr w:type="gramStart"/>
-      <w:r>
-        <w:rPr>
-          <w:color w:val="222222"/>
-        </w:rPr>
-        <w:t>endif %}</w:t>
-      </w:r>
-      <w:proofErr w:type="gramEnd"/>
-    </w:p>
-    <w:p>
-      <w:pPr>
-        <w:spacing w:before="180" w:after="180"/>
-        <w:rPr>
-          <w:color w:val="222222"/>
-        </w:rPr>
-      </w:pPr>
-      <w:r>
-        <w:rPr>
-          <w:color w:val="222222"/>
-        </w:rPr>
-        <w:t xml:space="preserve">{%p if </w:t>
-      </w:r>
-      <w:proofErr w:type="spellStart"/>
-      <w:r>
-        <w:rPr>
-          <w:color w:val="222222"/>
-        </w:rPr>
-        <w:t>county_choice</w:t>
-      </w:r>
-      <w:proofErr w:type="spellEnd"/>
-      <w:r>
-        <w:rPr>
-          <w:color w:val="222222"/>
-        </w:rPr>
-        <w:t xml:space="preserve"> not in “</w:t>
-      </w:r>
-      <w:proofErr w:type="spellStart"/>
-      <w:r>
-        <w:rPr>
-          <w:color w:val="222222"/>
-        </w:rPr>
-        <w:t>Oakland|Wayne</w:t>
-      </w:r>
-      <w:proofErr w:type="spellEnd"/>
-      <w:r>
-        <w:rPr>
-          <w:color w:val="222222"/>
-        </w:rPr>
-        <w:t>” %}</w:t>
+        <w:t>{%p endif %}</w:t>
+      </w:r>
+    </w:p>
+    <w:p>
+      <w:pPr>
+        <w:spacing w:before="180" w:after="180"/>
+        <w:rPr>
+          <w:color w:val="222222"/>
+        </w:rPr>
+      </w:pPr>
+      <w:r>
+        <w:rPr>
+          <w:color w:val="222222"/>
+        </w:rPr>
+        <w:t>{%p if county_choice not in “Oakland|Wayne” %}</w:t>
       </w:r>
     </w:p>
     <w:p>
@@ -952,35 +671,7 @@
         <w:rPr>
           <w:color w:val="222222"/>
         </w:rPr>
-        <w:t xml:space="preserve">{%p if </w:t>
-      </w:r>
-      <w:proofErr w:type="spellStart"/>
-      <w:r>
-        <w:rPr>
-          <w:color w:val="222222"/>
-        </w:rPr>
-        <w:t>county_choice</w:t>
-      </w:r>
-      <w:proofErr w:type="spellEnd"/>
-      <w:r>
-        <w:rPr>
-          <w:color w:val="222222"/>
-        </w:rPr>
-        <w:t xml:space="preserve"> not in “</w:t>
-      </w:r>
-      <w:proofErr w:type="spellStart"/>
-      <w:r>
-        <w:rPr>
-          <w:color w:val="222222"/>
-        </w:rPr>
-        <w:t>Oakland|Ottawa</w:t>
-      </w:r>
-      <w:proofErr w:type="spellEnd"/>
-      <w:r>
-        <w:rPr>
-          <w:color w:val="222222"/>
-        </w:rPr>
-        <w:t>” %}</w:t>
+        <w:t>{%p if county_choice not in “Oakland|Ottawa” %}</w:t>
       </w:r>
     </w:p>
     <w:p>
@@ -991,7 +682,6 @@
         </w:rPr>
       </w:pPr>
       <w:hyperlink r:id="rId16">
-        <w:proofErr w:type="spellStart"/>
         <w:r>
           <w:rPr>
             <w:rStyle w:val="Hyperlink"/>
@@ -999,27 +689,12 @@
           </w:rPr>
           <w:t>MiFILE</w:t>
         </w:r>
-        <w:proofErr w:type="spellEnd"/>
       </w:hyperlink>
       <w:r>
         <w:rPr>
           <w:color w:val="222222"/>
         </w:rPr>
-        <w:t xml:space="preserve"> is only available for </w:t>
-      </w:r>
-      <w:proofErr w:type="gramStart"/>
-      <w:r>
-        <w:rPr>
-          <w:color w:val="222222"/>
-        </w:rPr>
-        <w:t>some courts</w:t>
-      </w:r>
-      <w:proofErr w:type="gramEnd"/>
-      <w:r>
-        <w:rPr>
-          <w:color w:val="222222"/>
-        </w:rPr>
-        <w:t xml:space="preserve">. Even in courts where it is available, you can only use it for some case types. The State Court Administrative Office keeps a </w:t>
+        <w:t xml:space="preserve"> is only available for some courts. Even in courts where it is available, you can only use it for some case types. The State Court Administrative Office keeps a </w:t>
       </w:r>
       <w:hyperlink r:id="rId17">
         <w:r>
@@ -1147,16 +822,8 @@
         <w:rPr>
           <w:color w:val="222222"/>
         </w:rPr>
-        <w:t xml:space="preserve">{%p </w:t>
-      </w:r>
-      <w:proofErr w:type="gramStart"/>
-      <w:r>
-        <w:rPr>
-          <w:color w:val="222222"/>
-        </w:rPr>
-        <w:t>endif %}</w:t>
-      </w:r>
-      <w:proofErr w:type="gramEnd"/>
+        <w:t>{%p endif %}</w:t>
+      </w:r>
     </w:p>
     <w:p>
       <w:pPr>
@@ -1177,7 +844,6 @@
         </w:rPr>
         <w:t xml:space="preserve">// </w:t>
       </w:r>
-      <w:proofErr w:type="spellStart"/>
       <w:r>
         <w:rPr>
           <w:color w:val="BFBFBF" w:themeColor="background1" w:themeShade="BF"/>
@@ -1190,7 +856,6 @@
         </w:rPr>
         <w:t>Wayne</w:t>
       </w:r>
-      <w:proofErr w:type="spellEnd"/>
     </w:p>
     <w:p>
       <w:pPr>
@@ -1211,21 +876,7 @@
         <w:rPr>
           <w:color w:val="222222"/>
         </w:rPr>
-        <w:t xml:space="preserve">{%p if </w:t>
-      </w:r>
-      <w:proofErr w:type="spellStart"/>
-      <w:r>
-        <w:rPr>
-          <w:color w:val="222222"/>
-        </w:rPr>
-        <w:t>county_choice</w:t>
-      </w:r>
-      <w:proofErr w:type="spellEnd"/>
-      <w:r>
-        <w:rPr>
-          <w:color w:val="222222"/>
-        </w:rPr>
-        <w:t xml:space="preserve"> == “Wayne” %}</w:t>
+        <w:t>{%p if county_choice == “Wayne” %}</w:t>
       </w:r>
     </w:p>
     <w:p>
@@ -1291,23 +942,7 @@
         </w:r>
       </w:hyperlink>
       <w:r>
-        <w:t xml:space="preserve"> and use the code 6223. A copy of the </w:t>
-      </w:r>
-      <w:proofErr w:type="spellStart"/>
-      <w:r>
-        <w:t>GovPay</w:t>
-      </w:r>
-      <w:proofErr w:type="spellEnd"/>
-      <w:r>
-        <w:t xml:space="preserve"> receipt must be included with your case filing. Use your last name for the case number on </w:t>
-      </w:r>
-      <w:proofErr w:type="spellStart"/>
-      <w:r>
-        <w:t>GovPay</w:t>
-      </w:r>
-      <w:proofErr w:type="spellEnd"/>
-      <w:r>
-        <w:t>.</w:t>
+        <w:t xml:space="preserve"> and use the code 6223. A copy of the GovPay receipt must be included with your case filing. Use your last name for the case number on GovPay.</w:t>
       </w:r>
     </w:p>
     <w:p>
@@ -1365,7 +1000,10 @@
         <w:t>nformation about the amount of filing fees</w:t>
       </w:r>
       <w:r>
-        <w:t>, visit</w:t>
+        <w:t xml:space="preserve">, </w:t>
+      </w:r>
+      <w:r>
+        <w:t>go to</w:t>
       </w:r>
       <w:r>
         <w:t xml:space="preserve"> </w:t>
@@ -1402,107 +1040,49 @@
         <w:rPr>
           <w:color w:val="222222"/>
         </w:rPr>
-        <w:t xml:space="preserve">{%p </w:t>
-      </w:r>
-      <w:proofErr w:type="gramStart"/>
-      <w:r>
-        <w:rPr>
-          <w:color w:val="222222"/>
-        </w:rPr>
-        <w:t>else %}</w:t>
-      </w:r>
-      <w:proofErr w:type="gramEnd"/>
-    </w:p>
-    <w:p>
-      <w:pPr>
-        <w:spacing w:before="180" w:after="180"/>
-        <w:rPr>
-          <w:color w:val="222222"/>
-        </w:rPr>
-      </w:pPr>
-      <w:r>
-        <w:rPr>
-          <w:color w:val="222222"/>
-        </w:rPr>
-        <w:t xml:space="preserve">It will cost you at least $175 to file a complaint for divorce with minor children. There is also an $80 judgment fee due at the time of filing. There may be more costs, such as charges for having papers served on your child’s other </w:t>
-      </w:r>
-      <w:proofErr w:type="gramStart"/>
-      <w:r>
-        <w:rPr>
-          <w:color w:val="222222"/>
-        </w:rPr>
-        <w:t>parent</w:t>
-      </w:r>
-      <w:proofErr w:type="gramEnd"/>
-      <w:r>
-        <w:rPr>
-          <w:color w:val="222222"/>
-        </w:rPr>
-        <w:t>, motion filing fees, and costs for alternative dispute resolution services (mediation).</w:t>
-      </w:r>
-    </w:p>
-    <w:p>
-      <w:pPr>
-        <w:spacing w:before="180" w:after="180"/>
-        <w:rPr>
-          <w:color w:val="222222"/>
-        </w:rPr>
-      </w:pPr>
-      <w:r>
-        <w:rPr>
-          <w:color w:val="222222"/>
-        </w:rPr>
-        <w:t xml:space="preserve">{%p </w:t>
-      </w:r>
-      <w:proofErr w:type="gramStart"/>
-      <w:r>
-        <w:rPr>
-          <w:color w:val="222222"/>
-        </w:rPr>
-        <w:t>endif %}</w:t>
-      </w:r>
-      <w:proofErr w:type="gramEnd"/>
-    </w:p>
-    <w:p>
-      <w:pPr>
-        <w:spacing w:before="180" w:after="180"/>
-        <w:rPr>
-          <w:color w:val="222222"/>
-        </w:rPr>
-      </w:pPr>
-      <w:r>
-        <w:rPr>
-          <w:color w:val="222222"/>
-        </w:rPr>
-        <w:t xml:space="preserve">{% if </w:t>
-      </w:r>
-      <w:proofErr w:type="spellStart"/>
-      <w:r>
-        <w:rPr>
-          <w:color w:val="222222"/>
-        </w:rPr>
-        <w:t>county_choice</w:t>
-      </w:r>
-      <w:proofErr w:type="spellEnd"/>
-      <w:r>
-        <w:rPr>
-          <w:color w:val="222222"/>
-        </w:rPr>
-        <w:t xml:space="preserve"> == “Wayne” </w:t>
-      </w:r>
-      <w:proofErr w:type="gramStart"/>
-      <w:r>
-        <w:rPr>
-          <w:color w:val="222222"/>
-        </w:rPr>
-        <w:t>%}If</w:t>
-      </w:r>
-      <w:proofErr w:type="gramEnd"/>
-      <w:r>
-        <w:rPr>
-          <w:color w:val="222222"/>
-        </w:rPr>
-        <w:t xml:space="preserve"> you are unable to pay the filing fee, you can ask the court to waive it. Your case will not start until you pay the </w:t>
+        <w:t>{%p else %}</w:t>
+      </w:r>
+    </w:p>
+    <w:p>
+      <w:pPr>
+        <w:spacing w:before="180" w:after="180"/>
+        <w:rPr>
+          <w:color w:val="222222"/>
+        </w:rPr>
+      </w:pPr>
+      <w:r>
+        <w:rPr>
+          <w:color w:val="222222"/>
+        </w:rPr>
+        <w:t>It will cost you at least $175 to file a complaint for divorce with minor children. There is also an $80 judgment fee due at the time of filing. There may be more costs, such as charges for having papers served on your child’s other parent, motion filing fees, and costs for alternative dispute resolution services (mediation).</w:t>
+      </w:r>
+    </w:p>
+    <w:p>
+      <w:pPr>
+        <w:spacing w:before="180" w:after="180"/>
+        <w:rPr>
+          <w:color w:val="222222"/>
+        </w:rPr>
+      </w:pPr>
+      <w:r>
+        <w:rPr>
+          <w:color w:val="222222"/>
+        </w:rPr>
+        <w:t>{%p endif %}</w:t>
+      </w:r>
+    </w:p>
+    <w:p>
+      <w:pPr>
+        <w:spacing w:before="180" w:after="180"/>
+        <w:rPr>
+          <w:color w:val="222222"/>
+        </w:rPr>
+      </w:pPr>
+      <w:r>
+        <w:rPr>
+          <w:color w:val="222222"/>
+        </w:rPr>
+        <w:t xml:space="preserve">{% if county_choice == “Wayne” %}If you are unable to pay the filing fee, you can ask the court to waive it. Your case will not start until you pay the </w:t>
       </w:r>
       <w:r>
         <w:rPr>
@@ -1510,96 +1090,24 @@
         </w:rPr>
         <w:t xml:space="preserve">filing </w:t>
       </w:r>
-      <w:proofErr w:type="gramStart"/>
-      <w:r>
-        <w:rPr>
-          <w:color w:val="222222"/>
-        </w:rPr>
-        <w:t>fee</w:t>
-      </w:r>
-      <w:proofErr w:type="gramEnd"/>
-      <w:r>
-        <w:rPr>
-          <w:color w:val="222222"/>
-        </w:rPr>
-        <w:t xml:space="preserve"> or your Fee Waiver Request is </w:t>
-      </w:r>
-      <w:proofErr w:type="gramStart"/>
-      <w:r>
-        <w:rPr>
-          <w:color w:val="222222"/>
-        </w:rPr>
-        <w:t>approved.{</w:t>
-      </w:r>
-      <w:proofErr w:type="gramEnd"/>
-      <w:r>
-        <w:rPr>
-          <w:color w:val="222222"/>
-        </w:rPr>
-        <w:t xml:space="preserve">% else </w:t>
-      </w:r>
-      <w:proofErr w:type="gramStart"/>
-      <w:r>
-        <w:rPr>
-          <w:color w:val="222222"/>
-        </w:rPr>
-        <w:t>%}</w:t>
-      </w:r>
-      <w:r>
-        <w:rPr>
-          <w:color w:val="222222"/>
-        </w:rPr>
-        <w:t>If</w:t>
-      </w:r>
-      <w:proofErr w:type="gramEnd"/>
-      <w:r>
-        <w:rPr>
-          <w:color w:val="222222"/>
-        </w:rPr>
-        <w:t xml:space="preserve"> you are unable to pay the filing fee and judgment fee, you can ask the court to waive them.</w:t>
-      </w:r>
-      <w:r>
-        <w:rPr>
-          <w:color w:val="222222"/>
-        </w:rPr>
-        <w:t xml:space="preserve"> Your case will not start until you pay the </w:t>
-      </w:r>
-      <w:proofErr w:type="gramStart"/>
-      <w:r>
-        <w:rPr>
-          <w:color w:val="222222"/>
-        </w:rPr>
-        <w:t>fees</w:t>
-      </w:r>
-      <w:proofErr w:type="gramEnd"/>
-      <w:r>
-        <w:rPr>
-          <w:color w:val="222222"/>
-        </w:rPr>
-        <w:t xml:space="preserve"> or your Fee Waiver Request is </w:t>
-      </w:r>
-      <w:proofErr w:type="gramStart"/>
-      <w:r>
-        <w:rPr>
-          <w:color w:val="222222"/>
-        </w:rPr>
-        <w:t>approved.{</w:t>
-      </w:r>
-      <w:proofErr w:type="gramEnd"/>
-      <w:r>
-        <w:rPr>
-          <w:color w:val="222222"/>
-        </w:rPr>
-        <w:t xml:space="preserve">% </w:t>
-      </w:r>
-      <w:proofErr w:type="gramStart"/>
-      <w:r>
-        <w:rPr>
-          <w:color w:val="222222"/>
-        </w:rPr>
-        <w:t>endif %}</w:t>
-      </w:r>
-      <w:proofErr w:type="gramEnd"/>
+      <w:r>
+        <w:rPr>
+          <w:color w:val="222222"/>
+        </w:rPr>
+        <w:t>fee or your Fee Waiver Request is approved.{% else %}</w:t>
+      </w:r>
+      <w:r>
+        <w:rPr>
+          <w:color w:val="222222"/>
+        </w:rPr>
+        <w:t>If you are unable to pay the filing fee and judgment fee, you can ask the court to waive them.</w:t>
+      </w:r>
+      <w:r>
+        <w:rPr>
+          <w:color w:val="222222"/>
+        </w:rPr>
+        <w:t xml:space="preserve"> Your case will not start until you pay the fees or your Fee Waiver Request is approved.{% endif %}</w:t>
+      </w:r>
     </w:p>
     <w:p>
       <w:pPr>
@@ -1627,16 +1135,8 @@
         <w:rPr>
           <w:color w:val="222222"/>
         </w:rPr>
-        <w:t>You receive public assistance based on having low income (examples: FAP, SNAP, Healthy Michigan, CHIP, ESO, FIP, TANF, WIC, SSI</w:t>
-      </w:r>
-      <w:proofErr w:type="gramStart"/>
-      <w:r>
-        <w:rPr>
-          <w:color w:val="222222"/>
-        </w:rPr>
-        <w:t>);</w:t>
-      </w:r>
-      <w:proofErr w:type="gramEnd"/>
+        <w:t>You receive public assistance based on having low income (examples: FAP, SNAP, Healthy Michigan, CHIP, ESO, FIP, TANF, WIC, SSI);</w:t>
+      </w:r>
     </w:p>
     <w:p>
       <w:pPr>
@@ -1739,21 +1239,7 @@
         <w:rPr>
           <w:color w:val="222222"/>
         </w:rPr>
-        <w:t xml:space="preserve">{%p if </w:t>
-      </w:r>
-      <w:proofErr w:type="spellStart"/>
-      <w:r>
-        <w:rPr>
-          <w:color w:val="222222"/>
-        </w:rPr>
-        <w:t>county_choice</w:t>
-      </w:r>
-      <w:proofErr w:type="spellEnd"/>
-      <w:r>
-        <w:rPr>
-          <w:color w:val="222222"/>
-        </w:rPr>
-        <w:t xml:space="preserve"> == “Wayne” %}</w:t>
+        <w:t>{%p if county_choice == “Wayne” %}</w:t>
       </w:r>
     </w:p>
     <w:p>
@@ -1769,23 +1255,7 @@
           <w:b/>
           <w:color w:val="222222"/>
         </w:rPr>
-        <w:t xml:space="preserve">A Fee Waiver Request can be filed in one </w:t>
-      </w:r>
-      <w:proofErr w:type="gramStart"/>
-      <w:r>
-        <w:rPr>
-          <w:b/>
-          <w:color w:val="222222"/>
-        </w:rPr>
-        <w:t>of</w:t>
-      </w:r>
-      <w:proofErr w:type="gramEnd"/>
-      <w:r>
-        <w:rPr>
-          <w:b/>
-          <w:color w:val="222222"/>
-        </w:rPr>
-        <w:t xml:space="preserve"> two ways:</w:t>
+        <w:t>A Fee Waiver Request can be filed in one of two ways:</w:t>
       </w:r>
     </w:p>
     <w:p>
@@ -1837,13 +1307,13 @@
         </w:rPr>
         <w:t xml:space="preserve">You can file the Fee Waiver Request online through Wayne County's Domestic Case Filings System. For more information, read </w:t>
       </w:r>
-      <w:hyperlink r:id="rId24" w:anchor="DomesticCaseFilingsSystemHelpfulHints">
+      <w:hyperlink r:id="rId24">
         <w:r>
           <w:rPr>
             <w:color w:val="1155CC"/>
             <w:u w:val="single"/>
           </w:rPr>
-          <w:t>Domestic Case Filings System-Helpful Hints</w:t>
+          <w:t>Family Domestic/FOC Filing Instructions</w:t>
         </w:r>
       </w:hyperlink>
       <w:r>
@@ -1894,16 +1364,8 @@
         <w:rPr>
           <w:color w:val="222222"/>
         </w:rPr>
-        <w:t xml:space="preserve">{%p </w:t>
-      </w:r>
-      <w:proofErr w:type="gramStart"/>
-      <w:r>
-        <w:rPr>
-          <w:color w:val="222222"/>
-        </w:rPr>
-        <w:t>else %}</w:t>
-      </w:r>
-      <w:proofErr w:type="gramEnd"/>
+        <w:t>{%p else %}</w:t>
+      </w:r>
     </w:p>
     <w:p>
       <w:pPr>
@@ -1945,16 +1407,8 @@
         <w:rPr>
           <w:color w:val="222222"/>
         </w:rPr>
-        <w:t xml:space="preserve">{%p </w:t>
-      </w:r>
-      <w:proofErr w:type="gramStart"/>
-      <w:r>
-        <w:rPr>
-          <w:color w:val="222222"/>
-        </w:rPr>
-        <w:t>endif %}</w:t>
-      </w:r>
-      <w:proofErr w:type="gramEnd"/>
+        <w:t>{%p endif %}</w:t>
+      </w:r>
     </w:p>
     <w:p>
       <w:pPr>
@@ -1975,21 +1429,7 @@
         <w:rPr>
           <w:color w:val="222222"/>
         </w:rPr>
-        <w:t xml:space="preserve">You must sign and date each form that has a signature line. If you </w:t>
-      </w:r>
-      <w:proofErr w:type="gramStart"/>
-      <w:r>
-        <w:rPr>
-          <w:color w:val="222222"/>
-        </w:rPr>
-        <w:t>chose</w:t>
-      </w:r>
-      <w:proofErr w:type="gramEnd"/>
-      <w:r>
-        <w:rPr>
-          <w:color w:val="222222"/>
-        </w:rPr>
-        <w:t xml:space="preserve"> to sign electronically, this is already done. The electronic signature will look like this: /s/ Your Name.</w:t>
+        <w:t>You must sign and date each form that has a signature line. If you chose to sign electronically, this is already done. The electronic signature will look like this: /s/ Your Name.</w:t>
       </w:r>
     </w:p>
     <w:p>
@@ -2021,21 +1461,7 @@
         <w:rPr>
           <w:color w:val="222222"/>
         </w:rPr>
-        <w:t xml:space="preserve">{% if </w:t>
-      </w:r>
-      <w:proofErr w:type="spellStart"/>
-      <w:r>
-        <w:rPr>
-          <w:color w:val="222222"/>
-        </w:rPr>
-        <w:t>county_choice</w:t>
-      </w:r>
-      <w:proofErr w:type="spellEnd"/>
-      <w:r>
-        <w:rPr>
-          <w:color w:val="222222"/>
-        </w:rPr>
-        <w:t xml:space="preserve"> in</w:t>
+        <w:t>{% if county_choice in</w:t>
       </w:r>
       <w:r>
         <w:rPr>
@@ -2053,14 +1479,7 @@
         <w:rPr>
           <w:color w:val="222222"/>
         </w:rPr>
-        <w:t xml:space="preserve">Eaton|Gratiot|Jackson|Macomb|Marquette|Mecosta|Menominee|Monroe|Ogemaw|Otsego|Presque </w:t>
-      </w:r>
-      <w:proofErr w:type="spellStart"/>
-      <w:r>
-        <w:rPr>
-          <w:color w:val="222222"/>
-        </w:rPr>
-        <w:t>Isle|Tuscola</w:t>
+        <w:t>Eaton|Gratiot|Jackson|Macomb|Marquette|Mecosta|Menominee|Monroe|Ogemaw|Otsego|Presque Isle|Tuscola</w:t>
       </w:r>
       <w:r>
         <w:rPr>
@@ -2074,26 +1493,11 @@
         </w:rPr>
         <w:t>|Lenawee</w:t>
       </w:r>
-      <w:proofErr w:type="spellEnd"/>
-      <w:r>
-        <w:rPr>
-          <w:color w:val="222222"/>
-        </w:rPr>
-        <w:t xml:space="preserve">” </w:t>
-      </w:r>
-      <w:proofErr w:type="gramStart"/>
-      <w:r>
-        <w:rPr>
-          <w:color w:val="222222"/>
-        </w:rPr>
-        <w:t>%}You</w:t>
-      </w:r>
-      <w:proofErr w:type="gramEnd"/>
-      <w:r>
-        <w:rPr>
-          <w:color w:val="222222"/>
-        </w:rPr>
-        <w:t xml:space="preserve"> may be able to get your document notarized at a bank or at the court clerk's office.</w:t>
+      <w:r>
+        <w:rPr>
+          <w:color w:val="222222"/>
+        </w:rPr>
+        <w:t>” %}You may be able to get your document notarized at a bank or at the court clerk's office.</w:t>
       </w:r>
       <w:r>
         <w:rPr>
@@ -2105,41 +1509,13 @@
         <w:rPr>
           <w:color w:val="222222"/>
         </w:rPr>
-        <w:t xml:space="preserve">{% else </w:t>
-      </w:r>
-      <w:proofErr w:type="gramStart"/>
-      <w:r>
-        <w:rPr>
-          <w:color w:val="222222"/>
-        </w:rPr>
-        <w:t>%}</w:t>
-      </w:r>
-      <w:r>
-        <w:rPr>
-          <w:color w:val="222222"/>
-        </w:rPr>
-        <w:t>You</w:t>
-      </w:r>
-      <w:proofErr w:type="gramEnd"/>
-      <w:r>
-        <w:rPr>
-          <w:color w:val="222222"/>
-        </w:rPr>
-        <w:t xml:space="preserve"> can usually find a </w:t>
-      </w:r>
-      <w:proofErr w:type="gramStart"/>
-      <w:r>
-        <w:rPr>
-          <w:color w:val="222222"/>
-        </w:rPr>
-        <w:t>notary</w:t>
-      </w:r>
-      <w:proofErr w:type="gramEnd"/>
-      <w:r>
-        <w:rPr>
-          <w:color w:val="222222"/>
-        </w:rPr>
-        <w:t xml:space="preserve"> at a bank </w:t>
+        <w:t>{% else %}</w:t>
+      </w:r>
+      <w:r>
+        <w:rPr>
+          <w:color w:val="222222"/>
+        </w:rPr>
+        <w:t xml:space="preserve">You can usually find a notary at a bank </w:t>
       </w:r>
       <w:r>
         <w:rPr>
@@ -2157,75 +1533,19 @@
         <w:rPr>
           <w:color w:val="222222"/>
         </w:rPr>
-        <w:t xml:space="preserve">{% endif </w:t>
-      </w:r>
-      <w:proofErr w:type="gramStart"/>
-      <w:r>
-        <w:rPr>
-          <w:color w:val="222222"/>
-        </w:rPr>
-        <w:t>%}</w:t>
-      </w:r>
-      <w:r>
-        <w:rPr>
-          <w:color w:val="222222"/>
-        </w:rPr>
-        <w:t>{</w:t>
-      </w:r>
-      <w:proofErr w:type="gramEnd"/>
-      <w:r>
-        <w:rPr>
-          <w:color w:val="222222"/>
-        </w:rPr>
-        <w:t xml:space="preserve">% if </w:t>
-      </w:r>
-      <w:proofErr w:type="spellStart"/>
-      <w:r>
-        <w:rPr>
-          <w:color w:val="222222"/>
-        </w:rPr>
-        <w:t>county_choice</w:t>
-      </w:r>
-      <w:proofErr w:type="spellEnd"/>
-      <w:r>
-        <w:rPr>
-          <w:color w:val="222222"/>
-        </w:rPr>
-        <w:t xml:space="preserve"> == “Barry” </w:t>
-      </w:r>
-      <w:proofErr w:type="gramStart"/>
-      <w:r>
-        <w:rPr>
-          <w:color w:val="222222"/>
-        </w:rPr>
-        <w:t>%}There</w:t>
-      </w:r>
-      <w:proofErr w:type="gramEnd"/>
-      <w:r>
-        <w:rPr>
-          <w:color w:val="222222"/>
-        </w:rPr>
-        <w:t xml:space="preserve"> is a $5 fee to sign in front of a court clerk. {% endif </w:t>
-      </w:r>
-      <w:proofErr w:type="gramStart"/>
-      <w:r>
-        <w:rPr>
-          <w:color w:val="222222"/>
-        </w:rPr>
-        <w:t>%}</w:t>
-      </w:r>
-      <w:r>
-        <w:rPr>
-          <w:color w:val="222222"/>
-        </w:rPr>
-        <w:t>Some</w:t>
-      </w:r>
-      <w:proofErr w:type="gramEnd"/>
-      <w:r>
-        <w:rPr>
-          <w:color w:val="222222"/>
-        </w:rPr>
-        <w:t xml:space="preserve"> copy and print shops also offer notary services for a fee. Contact the bank or other location to make sure that a notary will be available at the time you plan on going</w:t>
+        <w:t>{% endif %}</w:t>
+      </w:r>
+      <w:r>
+        <w:rPr>
+          <w:color w:val="222222"/>
+        </w:rPr>
+        <w:t>{% if county_choice == “Barry” %}There is a $5 fee to sign in front of a court clerk. {% endif %}</w:t>
+      </w:r>
+      <w:r>
+        <w:rPr>
+          <w:color w:val="222222"/>
+        </w:rPr>
+        <w:t>Some copy and print shops also offer notary services for a fee. Contact the bank or other location to make sure that a notary will be available at the time you plan on going</w:t>
       </w:r>
       <w:r>
         <w:rPr>
@@ -2253,21 +1573,7 @@
         <w:rPr>
           <w:color w:val="222222"/>
         </w:rPr>
-        <w:t xml:space="preserve">{%p if </w:t>
-      </w:r>
-      <w:proofErr w:type="spellStart"/>
-      <w:r>
-        <w:rPr>
-          <w:color w:val="222222"/>
-        </w:rPr>
-        <w:t>county_choice</w:t>
-      </w:r>
-      <w:proofErr w:type="spellEnd"/>
-      <w:r>
-        <w:rPr>
-          <w:color w:val="222222"/>
-        </w:rPr>
-        <w:t xml:space="preserve"> == “Wayne” %}</w:t>
+        <w:t>{%p if county_choice == “Wayne” %}</w:t>
       </w:r>
     </w:p>
     <w:p>
@@ -2512,7 +1818,6 @@
         </w:rPr>
         <w:t xml:space="preserve">{%p </w:t>
       </w:r>
-      <w:proofErr w:type="gramStart"/>
       <w:r>
         <w:rPr>
           <w:color w:val="222222"/>
@@ -2525,34 +1830,19 @@
         </w:rPr>
         <w:t>%}</w:t>
       </w:r>
-      <w:proofErr w:type="gramEnd"/>
-    </w:p>
-    <w:p>
-      <w:pPr>
-        <w:spacing w:before="180" w:after="180"/>
-        <w:rPr>
-          <w:color w:val="222222"/>
-        </w:rPr>
-      </w:pPr>
-      <w:r>
-        <w:rPr>
-          <w:color w:val="222222"/>
-        </w:rPr>
-        <w:t xml:space="preserve">{%p if </w:t>
-      </w:r>
-      <w:proofErr w:type="spellStart"/>
-      <w:r>
-        <w:rPr>
-          <w:color w:val="222222"/>
-        </w:rPr>
-        <w:t>county_choice</w:t>
-      </w:r>
-      <w:proofErr w:type="spellEnd"/>
-      <w:r>
-        <w:rPr>
-          <w:color w:val="222222"/>
-        </w:rPr>
-        <w:t xml:space="preserve"> == “Oscoda” %}</w:t>
+    </w:p>
+    <w:p>
+      <w:pPr>
+        <w:spacing w:before="180" w:after="180"/>
+        <w:rPr>
+          <w:color w:val="222222"/>
+        </w:rPr>
+      </w:pPr>
+      <w:r>
+        <w:rPr>
+          <w:color w:val="222222"/>
+        </w:rPr>
+        <w:t>{%p if county_choice == “Oscoda” %}</w:t>
       </w:r>
     </w:p>
     <w:p>
@@ -2581,16 +1871,8 @@
         <w:rPr>
           <w:color w:val="222222"/>
         </w:rPr>
-        <w:t xml:space="preserve">{%p </w:t>
-      </w:r>
-      <w:proofErr w:type="gramStart"/>
-      <w:r>
-        <w:rPr>
-          <w:color w:val="222222"/>
-        </w:rPr>
-        <w:t>else %}</w:t>
-      </w:r>
-      <w:proofErr w:type="gramEnd"/>
+        <w:t>{%p else %}</w:t>
+      </w:r>
     </w:p>
     <w:p>
       <w:pPr>
@@ -2617,16 +1899,8 @@
         <w:rPr>
           <w:color w:val="222222"/>
         </w:rPr>
-        <w:t xml:space="preserve">{%p </w:t>
-      </w:r>
-      <w:proofErr w:type="gramStart"/>
-      <w:r>
-        <w:rPr>
-          <w:color w:val="222222"/>
-        </w:rPr>
-        <w:t>endif %}</w:t>
-      </w:r>
-      <w:proofErr w:type="gramEnd"/>
+        <w:t>{%p endif %}</w:t>
+      </w:r>
     </w:p>
     <w:p>
       <w:pPr>
@@ -2668,21 +1942,7 @@
         <w:rPr>
           <w:color w:val="222222"/>
         </w:rPr>
-        <w:t xml:space="preserve">{% if </w:t>
-      </w:r>
-      <w:proofErr w:type="spellStart"/>
-      <w:r>
-        <w:rPr>
-          <w:color w:val="222222"/>
-        </w:rPr>
-        <w:t>county_choice</w:t>
-      </w:r>
-      <w:proofErr w:type="spellEnd"/>
-      <w:r>
-        <w:rPr>
-          <w:color w:val="222222"/>
-        </w:rPr>
-        <w:t xml:space="preserve"> == “Oscoda” %}</w:t>
+        <w:t>{% if county_choice == “Oscoda” %}</w:t>
       </w:r>
       <w:r>
         <w:rPr>
@@ -2696,56 +1956,26 @@
           <w:b/>
           <w:color w:val="222222"/>
         </w:rPr>
-        <w:t xml:space="preserve"> </w:t>
-      </w:r>
-      <w:proofErr w:type="gramStart"/>
+        <w:t xml:space="preserve"> copies</w:t>
+      </w:r>
+      <w:r>
+        <w:rPr>
+          <w:color w:val="222222"/>
+        </w:rPr>
+        <w:t>{% else %}</w:t>
+      </w:r>
       <w:r>
         <w:rPr>
           <w:b/>
           <w:color w:val="222222"/>
         </w:rPr>
-        <w:t>copies</w:t>
-      </w:r>
-      <w:r>
-        <w:rPr>
-          <w:color w:val="222222"/>
-        </w:rPr>
-        <w:t>{</w:t>
-      </w:r>
-      <w:proofErr w:type="gramEnd"/>
-      <w:r>
-        <w:rPr>
-          <w:color w:val="222222"/>
-        </w:rPr>
-        <w:t>% else %}</w:t>
-      </w:r>
-      <w:r>
-        <w:rPr>
-          <w:b/>
-          <w:color w:val="222222"/>
-        </w:rPr>
-        <w:t xml:space="preserve">3 </w:t>
-      </w:r>
-      <w:proofErr w:type="gramStart"/>
-      <w:r>
-        <w:rPr>
-          <w:b/>
-          <w:color w:val="222222"/>
-        </w:rPr>
-        <w:t>copies</w:t>
-      </w:r>
-      <w:r>
-        <w:rPr>
-          <w:color w:val="222222"/>
-        </w:rPr>
-        <w:t>{</w:t>
-      </w:r>
-      <w:proofErr w:type="gramEnd"/>
-      <w:r>
-        <w:rPr>
-          <w:color w:val="222222"/>
-        </w:rPr>
-        <w:t>% endif %}</w:t>
+        <w:t>3 copies</w:t>
+      </w:r>
+      <w:r>
+        <w:rPr>
+          <w:color w:val="222222"/>
+        </w:rPr>
+        <w:t>{% endif %}</w:t>
       </w:r>
       <w:r>
         <w:rPr>
@@ -2871,35 +2101,7 @@
         <w:rPr>
           <w:color w:val="222222"/>
         </w:rPr>
-        <w:t xml:space="preserve">{%p if </w:t>
-      </w:r>
-      <w:proofErr w:type="spellStart"/>
-      <w:r>
-        <w:rPr>
-          <w:color w:val="222222"/>
-        </w:rPr>
-        <w:t>county_</w:t>
-      </w:r>
-      <w:proofErr w:type="gramStart"/>
-      <w:r>
-        <w:rPr>
-          <w:color w:val="222222"/>
-        </w:rPr>
-        <w:t>choice</w:t>
-      </w:r>
-      <w:proofErr w:type="spellEnd"/>
-      <w:r>
-        <w:rPr>
-          <w:color w:val="222222"/>
-        </w:rPr>
-        <w:t xml:space="preserve"> !</w:t>
-      </w:r>
-      <w:proofErr w:type="gramEnd"/>
-      <w:r>
-        <w:rPr>
-          <w:color w:val="222222"/>
-        </w:rPr>
-        <w:t>= “Oscoda” %}</w:t>
+        <w:t>{%p if county_choice != “Oscoda” %}</w:t>
       </w:r>
     </w:p>
     <w:p>
@@ -2929,16 +2131,8 @@
         <w:rPr>
           <w:color w:val="222222"/>
         </w:rPr>
-        <w:t xml:space="preserve">{%p </w:t>
-      </w:r>
-      <w:proofErr w:type="gramStart"/>
-      <w:r>
-        <w:rPr>
-          <w:color w:val="222222"/>
-        </w:rPr>
-        <w:t>endif %}</w:t>
-      </w:r>
-      <w:proofErr w:type="gramEnd"/>
+        <w:t>{%p endif %}</w:t>
+      </w:r>
     </w:p>
     <w:p>
       <w:pPr>
@@ -2966,218 +2160,78 @@
         <w:rPr>
           <w:color w:val="222222"/>
         </w:rPr>
-        <w:t xml:space="preserve"> {%if </w:t>
-      </w:r>
-      <w:proofErr w:type="spellStart"/>
-      <w:r>
-        <w:rPr>
-          <w:color w:val="222222"/>
-        </w:rPr>
-        <w:t>county_choice</w:t>
-      </w:r>
-      <w:proofErr w:type="spellEnd"/>
-      <w:r>
-        <w:rPr>
-          <w:color w:val="222222"/>
-        </w:rPr>
-        <w:t xml:space="preserve"> == “Oscoda” </w:t>
-      </w:r>
-      <w:proofErr w:type="gramStart"/>
-      <w:r>
-        <w:rPr>
-          <w:color w:val="222222"/>
-        </w:rPr>
-        <w:t>%}The</w:t>
-      </w:r>
-      <w:proofErr w:type="gramEnd"/>
-      <w:r>
-        <w:rPr>
-          <w:color w:val="222222"/>
-        </w:rPr>
-        <w:t xml:space="preserve"> Prosecuting Attorney also gets one copy of the </w:t>
-      </w:r>
-      <w:proofErr w:type="gramStart"/>
-      <w:r>
-        <w:rPr>
-          <w:color w:val="222222"/>
-        </w:rPr>
-        <w:t>Summons, but</w:t>
-      </w:r>
-      <w:proofErr w:type="gramEnd"/>
-      <w:r>
-        <w:rPr>
-          <w:color w:val="222222"/>
-        </w:rPr>
-        <w:t xml:space="preserve"> does not get any of the other </w:t>
-      </w:r>
-      <w:proofErr w:type="gramStart"/>
-      <w:r>
-        <w:rPr>
-          <w:color w:val="222222"/>
-        </w:rPr>
-        <w:t>documents.{</w:t>
-      </w:r>
-      <w:proofErr w:type="gramEnd"/>
-      <w:r>
-        <w:rPr>
-          <w:color w:val="222222"/>
-        </w:rPr>
-        <w:t xml:space="preserve">% else </w:t>
-      </w:r>
-      <w:proofErr w:type="gramStart"/>
-      <w:r>
-        <w:rPr>
-          <w:color w:val="222222"/>
-        </w:rPr>
-        <w:t>%}</w:t>
+        <w:t xml:space="preserve"> {%if county_choice == “Oscoda” %}The Prosecuting Attorney also gets one copy of the Summons, but does not get any of the other documents.{% else %}</w:t>
       </w:r>
       <w:r>
         <w:rPr>
           <w:b/>
           <w:color w:val="222222"/>
         </w:rPr>
-        <w:t>If</w:t>
-      </w:r>
-      <w:proofErr w:type="gramEnd"/>
-      <w:r>
+        <w:t>If you are filing either by e-mail or using MiFILE, you will not need to file an extra copy for the Friend of the Court. You will only need to make copies for yourself and the other party.</w:t>
+      </w:r>
+      <w:r>
+        <w:rPr>
+          <w:color w:val="222222"/>
+        </w:rPr>
+        <w:t>{% endif %}</w:t>
+      </w:r>
+    </w:p>
+    <w:p>
+      <w:pPr>
+        <w:spacing w:before="180" w:after="180"/>
+        <w:rPr>
+          <w:color w:val="222222"/>
+        </w:rPr>
+      </w:pPr>
+      <w:r>
+        <w:rPr>
+          <w:color w:val="222222"/>
+        </w:rPr>
+        <w:t>{%p if county_choice == “Oscoda” %}</w:t>
+      </w:r>
+    </w:p>
+    <w:p>
+      <w:pPr>
+        <w:spacing w:before="180" w:after="180"/>
+        <w:rPr>
+          <w:color w:val="222222"/>
+        </w:rPr>
+      </w:pPr>
+      <w:r>
+        <w:rPr>
+          <w:color w:val="222222"/>
+        </w:rPr>
+        <w:t>At the top of one copy of each document write, “Friend of the Court.” At the top of one copy of the Summons and Complaint, write “Prosecuting Attorney.”</w:t>
+      </w:r>
+    </w:p>
+    <w:p>
+      <w:pPr>
+        <w:spacing w:before="180" w:after="180"/>
+        <w:rPr>
+          <w:color w:val="222222"/>
+        </w:rPr>
+      </w:pPr>
+      <w:r>
+        <w:rPr>
+          <w:color w:val="222222"/>
+        </w:rPr>
+        <w:t>{%p endif %}</w:t>
+      </w:r>
+    </w:p>
+    <w:p>
+      <w:pPr>
+        <w:spacing w:before="180" w:after="180"/>
         <w:rPr>
           <w:b/>
           <w:color w:val="222222"/>
         </w:rPr>
-        <w:t xml:space="preserve"> you are filing either by e-mail or using </w:t>
-      </w:r>
-      <w:proofErr w:type="spellStart"/>
-      <w:r>
-        <w:rPr>
-          <w:b/>
-          <w:color w:val="222222"/>
-        </w:rPr>
-        <w:t>MiFILE</w:t>
-      </w:r>
-      <w:proofErr w:type="spellEnd"/>
-      <w:r>
-        <w:rPr>
-          <w:b/>
-          <w:color w:val="222222"/>
-        </w:rPr>
-        <w:t xml:space="preserve">, you will not need to file an extra copy for the Friend of the Court. You will only need to make copies for yourself and the other </w:t>
-      </w:r>
-      <w:proofErr w:type="gramStart"/>
-      <w:r>
-        <w:rPr>
-          <w:b/>
-          <w:color w:val="222222"/>
-        </w:rPr>
-        <w:t>party.</w:t>
-      </w:r>
-      <w:r>
-        <w:rPr>
-          <w:color w:val="222222"/>
-        </w:rPr>
-        <w:t>{</w:t>
-      </w:r>
-      <w:proofErr w:type="gramEnd"/>
-      <w:r>
-        <w:rPr>
-          <w:color w:val="222222"/>
-        </w:rPr>
-        <w:t xml:space="preserve">% </w:t>
-      </w:r>
-      <w:proofErr w:type="gramStart"/>
-      <w:r>
-        <w:rPr>
-          <w:color w:val="222222"/>
-        </w:rPr>
-        <w:t>endif %}</w:t>
-      </w:r>
-      <w:proofErr w:type="gramEnd"/>
-    </w:p>
-    <w:p>
-      <w:pPr>
-        <w:spacing w:before="180" w:after="180"/>
-        <w:rPr>
-          <w:color w:val="222222"/>
-        </w:rPr>
-      </w:pPr>
-      <w:r>
-        <w:rPr>
-          <w:color w:val="222222"/>
-        </w:rPr>
-        <w:t xml:space="preserve">{%p if </w:t>
-      </w:r>
-      <w:proofErr w:type="spellStart"/>
-      <w:r>
-        <w:rPr>
-          <w:color w:val="222222"/>
-        </w:rPr>
-        <w:t>county_choice</w:t>
-      </w:r>
-      <w:proofErr w:type="spellEnd"/>
-      <w:r>
-        <w:rPr>
-          <w:color w:val="222222"/>
-        </w:rPr>
-        <w:t xml:space="preserve"> == “Oscoda” %}</w:t>
-      </w:r>
-    </w:p>
-    <w:p>
-      <w:pPr>
-        <w:spacing w:before="180" w:after="180"/>
-        <w:rPr>
-          <w:color w:val="222222"/>
-        </w:rPr>
-      </w:pPr>
-      <w:r>
-        <w:rPr>
-          <w:color w:val="222222"/>
-        </w:rPr>
-        <w:t>At the top of one copy of each document write, “Friend of the Court.” At the top of one copy of the Summons and Complaint, write “Prosecuting Attorney.”</w:t>
-      </w:r>
-    </w:p>
-    <w:p>
-      <w:pPr>
-        <w:spacing w:before="180" w:after="180"/>
-        <w:rPr>
-          <w:color w:val="222222"/>
-        </w:rPr>
-      </w:pPr>
-      <w:r>
-        <w:rPr>
-          <w:color w:val="222222"/>
-        </w:rPr>
-        <w:t xml:space="preserve">{%p </w:t>
-      </w:r>
-      <w:proofErr w:type="gramStart"/>
-      <w:r>
-        <w:rPr>
-          <w:color w:val="222222"/>
-        </w:rPr>
-        <w:t>endif %}</w:t>
-      </w:r>
-      <w:proofErr w:type="gramEnd"/>
-    </w:p>
-    <w:p>
-      <w:pPr>
-        <w:spacing w:before="180" w:after="180"/>
-        <w:rPr>
-          <w:b/>
-          <w:color w:val="222222"/>
-        </w:rPr>
-      </w:pPr>
-      <w:r>
-        <w:rPr>
-          <w:color w:val="222222"/>
-        </w:rPr>
-        <w:t xml:space="preserve">{%p </w:t>
-      </w:r>
-      <w:proofErr w:type="gramStart"/>
-      <w:r>
-        <w:rPr>
-          <w:color w:val="222222"/>
-        </w:rPr>
-        <w:t>endif %}</w:t>
-      </w:r>
-      <w:proofErr w:type="gramEnd"/>
+      </w:pPr>
+      <w:r>
+        <w:rPr>
+          <w:color w:val="222222"/>
+        </w:rPr>
+        <w:t>{%p endif %}</w:t>
+      </w:r>
       <w:r>
         <w:rPr>
           <w:color w:val="222222"/>
@@ -3204,21 +2258,7 @@
         <w:rPr>
           <w:color w:val="222222"/>
         </w:rPr>
-        <w:t xml:space="preserve">{%p if </w:t>
-      </w:r>
-      <w:proofErr w:type="spellStart"/>
-      <w:r>
-        <w:rPr>
-          <w:color w:val="222222"/>
-        </w:rPr>
-        <w:t>county_choice</w:t>
-      </w:r>
-      <w:proofErr w:type="spellEnd"/>
-      <w:r>
-        <w:rPr>
-          <w:color w:val="222222"/>
-        </w:rPr>
-        <w:t xml:space="preserve"> == “Wayne” %}</w:t>
+        <w:t>{%p if county_choice == “Wayne” %}</w:t>
       </w:r>
     </w:p>
     <w:p>
@@ -3247,21 +2287,7 @@
         <w:rPr>
           <w:color w:val="222222"/>
         </w:rPr>
-        <w:t xml:space="preserve">Complaint </w:t>
-      </w:r>
-      <w:proofErr w:type="gramStart"/>
-      <w:r>
-        <w:rPr>
-          <w:color w:val="222222"/>
-        </w:rPr>
-        <w:t>for</w:t>
-      </w:r>
-      <w:proofErr w:type="gramEnd"/>
-      <w:r>
-        <w:rPr>
-          <w:color w:val="222222"/>
-        </w:rPr>
-        <w:t xml:space="preserve"> Divorce (original)</w:t>
+        <w:t>Complaint for Divorce (original)</w:t>
       </w:r>
     </w:p>
     <w:p>
@@ -3508,21 +2534,12 @@
         <w:t xml:space="preserve">After you get the confirmation e-mail that your case has been accepted for filing and assigned a docket number and judge, you will need to create a Summons on the </w:t>
       </w:r>
       <w:hyperlink r:id="rId31">
-        <w:proofErr w:type="spellStart"/>
         <w:r>
           <w:rPr>
             <w:color w:val="1155CC"/>
             <w:u w:val="single"/>
           </w:rPr>
-          <w:t>eSummons</w:t>
-        </w:r>
-        <w:proofErr w:type="spellEnd"/>
-        <w:r>
-          <w:rPr>
-            <w:color w:val="1155CC"/>
-            <w:u w:val="single"/>
-          </w:rPr>
-          <w:t xml:space="preserve"> page</w:t>
+          <w:t>eSummons page</w:t>
         </w:r>
       </w:hyperlink>
       <w:r>
@@ -3543,7 +2560,19 @@
         <w:rPr>
           <w:color w:val="222222"/>
         </w:rPr>
-        <w:t xml:space="preserve">For information about using the Domestic Case Filings System, refer to the </w:t>
+        <w:t>For information about using the Domestic Case Filings System, re</w:t>
+      </w:r>
+      <w:r>
+        <w:rPr>
+          <w:color w:val="222222"/>
+        </w:rPr>
+        <w:t>ad</w:t>
+      </w:r>
+      <w:r>
+        <w:rPr>
+          <w:color w:val="222222"/>
+        </w:rPr>
+        <w:t xml:space="preserve"> </w:t>
       </w:r>
       <w:hyperlink r:id="rId32">
         <w:r>
@@ -3551,7 +2580,7 @@
             <w:color w:val="1155CC"/>
             <w:u w:val="single"/>
           </w:rPr>
-          <w:t>User Guide</w:t>
+          <w:t>Family Domestic/FOC Filing Instructions</w:t>
         </w:r>
       </w:hyperlink>
       <w:r>
@@ -3610,21 +2639,7 @@
         <w:rPr>
           <w:color w:val="222222"/>
         </w:rPr>
-        <w:t xml:space="preserve">Parties and/or attorneys must be in line no later than 3:30 p.m. </w:t>
-      </w:r>
-      <w:proofErr w:type="gramStart"/>
-      <w:r>
-        <w:rPr>
-          <w:color w:val="222222"/>
-        </w:rPr>
-        <w:t>in order to</w:t>
-      </w:r>
-      <w:proofErr w:type="gramEnd"/>
-      <w:r>
-        <w:rPr>
-          <w:color w:val="222222"/>
-        </w:rPr>
-        <w:t xml:space="preserve"> obtain service that day.</w:t>
+        <w:t>Parties and/or attorneys must be in line no later than 3:30 p.m. in order to obtain service that day.</w:t>
       </w:r>
     </w:p>
     <w:p>
@@ -3716,21 +2731,7 @@
         <w:rPr>
           <w:color w:val="222222"/>
         </w:rPr>
-        <w:t xml:space="preserve">The clerk will stamp and file your Complaint for Divorce. You will get a case </w:t>
-      </w:r>
-      <w:proofErr w:type="gramStart"/>
-      <w:r>
-        <w:rPr>
-          <w:color w:val="222222"/>
-        </w:rPr>
-        <w:t>number</w:t>
-      </w:r>
-      <w:proofErr w:type="gramEnd"/>
-      <w:r>
-        <w:rPr>
-          <w:color w:val="222222"/>
-        </w:rPr>
-        <w:t xml:space="preserve"> and your case will be assigned to a judge at this time.</w:t>
+        <w:t>The clerk will stamp and file your Complaint for Divorce. You will get a case number and your case will be assigned to a judge at this time.</w:t>
       </w:r>
     </w:p>
     <w:p>
@@ -3747,15 +2748,7 @@
         <w:t xml:space="preserve">If you are filing in person, the clerk will </w:t>
       </w:r>
       <w:r>
-        <w:t xml:space="preserve">print </w:t>
-      </w:r>
-      <w:proofErr w:type="gramStart"/>
-      <w:r>
-        <w:t>a Summons</w:t>
-      </w:r>
-      <w:proofErr w:type="gramEnd"/>
-      <w:r>
-        <w:t xml:space="preserve"> </w:t>
+        <w:t xml:space="preserve">print a Summons </w:t>
       </w:r>
       <w:r>
         <w:rPr>
@@ -3778,6 +2771,7 @@
         <w:pStyle w:val="Heading5"/>
       </w:pPr>
       <w:r>
+        <w:lastRenderedPageBreak/>
         <w:t>- Filing by Mail:</w:t>
       </w:r>
     </w:p>
@@ -3804,7 +2798,6 @@
           <w:b/>
           <w:color w:val="222222"/>
         </w:rPr>
-        <w:lastRenderedPageBreak/>
         <w:t xml:space="preserve">No matter which filing method you used, also e-mail a Judge’s Copy of each filing to the Assigned Judge’s email listed </w:t>
       </w:r>
       <w:r>
@@ -3858,21 +2851,7 @@
         <w:rPr>
           <w:color w:val="222222"/>
         </w:rPr>
-        <w:t xml:space="preserve">{%p </w:t>
-      </w:r>
-      <w:proofErr w:type="gramStart"/>
-      <w:r>
-        <w:rPr>
-          <w:color w:val="222222"/>
-        </w:rPr>
-        <w:t>else %}</w:t>
-      </w:r>
-      <w:proofErr w:type="gramEnd"/>
-      <w:r>
-        <w:rPr>
-          <w:color w:val="222222"/>
-        </w:rPr>
-        <w:t xml:space="preserve"> </w:t>
+        <w:t xml:space="preserve">{%p else %} </w:t>
       </w:r>
       <w:r>
         <w:rPr>
@@ -3904,21 +2883,7 @@
         <w:rPr>
           <w:color w:val="222222"/>
         </w:rPr>
-        <w:t xml:space="preserve">{%p if </w:t>
-      </w:r>
-      <w:proofErr w:type="spellStart"/>
-      <w:r>
-        <w:rPr>
-          <w:color w:val="222222"/>
-        </w:rPr>
-        <w:t>county_choice</w:t>
-      </w:r>
-      <w:proofErr w:type="spellEnd"/>
-      <w:r>
-        <w:rPr>
-          <w:color w:val="222222"/>
-        </w:rPr>
-        <w:t xml:space="preserve"> == “Oakland” %}</w:t>
+        <w:t>{%p if county_choice == “Oakland” %}</w:t>
       </w:r>
     </w:p>
     <w:p>
@@ -3951,7 +2916,6 @@
         <w:t xml:space="preserve">Upload your documents in </w:t>
       </w:r>
       <w:hyperlink r:id="rId35">
-        <w:proofErr w:type="spellStart"/>
         <w:r>
           <w:rPr>
             <w:b/>
@@ -3961,46 +2925,13 @@
           </w:rPr>
           <w:t>MiFILE</w:t>
         </w:r>
-        <w:proofErr w:type="spellEnd"/>
       </w:hyperlink>
       <w:r>
         <w:rPr>
           <w:b/>
           <w:color w:val="222222"/>
         </w:rPr>
-        <w:t xml:space="preserve">. Within </w:t>
-      </w:r>
-      <w:proofErr w:type="spellStart"/>
-      <w:r>
-        <w:rPr>
-          <w:b/>
-          <w:color w:val="222222"/>
-        </w:rPr>
-        <w:t>MiFILE</w:t>
-      </w:r>
-      <w:proofErr w:type="spellEnd"/>
-      <w:r>
-        <w:rPr>
-          <w:b/>
-          <w:color w:val="222222"/>
-        </w:rPr>
-        <w:t xml:space="preserve">, you will need to choose a </w:t>
-      </w:r>
-      <w:proofErr w:type="gramStart"/>
-      <w:r>
-        <w:rPr>
-          <w:b/>
-          <w:color w:val="222222"/>
-        </w:rPr>
-        <w:t>drop down</w:t>
-      </w:r>
-      <w:proofErr w:type="gramEnd"/>
-      <w:r>
-        <w:rPr>
-          <w:b/>
-          <w:color w:val="222222"/>
-        </w:rPr>
-        <w:t xml:space="preserve"> label for each individual document you upload. Choose "NEW CASE FILING FEE</w:t>
+        <w:t>. Within MiFILE, you will need to choose a drop down label for each individual document you upload. Choose "NEW CASE FILING FEE</w:t>
       </w:r>
       <w:r>
         <w:rPr>
@@ -4074,7 +3005,6 @@
         </w:rPr>
         <w:t xml:space="preserve"> </w:t>
       </w:r>
-      <w:proofErr w:type="spellStart"/>
       <w:r>
         <w:rPr>
           <w:color w:val="222222"/>
@@ -4091,35 +3021,7 @@
         <w:rPr>
           <w:color w:val="222222"/>
         </w:rPr>
-        <w:t>f</w:t>
-      </w:r>
-      <w:proofErr w:type="spellEnd"/>
-      <w:r>
-        <w:rPr>
-          <w:color w:val="222222"/>
-        </w:rPr>
-        <w:t xml:space="preserve"> </w:t>
-      </w:r>
-      <w:proofErr w:type="spellStart"/>
-      <w:r>
-        <w:rPr>
-          <w:color w:val="222222"/>
-        </w:rPr>
-        <w:t>county_choice</w:t>
-      </w:r>
-      <w:proofErr w:type="spellEnd"/>
-      <w:r>
-        <w:rPr>
-          <w:color w:val="222222"/>
-        </w:rPr>
-        <w:t xml:space="preserve"> not in “</w:t>
-      </w:r>
-      <w:proofErr w:type="spellStart"/>
-      <w:r>
-        <w:rPr>
-          <w:color w:val="222222"/>
-        </w:rPr>
-        <w:t>Allegan</w:t>
+        <w:t>f county_choice not in “Allegan</w:t>
       </w:r>
       <w:r>
         <w:rPr>
@@ -4151,7 +3053,6 @@
         </w:rPr>
         <w:t>|Oakland</w:t>
       </w:r>
-      <w:proofErr w:type="spellEnd"/>
       <w:r>
         <w:rPr>
           <w:color w:val="222222"/>
@@ -4191,44 +3092,22 @@
         <w:rPr>
           <w:color w:val="222222"/>
         </w:rPr>
-        <w:t xml:space="preserve">Contact your court to find out which filing methods are available. Depending on your court, you may be able to file electronically. To learn more about filing methods that may be available, read Step 1. If you are e-filing using </w:t>
-      </w:r>
-      <w:proofErr w:type="spellStart"/>
-      <w:r>
-        <w:rPr>
-          <w:color w:val="222222"/>
-        </w:rPr>
-        <w:t>MiFILE</w:t>
-      </w:r>
-      <w:proofErr w:type="spellEnd"/>
-      <w:r>
-        <w:rPr>
-          <w:color w:val="222222"/>
-        </w:rPr>
-        <w:t>, you will need to know the case-type code. The case type code for divorce with minor children is DM.</w:t>
-      </w:r>
-    </w:p>
-    <w:p>
-      <w:pPr>
-        <w:spacing w:before="180" w:after="180"/>
-        <w:rPr>
-          <w:color w:val="222222"/>
-        </w:rPr>
-      </w:pPr>
-      <w:r>
-        <w:rPr>
-          <w:color w:val="222222"/>
-        </w:rPr>
-        <w:t xml:space="preserve">{%p </w:t>
-      </w:r>
-      <w:proofErr w:type="gramStart"/>
-      <w:r>
-        <w:rPr>
-          <w:color w:val="222222"/>
-        </w:rPr>
-        <w:t>endif %}</w:t>
-      </w:r>
-      <w:proofErr w:type="gramEnd"/>
+        <w:t>Contact your court to find out which filing methods are available. Depending on your court, you may be able to file electronically. To learn more about filing methods that may be available, read Step 1. If you are e-filing using MiFILE, you will need to know the case-type code. The case type code for divorce with minor children is DM.</w:t>
+      </w:r>
+    </w:p>
+    <w:p>
+      <w:pPr>
+        <w:spacing w:before="180" w:after="180"/>
+        <w:rPr>
+          <w:color w:val="222222"/>
+        </w:rPr>
+      </w:pPr>
+      <w:r>
+        <w:rPr>
+          <w:color w:val="222222"/>
+        </w:rPr>
+        <w:t>{%p endif %}</w:t>
+      </w:r>
     </w:p>
     <w:p>
       <w:pPr>
@@ -4242,61 +3121,43 @@
           <w:color w:val="222222"/>
           <w:highlight w:val="white"/>
         </w:rPr>
-        <w:t xml:space="preserve">{%p if </w:t>
-      </w:r>
-      <w:proofErr w:type="spellStart"/>
+        <w:t>{%p if county_choice in “</w:t>
+      </w:r>
       <w:r>
         <w:rPr>
           <w:color w:val="222222"/>
           <w:highlight w:val="white"/>
         </w:rPr>
-        <w:t>county_choice</w:t>
-      </w:r>
-      <w:proofErr w:type="spellEnd"/>
+        <w:t>Allegan|Ingham</w:t>
+      </w:r>
       <w:r>
         <w:rPr>
           <w:color w:val="222222"/>
           <w:highlight w:val="white"/>
         </w:rPr>
-        <w:t xml:space="preserve"> in “</w:t>
-      </w:r>
-      <w:proofErr w:type="spellStart"/>
+        <w:t>|Lenawee</w:t>
+      </w:r>
       <w:r>
         <w:rPr>
           <w:color w:val="222222"/>
           <w:highlight w:val="white"/>
         </w:rPr>
-        <w:t>Allegan|Ingham</w:t>
+        <w:t>|</w:t>
       </w:r>
       <w:r>
         <w:rPr>
           <w:color w:val="222222"/>
           <w:highlight w:val="white"/>
         </w:rPr>
-        <w:t>|Lenawee</w:t>
+        <w:t>Oscoda|</w:t>
       </w:r>
       <w:r>
         <w:rPr>
           <w:color w:val="222222"/>
           <w:highlight w:val="white"/>
         </w:rPr>
-        <w:t>|</w:t>
-      </w:r>
-      <w:r>
-        <w:rPr>
-          <w:color w:val="222222"/>
-          <w:highlight w:val="white"/>
-        </w:rPr>
-        <w:t>Oscoda|</w:t>
-      </w:r>
-      <w:r>
-        <w:rPr>
-          <w:color w:val="222222"/>
-          <w:highlight w:val="white"/>
-        </w:rPr>
         <w:t>Ottawa</w:t>
       </w:r>
-      <w:proofErr w:type="spellEnd"/>
       <w:r>
         <w:rPr>
           <w:color w:val="222222"/>
@@ -4347,55 +3208,7 @@
           <w:color w:val="222222"/>
           <w:highlight w:val="white"/>
         </w:rPr>
-        <w:t xml:space="preserve">{%p </w:t>
-      </w:r>
-      <w:proofErr w:type="spellStart"/>
-      <w:r>
-        <w:rPr>
-          <w:color w:val="222222"/>
-          <w:highlight w:val="white"/>
-        </w:rPr>
-        <w:t>elif</w:t>
-      </w:r>
-      <w:proofErr w:type="spellEnd"/>
-      <w:r>
-        <w:rPr>
-          <w:color w:val="222222"/>
-          <w:highlight w:val="white"/>
-        </w:rPr>
-        <w:t xml:space="preserve"> </w:t>
-      </w:r>
-      <w:proofErr w:type="spellStart"/>
-      <w:r>
-        <w:rPr>
-          <w:color w:val="222222"/>
-          <w:highlight w:val="white"/>
-        </w:rPr>
-        <w:t>county_</w:t>
-      </w:r>
-      <w:proofErr w:type="gramStart"/>
-      <w:r>
-        <w:rPr>
-          <w:color w:val="222222"/>
-          <w:highlight w:val="white"/>
-        </w:rPr>
-        <w:t>choice</w:t>
-      </w:r>
-      <w:proofErr w:type="spellEnd"/>
-      <w:r>
-        <w:rPr>
-          <w:color w:val="222222"/>
-          <w:highlight w:val="white"/>
-        </w:rPr>
-        <w:t xml:space="preserve"> !</w:t>
-      </w:r>
-      <w:proofErr w:type="gramEnd"/>
-      <w:r>
-        <w:rPr>
-          <w:color w:val="222222"/>
-          <w:highlight w:val="white"/>
-        </w:rPr>
-        <w:t>= “Oakland” %}</w:t>
+        <w:t>{%p elif county_choice != “Oakland” %}</w:t>
       </w:r>
     </w:p>
     <w:p>
@@ -4441,16 +3254,8 @@
         <w:rPr>
           <w:color w:val="222222"/>
         </w:rPr>
-        <w:t xml:space="preserve">{%p </w:t>
-      </w:r>
-      <w:proofErr w:type="gramStart"/>
-      <w:r>
-        <w:rPr>
-          <w:color w:val="222222"/>
-        </w:rPr>
-        <w:t>endif %}</w:t>
-      </w:r>
-      <w:proofErr w:type="gramEnd"/>
+        <w:t>{%p endif %}</w:t>
+      </w:r>
     </w:p>
     <w:p>
       <w:pPr>
@@ -4478,49 +3283,21 @@
         <w:rPr>
           <w:color w:val="222222"/>
         </w:rPr>
-        <w:t xml:space="preserve">. There is also an $80 judgment fee due at the time of filing. There may be more costs, such as charges for having papers served on your child’s other </w:t>
-      </w:r>
-      <w:proofErr w:type="gramStart"/>
-      <w:r>
-        <w:rPr>
-          <w:color w:val="222222"/>
-        </w:rPr>
-        <w:t>parent</w:t>
-      </w:r>
-      <w:proofErr w:type="gramEnd"/>
-      <w:r>
-        <w:rPr>
-          <w:color w:val="222222"/>
-        </w:rPr>
-        <w:t>, motion filing fees, and costs for alternative dispute resolution services (mediation).</w:t>
-      </w:r>
-    </w:p>
-    <w:p>
-      <w:pPr>
-        <w:spacing w:before="180" w:after="180"/>
-        <w:rPr>
-          <w:color w:val="222222"/>
-        </w:rPr>
-      </w:pPr>
-      <w:r>
-        <w:rPr>
-          <w:color w:val="222222"/>
-        </w:rPr>
-        <w:t xml:space="preserve">{%p if </w:t>
-      </w:r>
-      <w:proofErr w:type="spellStart"/>
-      <w:r>
-        <w:rPr>
-          <w:color w:val="222222"/>
-        </w:rPr>
-        <w:t>county_choice</w:t>
-      </w:r>
-      <w:proofErr w:type="spellEnd"/>
-      <w:r>
-        <w:rPr>
-          <w:color w:val="222222"/>
-        </w:rPr>
-        <w:t xml:space="preserve"> == “Oakland” %}</w:t>
+        <w:t>. There is also an $80 judgment fee due at the time of filing. There may be more costs, such as charges for having papers served on your child’s other parent, motion filing fees, and costs for alternative dispute resolution services (mediation).</w:t>
+      </w:r>
+    </w:p>
+    <w:p>
+      <w:pPr>
+        <w:spacing w:before="180" w:after="180"/>
+        <w:rPr>
+          <w:color w:val="222222"/>
+        </w:rPr>
+      </w:pPr>
+      <w:r>
+        <w:rPr>
+          <w:color w:val="222222"/>
+        </w:rPr>
+        <w:t>{%p if county_choice == “Oakland” %}</w:t>
       </w:r>
     </w:p>
     <w:p>
@@ -4548,66 +3325,37 @@
         <w:rPr>
           <w:color w:val="222222"/>
         </w:rPr>
-        <w:t xml:space="preserve">{%p </w:t>
-      </w:r>
-      <w:proofErr w:type="gramStart"/>
-      <w:r>
-        <w:rPr>
-          <w:color w:val="222222"/>
-        </w:rPr>
-        <w:t>else %}</w:t>
-      </w:r>
-      <w:proofErr w:type="gramEnd"/>
-    </w:p>
-    <w:p>
-      <w:pPr>
-        <w:spacing w:before="180" w:after="180"/>
-        <w:rPr>
-          <w:color w:val="222222"/>
-        </w:rPr>
-      </w:pPr>
-      <w:r>
-        <w:rPr>
-          <w:color w:val="222222"/>
-        </w:rPr>
-        <w:t xml:space="preserve">Pay </w:t>
-      </w:r>
-      <w:proofErr w:type="gramStart"/>
-      <w:r>
-        <w:rPr>
-          <w:color w:val="222222"/>
-        </w:rPr>
-        <w:t>the filing</w:t>
-      </w:r>
-      <w:proofErr w:type="gramEnd"/>
-      <w:r>
-        <w:rPr>
-          <w:color w:val="222222"/>
-        </w:rPr>
-        <w:t xml:space="preserve"> fee or file a Fee Waiver Request along with the following documents:</w:t>
-      </w:r>
-    </w:p>
-    <w:p>
-      <w:pPr>
-        <w:spacing w:before="180" w:after="180"/>
-        <w:rPr>
-          <w:color w:val="222222"/>
-        </w:rPr>
-      </w:pPr>
-      <w:r>
-        <w:rPr>
-          <w:color w:val="222222"/>
-        </w:rPr>
-        <w:t xml:space="preserve">{%p </w:t>
-      </w:r>
-      <w:proofErr w:type="gramStart"/>
-      <w:r>
-        <w:rPr>
-          <w:color w:val="222222"/>
-        </w:rPr>
-        <w:t>endif %}</w:t>
-      </w:r>
-      <w:proofErr w:type="gramEnd"/>
+        <w:t>{%p else %}</w:t>
+      </w:r>
+    </w:p>
+    <w:p>
+      <w:pPr>
+        <w:spacing w:before="180" w:after="180"/>
+        <w:rPr>
+          <w:color w:val="222222"/>
+        </w:rPr>
+      </w:pPr>
+      <w:r>
+        <w:rPr>
+          <w:color w:val="222222"/>
+        </w:rPr>
+        <w:t>Pay the filing fee or file a Fee Waiver Request along with the following documents:</w:t>
+      </w:r>
+    </w:p>
+    <w:p>
+      <w:pPr>
+        <w:spacing w:before="180" w:after="180"/>
+        <w:rPr>
+          <w:color w:val="222222"/>
+        </w:rPr>
+      </w:pPr>
+      <w:r>
+        <w:rPr>
+          <w:color w:val="222222"/>
+        </w:rPr>
+        <w:lastRenderedPageBreak/>
+        <w:t>{%p endif %}</w:t>
+      </w:r>
     </w:p>
     <w:p>
       <w:pPr>
@@ -4639,21 +3387,7 @@
         <w:rPr>
           <w:color w:val="222222"/>
         </w:rPr>
-        <w:t xml:space="preserve">Complaint </w:t>
-      </w:r>
-      <w:proofErr w:type="gramStart"/>
-      <w:r>
-        <w:rPr>
-          <w:color w:val="222222"/>
-        </w:rPr>
-        <w:t>for</w:t>
-      </w:r>
-      <w:proofErr w:type="gramEnd"/>
-      <w:r>
-        <w:rPr>
-          <w:color w:val="222222"/>
-        </w:rPr>
-        <w:t xml:space="preserve"> Divorce with Children</w:t>
+        <w:t>Complaint for Divorce with Children</w:t>
       </w:r>
     </w:p>
     <w:p>
@@ -4704,7 +3438,6 @@
         <w:rPr>
           <w:color w:val="222222"/>
         </w:rPr>
-        <w:lastRenderedPageBreak/>
         <w:t>Verified Statement</w:t>
       </w:r>
     </w:p>
@@ -4735,21 +3468,7 @@
         <w:rPr>
           <w:color w:val="222222"/>
         </w:rPr>
-        <w:t xml:space="preserve">{%p if </w:t>
-      </w:r>
-      <w:proofErr w:type="spellStart"/>
-      <w:r>
-        <w:rPr>
-          <w:color w:val="222222"/>
-        </w:rPr>
-        <w:t>county_choice</w:t>
-      </w:r>
-      <w:proofErr w:type="spellEnd"/>
-      <w:r>
-        <w:rPr>
-          <w:color w:val="222222"/>
-        </w:rPr>
-        <w:t xml:space="preserve"> == “Ottawa” %}</w:t>
+        <w:t>{%p if county_choice == “Ottawa” %}</w:t>
       </w:r>
     </w:p>
     <w:p>
@@ -4779,16 +3498,8 @@
         <w:rPr>
           <w:color w:val="222222"/>
         </w:rPr>
-        <w:t xml:space="preserve">{%p </w:t>
-      </w:r>
-      <w:proofErr w:type="gramStart"/>
-      <w:r>
-        <w:rPr>
-          <w:color w:val="222222"/>
-        </w:rPr>
-        <w:t>endif %}</w:t>
-      </w:r>
-      <w:proofErr w:type="gramEnd"/>
+        <w:t>{%p endif %}</w:t>
+      </w:r>
     </w:p>
     <w:p>
       <w:pPr>
@@ -4802,28 +3513,7 @@
         <w:rPr>
           <w:color w:val="222222"/>
         </w:rPr>
-        <w:t xml:space="preserve">{%p if </w:t>
-      </w:r>
-      <w:proofErr w:type="spellStart"/>
-      <w:r>
-        <w:rPr>
-          <w:color w:val="222222"/>
-        </w:rPr>
-        <w:t>county_choice</w:t>
-      </w:r>
-      <w:proofErr w:type="spellEnd"/>
-      <w:r>
-        <w:rPr>
-          <w:color w:val="222222"/>
-        </w:rPr>
-        <w:t xml:space="preserve"> not in “</w:t>
-      </w:r>
-      <w:proofErr w:type="spellStart"/>
-      <w:r>
-        <w:rPr>
-          <w:color w:val="222222"/>
-        </w:rPr>
-        <w:t>Oakland|Shiawassee|</w:t>
+        <w:t>{%p if county_choice not in “Oakland|Shiawassee|</w:t>
       </w:r>
       <w:r>
         <w:rPr>
@@ -4831,7 +3521,6 @@
         </w:rPr>
         <w:t>Washtenaw</w:t>
       </w:r>
-      <w:proofErr w:type="spellEnd"/>
       <w:r>
         <w:rPr>
           <w:color w:val="222222"/>
@@ -4851,41 +3540,13 @@
         <w:rPr>
           <w:color w:val="222222"/>
         </w:rPr>
-        <w:t xml:space="preserve">Record of Divorce or </w:t>
-      </w:r>
-      <w:proofErr w:type="gramStart"/>
-      <w:r>
-        <w:rPr>
-          <w:color w:val="222222"/>
-        </w:rPr>
-        <w:t>Annulment</w:t>
-      </w:r>
-      <w:r>
-        <w:rPr>
-          <w:color w:val="222222"/>
-        </w:rPr>
-        <w:t>{</w:t>
-      </w:r>
-      <w:proofErr w:type="gramEnd"/>
-      <w:r>
-        <w:rPr>
-          <w:color w:val="222222"/>
-        </w:rPr>
-        <w:t xml:space="preserve">% if </w:t>
-      </w:r>
-      <w:proofErr w:type="spellStart"/>
-      <w:r>
-        <w:rPr>
-          <w:color w:val="222222"/>
-        </w:rPr>
-        <w:t>county_choice</w:t>
-      </w:r>
-      <w:proofErr w:type="spellEnd"/>
-      <w:r>
-        <w:rPr>
-          <w:color w:val="222222"/>
-        </w:rPr>
-        <w:t xml:space="preserve"> not in “</w:t>
+        <w:t>Record of Divorce or Annulment</w:t>
+      </w:r>
+      <w:r>
+        <w:rPr>
+          <w:color w:val="222222"/>
+        </w:rPr>
+        <w:t>{% if county_choice not in “</w:t>
       </w:r>
       <w:r>
         <w:rPr>
@@ -4894,11 +3555,7 @@
         <w:t>Allegan|</w:t>
       </w:r>
       <w:r>
-        <w:t xml:space="preserve">Barry|Eaton|Gratiot|Jackson|Macomb|Marquette|Mecosta|Menominee|Monroe|Ogemaw|Oscoda|Otsego|Presque </w:t>
-      </w:r>
-      <w:proofErr w:type="spellStart"/>
-      <w:r>
-        <w:t>Isle|Tuscola</w:t>
+        <w:t>Barry|Eaton|Gratiot|Jackson|Macomb|Marquette|Mecosta|Menominee|Monroe|Ogemaw|Oscoda|Otsego|Presque Isle|Tuscola</w:t>
       </w:r>
       <w:r>
         <w:rPr>
@@ -4906,26 +3563,11 @@
         </w:rPr>
         <w:t>|Ingham|Lenawee|Ottawa</w:t>
       </w:r>
-      <w:proofErr w:type="spellEnd"/>
-      <w:r>
-        <w:rPr>
-          <w:color w:val="222222"/>
-        </w:rPr>
-        <w:t xml:space="preserve">” %} (depending on your </w:t>
-      </w:r>
-      <w:proofErr w:type="gramStart"/>
-      <w:r>
-        <w:rPr>
-          <w:color w:val="222222"/>
-        </w:rPr>
-        <w:t>county){</w:t>
-      </w:r>
-      <w:proofErr w:type="gramEnd"/>
-      <w:r>
-        <w:rPr>
-          <w:color w:val="222222"/>
-        </w:rPr>
-        <w:t>% endif %}</w:t>
+      <w:r>
+        <w:rPr>
+          <w:color w:val="222222"/>
+        </w:rPr>
+        <w:t>” %} (depending on your county){% endif %}</w:t>
       </w:r>
     </w:p>
     <w:p>
@@ -4940,16 +3582,8 @@
         <w:rPr>
           <w:color w:val="222222"/>
         </w:rPr>
-        <w:t xml:space="preserve">{%p </w:t>
-      </w:r>
-      <w:proofErr w:type="gramStart"/>
-      <w:r>
-        <w:rPr>
-          <w:color w:val="222222"/>
-        </w:rPr>
-        <w:t>endif %}</w:t>
-      </w:r>
-      <w:proofErr w:type="gramEnd"/>
+        <w:t>{%p endif %}</w:t>
+      </w:r>
     </w:p>
     <w:p>
       <w:pPr>
@@ -4963,21 +3597,7 @@
         <w:rPr>
           <w:color w:val="222222"/>
         </w:rPr>
-        <w:t xml:space="preserve">{%p if </w:t>
-      </w:r>
-      <w:proofErr w:type="spellStart"/>
-      <w:r>
-        <w:rPr>
-          <w:color w:val="222222"/>
-        </w:rPr>
-        <w:t>county_choice</w:t>
-      </w:r>
-      <w:proofErr w:type="spellEnd"/>
-      <w:r>
-        <w:rPr>
-          <w:color w:val="222222"/>
-        </w:rPr>
-        <w:t xml:space="preserve"> == “Ingham” %}</w:t>
+        <w:t>{%p if county_choice == “Ingham” %}</w:t>
       </w:r>
     </w:p>
     <w:p>
@@ -5007,16 +3627,8 @@
         <w:rPr>
           <w:color w:val="222222"/>
         </w:rPr>
-        <w:t xml:space="preserve">{%p </w:t>
-      </w:r>
-      <w:proofErr w:type="gramStart"/>
-      <w:r>
-        <w:rPr>
-          <w:color w:val="222222"/>
-        </w:rPr>
-        <w:t>endif %}</w:t>
-      </w:r>
-      <w:proofErr w:type="gramEnd"/>
+        <w:t>{%p endif %}</w:t>
+      </w:r>
     </w:p>
     <w:p>
       <w:pPr>
@@ -5030,21 +3642,7 @@
         <w:rPr>
           <w:color w:val="222222"/>
         </w:rPr>
-        <w:t xml:space="preserve">{%p if </w:t>
-      </w:r>
-      <w:proofErr w:type="spellStart"/>
-      <w:r>
-        <w:rPr>
-          <w:color w:val="222222"/>
-        </w:rPr>
-        <w:t>county_choice</w:t>
-      </w:r>
-      <w:proofErr w:type="spellEnd"/>
-      <w:r>
-        <w:rPr>
-          <w:color w:val="222222"/>
-        </w:rPr>
-        <w:t xml:space="preserve"> == “Oscoda” %}</w:t>
+        <w:t>{%p if county_choice == “Oscoda” %}</w:t>
       </w:r>
     </w:p>
     <w:p>
@@ -5065,21 +3663,7 @@
         <w:rPr>
           <w:color w:val="222222"/>
         </w:rPr>
-        <w:t xml:space="preserve"> on Friend of the Court and Prosecuting Attorney (Form OCDR 80): This is a local form used by the Oscoda County Circuit Court. You must complete it and file it with your other documents to show that you filed a Friend of the Court copy of each of your documents, and a Prosecuting Attorney’s copy of the Summons and Complaint. You can get this form from the court clerk’s office or from the Michigan Legal Help Self-Help Center of Oscoda County. The Self-Help Center </w:t>
-      </w:r>
-      <w:proofErr w:type="gramStart"/>
-      <w:r>
-        <w:rPr>
-          <w:color w:val="222222"/>
-        </w:rPr>
-        <w:t>is located in</w:t>
-      </w:r>
-      <w:proofErr w:type="gramEnd"/>
-      <w:r>
-        <w:rPr>
-          <w:color w:val="222222"/>
-        </w:rPr>
-        <w:t xml:space="preserve"> the Oscoda County Public Library.</w:t>
+        <w:t xml:space="preserve"> on Friend of the Court and Prosecuting Attorney (Form OCDR 80): This is a local form used by the Oscoda County Circuit Court. You must complete it and file it with your other documents to show that you filed a Friend of the Court copy of each of your documents, and a Prosecuting Attorney’s copy of the Summons and Complaint. You can get this form from the court clerk’s office or from the Michigan Legal Help Self-Help Center of Oscoda County. The Self-Help Center is located in the Oscoda County Public Library.</w:t>
       </w:r>
     </w:p>
     <w:p>
@@ -5094,16 +3678,8 @@
         <w:rPr>
           <w:color w:val="222222"/>
         </w:rPr>
-        <w:t xml:space="preserve">{%p </w:t>
-      </w:r>
-      <w:proofErr w:type="gramStart"/>
-      <w:r>
-        <w:rPr>
-          <w:color w:val="222222"/>
-        </w:rPr>
-        <w:t>endif %}</w:t>
-      </w:r>
-      <w:proofErr w:type="gramEnd"/>
+        <w:t>{%p endif %}</w:t>
+      </w:r>
     </w:p>
     <w:p>
       <w:pPr>
@@ -5117,307 +3693,144 @@
           <w:color w:val="222222"/>
           <w:highlight w:val="white"/>
         </w:rPr>
-        <w:t xml:space="preserve">{% if </w:t>
-      </w:r>
-      <w:proofErr w:type="spellStart"/>
+        <w:t>{% if county_choice in “</w:t>
+      </w:r>
       <w:r>
         <w:rPr>
           <w:color w:val="222222"/>
           <w:highlight w:val="white"/>
         </w:rPr>
-        <w:t>county_choice</w:t>
-      </w:r>
-      <w:proofErr w:type="spellEnd"/>
+        <w:t>Allegan|Ingham|Lenawee|</w:t>
+      </w:r>
       <w:r>
         <w:rPr>
           <w:color w:val="222222"/>
           <w:highlight w:val="white"/>
         </w:rPr>
-        <w:t xml:space="preserve"> in “</w:t>
-      </w:r>
-      <w:proofErr w:type="spellStart"/>
+        <w:t>Oscoda|</w:t>
+      </w:r>
       <w:r>
         <w:rPr>
           <w:color w:val="222222"/>
           <w:highlight w:val="white"/>
         </w:rPr>
-        <w:t>Allegan|Ingham|Lenawee|</w:t>
+        <w:t>Ottawa</w:t>
       </w:r>
       <w:r>
         <w:rPr>
           <w:color w:val="222222"/>
           <w:highlight w:val="white"/>
         </w:rPr>
-        <w:t>Oscoda|</w:t>
-      </w:r>
-      <w:r>
-        <w:rPr>
-          <w:color w:val="222222"/>
-          <w:highlight w:val="white"/>
-        </w:rPr>
-        <w:t>Ottawa</w:t>
-      </w:r>
-      <w:proofErr w:type="spellEnd"/>
-      <w:r>
-        <w:rPr>
-          <w:color w:val="222222"/>
-          <w:highlight w:val="white"/>
-        </w:rPr>
-        <w:t xml:space="preserve">” </w:t>
-      </w:r>
-      <w:proofErr w:type="gramStart"/>
-      <w:r>
-        <w:rPr>
-          <w:color w:val="222222"/>
-          <w:highlight w:val="white"/>
-        </w:rPr>
-        <w:t>%}</w:t>
-      </w:r>
-      <w:r>
-        <w:rPr>
-          <w:color w:val="222222"/>
-        </w:rPr>
-        <w:t>Give</w:t>
-      </w:r>
-      <w:proofErr w:type="gramEnd"/>
-      <w:r>
-        <w:rPr>
-          <w:color w:val="222222"/>
-        </w:rPr>
-        <w:t xml:space="preserve"> the clerk </w:t>
-      </w:r>
-      <w:proofErr w:type="gramStart"/>
-      <w:r>
-        <w:rPr>
-          <w:color w:val="222222"/>
-        </w:rPr>
-        <w:t>all of</w:t>
-      </w:r>
-      <w:proofErr w:type="gramEnd"/>
-      <w:r>
-        <w:rPr>
-          <w:color w:val="222222"/>
-        </w:rPr>
-        <w:t xml:space="preserve"> the originals and </w:t>
-      </w:r>
-      <w:proofErr w:type="gramStart"/>
-      <w:r>
-        <w:rPr>
-          <w:color w:val="222222"/>
-        </w:rPr>
-        <w:t>all of</w:t>
-      </w:r>
-      <w:proofErr w:type="gramEnd"/>
-      <w:r>
-        <w:rPr>
-          <w:color w:val="222222"/>
-        </w:rPr>
-        <w:t xml:space="preserve"> the copies. {% </w:t>
-      </w:r>
-      <w:proofErr w:type="spellStart"/>
-      <w:r>
-        <w:rPr>
-          <w:color w:val="222222"/>
-        </w:rPr>
-        <w:t>elif</w:t>
-      </w:r>
-      <w:proofErr w:type="spellEnd"/>
+        <w:t>” %}</w:t>
+      </w:r>
+      <w:r>
+        <w:rPr>
+          <w:color w:val="222222"/>
+        </w:rPr>
+        <w:t>Give the clerk all of the originals and all of the copies. {% elif county_choice != “</w:t>
+      </w:r>
+      <w:r>
+        <w:rPr>
+          <w:color w:val="222222"/>
+        </w:rPr>
+        <w:t>Oakland</w:t>
+      </w:r>
+      <w:r>
+        <w:rPr>
+          <w:color w:val="222222"/>
+        </w:rPr>
+        <w:t>” %}If you are filing in person at the court clerk's office, give the clerk all of the originals and all of the copies. {% endif %}</w:t>
+      </w:r>
+      <w:r>
+        <w:rPr>
+          <w:color w:val="222222"/>
+        </w:rPr>
+        <w:t>{% if county_choice != “</w:t>
+      </w:r>
+      <w:r>
+        <w:rPr>
+          <w:color w:val="222222"/>
+        </w:rPr>
+        <w:t>Oakland</w:t>
+      </w:r>
+      <w:r>
+        <w:rPr>
+          <w:color w:val="222222"/>
+        </w:rPr>
+        <w:t>” %}</w:t>
+      </w:r>
+      <w:r>
+        <w:rPr>
+          <w:color w:val="222222"/>
+        </w:rPr>
+        <w:t>The clerk will assign a case number and a judge to your case and will stamp and sign the Summons. The clerk will return copies of all the divorce papers that the court doesn’t need.</w:t>
+      </w:r>
+      <w:r>
+        <w:rPr>
+          <w:color w:val="222222"/>
+        </w:rPr>
+        <w:t xml:space="preserve">{% if county_choice </w:t>
+      </w:r>
+      <w:r>
+        <w:rPr>
+          <w:color w:val="222222"/>
+        </w:rPr>
+        <w:t>not in</w:t>
+      </w:r>
+      <w:r>
+        <w:rPr>
+          <w:color w:val="222222"/>
+        </w:rPr>
+        <w:t xml:space="preserve"> “Allegan</w:t>
+      </w:r>
+      <w:r>
+        <w:rPr>
+          <w:color w:val="222222"/>
+        </w:rPr>
+        <w:t>|Ingham</w:t>
+      </w:r>
+      <w:r>
+        <w:rPr>
+          <w:color w:val="222222"/>
+        </w:rPr>
+        <w:t>|Lenawee</w:t>
+      </w:r>
+      <w:r>
+        <w:rPr>
+          <w:color w:val="222222"/>
+        </w:rPr>
+        <w:t>|Oscoda</w:t>
+      </w:r>
+      <w:r>
+        <w:rPr>
+          <w:color w:val="222222"/>
+        </w:rPr>
+        <w:t>|Ottawa</w:t>
+      </w:r>
+      <w:r>
+        <w:rPr>
+          <w:color w:val="222222"/>
+        </w:rPr>
+        <w:t>” %}</w:t>
+      </w:r>
       <w:r>
         <w:rPr>
           <w:color w:val="222222"/>
         </w:rPr>
         <w:t xml:space="preserve"> </w:t>
       </w:r>
-      <w:proofErr w:type="spellStart"/>
-      <w:r>
-        <w:rPr>
-          <w:color w:val="222222"/>
-        </w:rPr>
-        <w:t>county_</w:t>
-      </w:r>
-      <w:proofErr w:type="gramStart"/>
-      <w:r>
-        <w:rPr>
-          <w:color w:val="222222"/>
-        </w:rPr>
-        <w:t>choice</w:t>
-      </w:r>
-      <w:proofErr w:type="spellEnd"/>
-      <w:r>
-        <w:rPr>
-          <w:color w:val="222222"/>
-        </w:rPr>
-        <w:t xml:space="preserve"> !</w:t>
-      </w:r>
-      <w:proofErr w:type="gramEnd"/>
-      <w:r>
-        <w:rPr>
-          <w:color w:val="222222"/>
-        </w:rPr>
-        <w:t>= “</w:t>
-      </w:r>
-      <w:r>
-        <w:rPr>
-          <w:color w:val="222222"/>
-        </w:rPr>
-        <w:t>Oakland</w:t>
-      </w:r>
-      <w:r>
-        <w:rPr>
-          <w:color w:val="222222"/>
-        </w:rPr>
-        <w:t xml:space="preserve">” </w:t>
-      </w:r>
-      <w:proofErr w:type="gramStart"/>
-      <w:r>
-        <w:rPr>
-          <w:color w:val="222222"/>
-        </w:rPr>
-        <w:t>%}If</w:t>
-      </w:r>
-      <w:proofErr w:type="gramEnd"/>
-      <w:r>
-        <w:rPr>
-          <w:color w:val="222222"/>
-        </w:rPr>
-        <w:t xml:space="preserve"> you are filing in person at the court clerk's office, give the clerk </w:t>
-      </w:r>
-      <w:proofErr w:type="gramStart"/>
-      <w:r>
-        <w:rPr>
-          <w:color w:val="222222"/>
-        </w:rPr>
-        <w:t>all of</w:t>
-      </w:r>
-      <w:proofErr w:type="gramEnd"/>
-      <w:r>
-        <w:rPr>
-          <w:color w:val="222222"/>
-        </w:rPr>
-        <w:t xml:space="preserve"> the originals and </w:t>
-      </w:r>
-      <w:proofErr w:type="gramStart"/>
-      <w:r>
-        <w:rPr>
-          <w:color w:val="222222"/>
-        </w:rPr>
-        <w:t>all of</w:t>
-      </w:r>
-      <w:proofErr w:type="gramEnd"/>
-      <w:r>
-        <w:rPr>
-          <w:color w:val="222222"/>
-        </w:rPr>
-        <w:t xml:space="preserve"> the copies. {% endif </w:t>
-      </w:r>
-      <w:proofErr w:type="gramStart"/>
-      <w:r>
-        <w:rPr>
-          <w:color w:val="222222"/>
-        </w:rPr>
-        <w:t>%}</w:t>
-      </w:r>
-      <w:r>
-        <w:rPr>
-          <w:color w:val="222222"/>
-        </w:rPr>
-        <w:t>{</w:t>
-      </w:r>
-      <w:proofErr w:type="gramEnd"/>
-      <w:r>
-        <w:rPr>
-          <w:color w:val="222222"/>
-        </w:rPr>
-        <w:t xml:space="preserve">% if </w:t>
-      </w:r>
-      <w:proofErr w:type="spellStart"/>
-      <w:r>
-        <w:rPr>
-          <w:color w:val="222222"/>
-        </w:rPr>
-        <w:t>county_</w:t>
-      </w:r>
-      <w:proofErr w:type="gramStart"/>
-      <w:r>
-        <w:rPr>
-          <w:color w:val="222222"/>
-        </w:rPr>
-        <w:t>choice</w:t>
-      </w:r>
-      <w:proofErr w:type="spellEnd"/>
-      <w:r>
-        <w:rPr>
-          <w:color w:val="222222"/>
-        </w:rPr>
-        <w:t xml:space="preserve"> !</w:t>
-      </w:r>
-      <w:proofErr w:type="gramEnd"/>
-      <w:r>
-        <w:rPr>
-          <w:color w:val="222222"/>
-        </w:rPr>
-        <w:t>= “</w:t>
-      </w:r>
-      <w:r>
-        <w:rPr>
-          <w:color w:val="222222"/>
-        </w:rPr>
-        <w:t>Oakland</w:t>
-      </w:r>
-      <w:r>
-        <w:rPr>
-          <w:color w:val="222222"/>
-        </w:rPr>
-        <w:t xml:space="preserve">” </w:t>
-      </w:r>
-      <w:proofErr w:type="gramStart"/>
-      <w:r>
-        <w:rPr>
-          <w:color w:val="222222"/>
-        </w:rPr>
-        <w:t>%}</w:t>
-      </w:r>
-      <w:r>
-        <w:rPr>
-          <w:color w:val="222222"/>
-        </w:rPr>
-        <w:t>The</w:t>
-      </w:r>
-      <w:proofErr w:type="gramEnd"/>
-      <w:r>
-        <w:rPr>
-          <w:color w:val="222222"/>
-        </w:rPr>
-        <w:t xml:space="preserve"> clerk will assign a case number and a judge to your case and will stamp and sign the Summons. The clerk will return copies of all the divorce papers that the court doesn’t </w:t>
-      </w:r>
-      <w:proofErr w:type="gramStart"/>
-      <w:r>
-        <w:rPr>
-          <w:color w:val="222222"/>
-        </w:rPr>
-        <w:t>need.</w:t>
-      </w:r>
-      <w:r>
-        <w:rPr>
-          <w:color w:val="222222"/>
-        </w:rPr>
-        <w:t>{</w:t>
-      </w:r>
-      <w:proofErr w:type="gramEnd"/>
-      <w:r>
-        <w:rPr>
-          <w:color w:val="222222"/>
-        </w:rPr>
-        <w:t xml:space="preserve">% if </w:t>
-      </w:r>
-      <w:proofErr w:type="spellStart"/>
-      <w:r>
-        <w:rPr>
-          <w:color w:val="222222"/>
-        </w:rPr>
-        <w:t>county_choice</w:t>
-      </w:r>
-      <w:proofErr w:type="spellEnd"/>
+      <w:r>
+        <w:rPr>
+          <w:color w:val="222222"/>
+        </w:rPr>
+        <w:t>If you are e-filing or email filing, upload PDFs of each form to the e-filing platfor</w:t>
+      </w:r>
+      <w:r>
+        <w:rPr>
+          <w:color w:val="222222"/>
+        </w:rPr>
+        <w:t>m or to an email and submit it.</w:t>
+      </w:r>
       <w:r>
         <w:rPr>
           <w:color w:val="222222"/>
@@ -5428,131 +3841,21 @@
         <w:rPr>
           <w:color w:val="222222"/>
         </w:rPr>
-        <w:t>not in</w:t>
-      </w:r>
-      <w:r>
-        <w:rPr>
-          <w:color w:val="222222"/>
-        </w:rPr>
-        <w:t xml:space="preserve"> “</w:t>
-      </w:r>
-      <w:proofErr w:type="spellStart"/>
-      <w:r>
-        <w:rPr>
-          <w:color w:val="222222"/>
-        </w:rPr>
-        <w:t>Allegan</w:t>
-      </w:r>
-      <w:r>
-        <w:rPr>
-          <w:color w:val="222222"/>
-        </w:rPr>
-        <w:t>|Ingham</w:t>
-      </w:r>
-      <w:r>
-        <w:rPr>
-          <w:color w:val="222222"/>
-        </w:rPr>
-        <w:t>|Lenawee</w:t>
-      </w:r>
-      <w:r>
-        <w:rPr>
-          <w:color w:val="222222"/>
-        </w:rPr>
-        <w:t>|Oscoda</w:t>
-      </w:r>
-      <w:r>
-        <w:rPr>
-          <w:color w:val="222222"/>
-        </w:rPr>
-        <w:t>|Ottawa</w:t>
-      </w:r>
-      <w:proofErr w:type="spellEnd"/>
-      <w:r>
-        <w:rPr>
-          <w:color w:val="222222"/>
-        </w:rPr>
-        <w:t>” %}</w:t>
-      </w:r>
-      <w:r>
-        <w:rPr>
-          <w:color w:val="222222"/>
-        </w:rPr>
-        <w:t xml:space="preserve"> </w:t>
-      </w:r>
-      <w:r>
-        <w:rPr>
-          <w:color w:val="222222"/>
-        </w:rPr>
-        <w:t>If you are e-filing or email filing, upload PDFs of each form to the e-filing platfor</w:t>
-      </w:r>
-      <w:r>
-        <w:rPr>
-          <w:color w:val="222222"/>
-        </w:rPr>
-        <w:t>m or to an email and submit it.</w:t>
-      </w:r>
-      <w:r>
-        <w:rPr>
-          <w:color w:val="222222"/>
-        </w:rPr>
-        <w:t xml:space="preserve"> </w:t>
-      </w:r>
-      <w:r>
-        <w:rPr>
-          <w:color w:val="222222"/>
-        </w:rPr>
-        <w:t xml:space="preserve">{% endif </w:t>
-      </w:r>
-      <w:proofErr w:type="gramStart"/>
-      <w:r>
-        <w:rPr>
-          <w:color w:val="222222"/>
-        </w:rPr>
-        <w:t>%}{</w:t>
-      </w:r>
-      <w:proofErr w:type="gramEnd"/>
-      <w:r>
-        <w:rPr>
-          <w:color w:val="222222"/>
-        </w:rPr>
-        <w:t xml:space="preserve">% </w:t>
-      </w:r>
-      <w:proofErr w:type="gramStart"/>
-      <w:r>
-        <w:rPr>
-          <w:color w:val="222222"/>
-        </w:rPr>
-        <w:t>endif %}</w:t>
-      </w:r>
-      <w:proofErr w:type="gramEnd"/>
-    </w:p>
-    <w:p>
-      <w:pPr>
-        <w:spacing w:before="180" w:after="180"/>
-        <w:rPr>
-          <w:color w:val="222222"/>
-        </w:rPr>
-      </w:pPr>
-      <w:r>
-        <w:rPr>
-          <w:color w:val="222222"/>
-        </w:rPr>
-        <w:t xml:space="preserve">{%p if </w:t>
-      </w:r>
-      <w:proofErr w:type="spellStart"/>
-      <w:r>
-        <w:rPr>
-          <w:color w:val="222222"/>
-        </w:rPr>
-        <w:t>county_choice</w:t>
-      </w:r>
-      <w:proofErr w:type="spellEnd"/>
-      <w:r>
-        <w:rPr>
-          <w:color w:val="222222"/>
-        </w:rPr>
-        <w:t xml:space="preserve"> == “Lenawee” %}</w:t>
+        <w:t>{% endif %}{% endif %}</w:t>
+      </w:r>
+    </w:p>
+    <w:p>
+      <w:pPr>
+        <w:spacing w:before="180" w:after="180"/>
+        <w:rPr>
+          <w:color w:val="222222"/>
+        </w:rPr>
+      </w:pPr>
+      <w:r>
+        <w:rPr>
+          <w:color w:val="222222"/>
+        </w:rPr>
+        <w:t>{%p if county_choice == “Lenawee” %}</w:t>
       </w:r>
     </w:p>
     <w:p>
@@ -5572,21 +3875,7 @@
         <w:rPr>
           <w:color w:val="222222"/>
         </w:rPr>
-        <w:t xml:space="preserve">Serve this form on your </w:t>
-      </w:r>
-      <w:proofErr w:type="gramStart"/>
-      <w:r>
-        <w:rPr>
-          <w:color w:val="222222"/>
-        </w:rPr>
-        <w:t>spouse, and</w:t>
-      </w:r>
-      <w:proofErr w:type="gramEnd"/>
-      <w:r>
-        <w:rPr>
-          <w:color w:val="222222"/>
-        </w:rPr>
-        <w:t xml:space="preserve"> keep a copy for yourself. (Step 6).</w:t>
+        <w:t>Serve this form on your spouse, and keep a copy for yourself. (Step 6).</w:t>
       </w:r>
     </w:p>
     <w:p>
@@ -5614,16 +3903,8 @@
         <w:rPr>
           <w:color w:val="222222"/>
         </w:rPr>
-        <w:t xml:space="preserve">{%p </w:t>
-      </w:r>
-      <w:proofErr w:type="gramStart"/>
-      <w:r>
-        <w:rPr>
-          <w:color w:val="222222"/>
-        </w:rPr>
-        <w:t>endif %}</w:t>
-      </w:r>
-      <w:proofErr w:type="gramEnd"/>
+        <w:t>{%p endif %}</w:t>
+      </w:r>
     </w:p>
     <w:p>
       <w:pPr>
@@ -5636,21 +3917,7 @@
         <w:rPr>
           <w:color w:val="222222"/>
         </w:rPr>
-        <w:t xml:space="preserve">{%p </w:t>
-      </w:r>
-      <w:proofErr w:type="gramStart"/>
-      <w:r>
-        <w:rPr>
-          <w:color w:val="222222"/>
-        </w:rPr>
-        <w:t>endif %}</w:t>
-      </w:r>
-      <w:proofErr w:type="gramEnd"/>
-      <w:r>
-        <w:rPr>
-          <w:color w:val="222222"/>
-        </w:rPr>
-        <w:t xml:space="preserve"> </w:t>
+        <w:t xml:space="preserve">{%p endif %} </w:t>
       </w:r>
       <w:r>
         <w:rPr>
@@ -5679,6 +3946,7 @@
         </w:rPr>
       </w:pPr>
       <w:r>
+        <w:lastRenderedPageBreak/>
         <w:t>Next Steps</w:t>
       </w:r>
     </w:p>

</xml_diff>

<commit_message>
Add step 6 (service) to instructions packets
</commit_message>
<xml_diff>
--- a/docassemble/MLHDivorceAndCustody/data/templates/instructions_divorce_with_children.docx
+++ b/docassemble/MLHDivorceAndCustody/data/templates/instructions_divorce_with_children.docx
@@ -3941,12 +3941,441 @@
     <w:p>
       <w:pPr>
         <w:pStyle w:val="Heading3"/>
-        <w:rPr>
-          <w:color w:val="222222"/>
-        </w:rPr>
       </w:pPr>
       <w:r>
         <w:lastRenderedPageBreak/>
+        <w:t xml:space="preserve">Step 6: </w:t>
+      </w:r>
+      <w:r>
+        <w:t>Have your spouse served with the divorce papers</w:t>
+      </w:r>
+    </w:p>
+    <w:p>
+      <w:pPr>
+        <w:spacing w:before="180" w:after="180"/>
+        <w:rPr>
+          <w:color w:val="222222"/>
+        </w:rPr>
+      </w:pPr>
+      <w:r>
+        <w:rPr>
+          <w:color w:val="222222"/>
+        </w:rPr>
+        <w:t xml:space="preserve">Please note: </w:t>
+      </w:r>
+      <w:r>
+        <w:rPr>
+          <w:b/>
+          <w:bCs/>
+          <w:color w:val="222222"/>
+        </w:rPr>
+        <w:t>This step only applies if the defendant lives in the United States.</w:t>
+      </w:r>
+      <w:r>
+        <w:rPr>
+          <w:color w:val="222222"/>
+        </w:rPr>
+        <w:t xml:space="preserve"> If the defendant lives outside of the United States, you may want to </w:t>
+      </w:r>
+      <w:r>
+        <w:rPr>
+          <w:b/>
+          <w:bCs/>
+          <w:color w:val="222222"/>
+        </w:rPr>
+        <w:t>find a lawyer</w:t>
+      </w:r>
+      <w:r>
+        <w:rPr>
+          <w:color w:val="222222"/>
+        </w:rPr>
+        <w:t xml:space="preserve"> to learn how to serve papers in the country where the defendant lives.</w:t>
+      </w:r>
+    </w:p>
+    <w:p>
+      <w:pPr>
+        <w:spacing w:before="180" w:after="180"/>
+        <w:rPr>
+          <w:color w:val="222222"/>
+        </w:rPr>
+      </w:pPr>
+      <w:r>
+        <w:rPr>
+          <w:color w:val="222222"/>
+        </w:rPr>
+        <w:t xml:space="preserve">You must have your spouse served with (notified of) the divorce action. There are several different ways you can have papers served on your spouse. For more detailed information, see the article </w:t>
+      </w:r>
+      <w:hyperlink r:id="rId39" w:history="1">
+        <w:r>
+          <w:rPr>
+            <w:rStyle w:val="Hyperlink"/>
+            <w:color w:val="1155CC"/>
+          </w:rPr>
+          <w:t>How to Serve Divorce Papers</w:t>
+        </w:r>
+      </w:hyperlink>
+      <w:r>
+        <w:rPr>
+          <w:color w:val="222222"/>
+        </w:rPr>
+        <w:t>.</w:t>
+      </w:r>
+    </w:p>
+    <w:p>
+      <w:pPr>
+        <w:spacing w:before="180" w:after="180"/>
+        <w:rPr>
+          <w:color w:val="222222"/>
+        </w:rPr>
+      </w:pPr>
+      <w:r>
+        <w:rPr>
+          <w:color w:val="222222"/>
+        </w:rPr>
+        <w:t>Your spouse must be served one copy of each of the following:</w:t>
+      </w:r>
+    </w:p>
+    <w:p>
+      <w:pPr>
+        <w:numPr>
+          <w:ilvl w:val="0"/>
+          <w:numId w:val="6"/>
+        </w:numPr>
+        <w:spacing w:before="180" w:after="0"/>
+        <w:rPr>
+          <w:color w:val="222222"/>
+        </w:rPr>
+      </w:pPr>
+      <w:r>
+        <w:rPr>
+          <w:color w:val="222222"/>
+        </w:rPr>
+        <w:t>Fee Waiver Request and the decision on your request (if you filed a Fee Waiver Request)</w:t>
+      </w:r>
+    </w:p>
+    <w:p>
+      <w:pPr>
+        <w:numPr>
+          <w:ilvl w:val="0"/>
+          <w:numId w:val="6"/>
+        </w:numPr>
+        <w:spacing w:after="0"/>
+        <w:rPr>
+          <w:color w:val="222222"/>
+        </w:rPr>
+      </w:pPr>
+      <w:r>
+        <w:rPr>
+          <w:color w:val="222222"/>
+        </w:rPr>
+        <w:t>Summons</w:t>
+      </w:r>
+    </w:p>
+    <w:p>
+      <w:pPr>
+        <w:numPr>
+          <w:ilvl w:val="0"/>
+          <w:numId w:val="6"/>
+        </w:numPr>
+        <w:spacing w:after="0"/>
+        <w:rPr>
+          <w:color w:val="222222"/>
+        </w:rPr>
+      </w:pPr>
+      <w:r>
+        <w:rPr>
+          <w:color w:val="222222"/>
+        </w:rPr>
+        <w:t>Complaint for Divorce with Children</w:t>
+      </w:r>
+    </w:p>
+    <w:p>
+      <w:pPr>
+        <w:numPr>
+          <w:ilvl w:val="0"/>
+          <w:numId w:val="6"/>
+        </w:numPr>
+        <w:spacing w:after="0"/>
+        <w:rPr>
+          <w:color w:val="222222"/>
+        </w:rPr>
+      </w:pPr>
+      <w:r>
+        <w:rPr>
+          <w:color w:val="222222"/>
+        </w:rPr>
+        <w:t>Uniform Child Custody Jurisdiction Enforcement Act Affidavit</w:t>
+      </w:r>
+    </w:p>
+    <w:p>
+      <w:pPr>
+        <w:numPr>
+          <w:ilvl w:val="0"/>
+          <w:numId w:val="6"/>
+        </w:numPr>
+        <w:spacing w:after="0"/>
+        <w:rPr>
+          <w:color w:val="222222"/>
+        </w:rPr>
+      </w:pPr>
+      <w:r>
+        <w:rPr>
+          <w:color w:val="222222"/>
+        </w:rPr>
+        <w:t>Verified Statement</w:t>
+      </w:r>
+    </w:p>
+    <w:p>
+      <w:pPr>
+        <w:numPr>
+          <w:ilvl w:val="0"/>
+          <w:numId w:val="6"/>
+        </w:numPr>
+        <w:spacing w:after="0"/>
+        <w:rPr>
+          <w:color w:val="222222"/>
+        </w:rPr>
+      </w:pPr>
+      <w:r>
+        <w:rPr>
+          <w:color w:val="222222"/>
+        </w:rPr>
+        <w:t>Application for IV-D Child Support Services (form DHS-1201D)</w:t>
+      </w:r>
+    </w:p>
+    <w:p>
+      <w:pPr>
+        <w:spacing w:before="180" w:after="180"/>
+        <w:rPr>
+          <w:color w:val="222222"/>
+        </w:rPr>
+      </w:pPr>
+      <w:r>
+        <w:rPr>
+          <w:color w:val="222222"/>
+          <w:highlight w:val="white"/>
+        </w:rPr>
+        <w:t>{%p if county_choice == “Lenawee” %}</w:t>
+      </w:r>
+    </w:p>
+    <w:p>
+      <w:pPr>
+        <w:pStyle w:val="ListParagraph"/>
+        <w:numPr>
+          <w:ilvl w:val="0"/>
+          <w:numId w:val="6"/>
+        </w:numPr>
+        <w:rPr>
+          <w:color w:val="222222"/>
+        </w:rPr>
+      </w:pPr>
+      <w:r>
+        <w:rPr>
+          <w:color w:val="222222"/>
+        </w:rPr>
+        <w:t>Pre-Trial Notice &amp;/or Notice of Taking Judgment (yellow form)</w:t>
+      </w:r>
+    </w:p>
+    <w:p>
+      <w:pPr>
+        <w:spacing w:before="180" w:after="180"/>
+        <w:rPr>
+          <w:color w:val="222222"/>
+        </w:rPr>
+      </w:pPr>
+      <w:r>
+        <w:rPr>
+          <w:color w:val="222222"/>
+        </w:rPr>
+        <w:t>{%p endif %}</w:t>
+      </w:r>
+    </w:p>
+    <w:p>
+      <w:pPr>
+        <w:numPr>
+          <w:ilvl w:val="0"/>
+          <w:numId w:val="6"/>
+        </w:numPr>
+        <w:spacing w:after="0"/>
+        <w:rPr>
+          <w:color w:val="222222"/>
+        </w:rPr>
+      </w:pPr>
+      <w:r>
+        <w:rPr>
+          <w:color w:val="222222"/>
+        </w:rPr>
+        <w:t xml:space="preserve">Friend of the Court Handbook.  (Print a copy of this </w:t>
+      </w:r>
+      <w:hyperlink r:id="rId40" w:history="1">
+        <w:r>
+          <w:rPr>
+            <w:rStyle w:val="Hyperlink"/>
+            <w:color w:val="1155CC"/>
+          </w:rPr>
+          <w:t>Handbook</w:t>
+        </w:r>
+      </w:hyperlink>
+      <w:r>
+        <w:rPr>
+          <w:color w:val="222222"/>
+        </w:rPr>
+        <w:t xml:space="preserve"> from the Michigan One Court of Justice website.)</w:t>
+      </w:r>
+    </w:p>
+    <w:p>
+      <w:pPr>
+        <w:spacing w:before="180" w:after="180"/>
+        <w:rPr>
+          <w:color w:val="222222"/>
+        </w:rPr>
+      </w:pPr>
+      <w:r>
+        <w:rPr>
+          <w:color w:val="222222"/>
+          <w:highlight w:val="white"/>
+        </w:rPr>
+        <w:t>{%p if county_choice == “</w:t>
+      </w:r>
+      <w:r>
+        <w:rPr>
+          <w:color w:val="222222"/>
+          <w:highlight w:val="white"/>
+        </w:rPr>
+        <w:t>Wayne</w:t>
+      </w:r>
+      <w:r>
+        <w:rPr>
+          <w:color w:val="222222"/>
+          <w:highlight w:val="white"/>
+        </w:rPr>
+        <w:t>” %}</w:t>
+      </w:r>
+    </w:p>
+    <w:p>
+      <w:pPr>
+        <w:pStyle w:val="ListParagraph"/>
+        <w:numPr>
+          <w:ilvl w:val="0"/>
+          <w:numId w:val="15"/>
+        </w:numPr>
+        <w:rPr>
+          <w:color w:val="222222"/>
+        </w:rPr>
+      </w:pPr>
+      <w:r>
+        <w:rPr>
+          <w:color w:val="222222"/>
+        </w:rPr>
+        <w:t xml:space="preserve">Certificate on Behalf of Plaintiff Without Ex Parte Interim Order for Custody, Support, And/or Parenting Time </w:t>
+      </w:r>
+    </w:p>
+    <w:p>
+      <w:pPr>
+        <w:spacing w:before="180" w:after="180"/>
+        <w:rPr>
+          <w:color w:val="222222"/>
+        </w:rPr>
+      </w:pPr>
+      <w:r>
+        <w:rPr>
+          <w:color w:val="222222"/>
+          <w:highlight w:val="white"/>
+        </w:rPr>
+        <w:t xml:space="preserve">{%p </w:t>
+      </w:r>
+      <w:r>
+        <w:rPr>
+          <w:color w:val="222222"/>
+          <w:highlight w:val="white"/>
+        </w:rPr>
+        <w:t>el</w:t>
+      </w:r>
+      <w:r>
+        <w:rPr>
+          <w:color w:val="222222"/>
+          <w:highlight w:val="white"/>
+        </w:rPr>
+        <w:t>if county_choice == “</w:t>
+      </w:r>
+      <w:r>
+        <w:rPr>
+          <w:color w:val="222222"/>
+          <w:highlight w:val="white"/>
+        </w:rPr>
+        <w:t>Oakland</w:t>
+      </w:r>
+      <w:r>
+        <w:rPr>
+          <w:color w:val="222222"/>
+          <w:highlight w:val="white"/>
+        </w:rPr>
+        <w:t>” %}</w:t>
+      </w:r>
+    </w:p>
+    <w:p>
+      <w:pPr>
+        <w:numPr>
+          <w:ilvl w:val="0"/>
+          <w:numId w:val="16"/>
+        </w:numPr>
+        <w:spacing w:line="278" w:lineRule="auto"/>
+      </w:pPr>
+      <w:r>
+        <w:t>Order for Information Exchange SMILE Program Attendance and Early Intervention Conference</w:t>
+      </w:r>
+    </w:p>
+    <w:p>
+      <w:pPr>
+        <w:spacing w:before="180" w:after="180"/>
+        <w:rPr>
+          <w:color w:val="222222"/>
+        </w:rPr>
+      </w:pPr>
+      <w:r>
+        <w:rPr>
+          <w:color w:val="222222"/>
+        </w:rPr>
+        <w:t>{%p endif %}</w:t>
+      </w:r>
+    </w:p>
+    <w:p>
+      <w:pPr>
+        <w:spacing w:before="180" w:after="180"/>
+        <w:rPr>
+          <w:color w:val="222222"/>
+        </w:rPr>
+      </w:pPr>
+      <w:r>
+        <w:rPr>
+          <w:color w:val="222222"/>
+        </w:rPr>
+        <w:t xml:space="preserve">You have 91 days from the issue date on the Summons to have your spouse served with the divorce papers, or your case will be dismissed. If you are having trouble getting your spouse served in this time, you can file a </w:t>
+      </w:r>
+      <w:hyperlink r:id="rId41" w:history="1">
+        <w:r>
+          <w:rPr>
+            <w:rStyle w:val="Hyperlink"/>
+            <w:color w:val="1155CC"/>
+          </w:rPr>
+          <w:t>Motion for Second Summons</w:t>
+        </w:r>
+      </w:hyperlink>
+      <w:r>
+        <w:rPr>
+          <w:color w:val="222222"/>
+        </w:rPr>
+        <w:t>.</w:t>
+      </w:r>
+    </w:p>
+    <w:p>
+      <w:pPr>
+        <w:pStyle w:val="Heading3"/>
+        <w:rPr>
+          <w:color w:val="222222"/>
+        </w:rPr>
+      </w:pPr>
+      <w:r>
         <w:t>Next Steps</w:t>
       </w:r>
     </w:p>
@@ -3962,7 +4391,7 @@
       <w:r>
         <w:t xml:space="preserve">, go to </w:t>
       </w:r>
-      <w:hyperlink r:id="rId39">
+      <w:hyperlink r:id="rId42">
         <w:r>
           <w:rPr>
             <w:color w:val="1155CC"/>
@@ -4228,6 +4657,269 @@
     </w:lvl>
   </w:abstractNum>
   <w:abstractNum w:abstractNumId="2" w15:restartNumberingAfterBreak="0">
+    <w:nsid w:val="099006B5"/>
+    <w:multiLevelType w:val="hybridMultilevel"/>
+    <w:tmpl w:val="5CE4EB8C"/>
+    <w:lvl w:ilvl="0" w:tplc="DCAEC22E">
+      <w:start w:val="1"/>
+      <w:numFmt w:val="bullet"/>
+      <w:lvlText w:val=""/>
+      <w:lvlJc w:val="left"/>
+      <w:pPr>
+        <w:ind w:left="720" w:hanging="360"/>
+      </w:pPr>
+      <w:rPr>
+        <w:rFonts w:ascii="Symbol" w:hAnsi="Symbol" w:hint="default"/>
+        <w:color w:val="auto"/>
+      </w:rPr>
+    </w:lvl>
+    <w:lvl w:ilvl="1" w:tplc="04090003" w:tentative="1">
+      <w:start w:val="1"/>
+      <w:numFmt w:val="bullet"/>
+      <w:lvlText w:val="o"/>
+      <w:lvlJc w:val="left"/>
+      <w:pPr>
+        <w:ind w:left="1440" w:hanging="360"/>
+      </w:pPr>
+      <w:rPr>
+        <w:rFonts w:ascii="Courier New" w:hAnsi="Courier New" w:cs="Courier New" w:hint="default"/>
+      </w:rPr>
+    </w:lvl>
+    <w:lvl w:ilvl="2" w:tplc="04090005" w:tentative="1">
+      <w:start w:val="1"/>
+      <w:numFmt w:val="bullet"/>
+      <w:lvlText w:val=""/>
+      <w:lvlJc w:val="left"/>
+      <w:pPr>
+        <w:ind w:left="2160" w:hanging="360"/>
+      </w:pPr>
+      <w:rPr>
+        <w:rFonts w:ascii="Wingdings" w:hAnsi="Wingdings" w:hint="default"/>
+      </w:rPr>
+    </w:lvl>
+    <w:lvl w:ilvl="3" w:tplc="04090001" w:tentative="1">
+      <w:start w:val="1"/>
+      <w:numFmt w:val="bullet"/>
+      <w:lvlText w:val=""/>
+      <w:lvlJc w:val="left"/>
+      <w:pPr>
+        <w:ind w:left="2880" w:hanging="360"/>
+      </w:pPr>
+      <w:rPr>
+        <w:rFonts w:ascii="Symbol" w:hAnsi="Symbol" w:hint="default"/>
+      </w:rPr>
+    </w:lvl>
+    <w:lvl w:ilvl="4" w:tplc="04090003" w:tentative="1">
+      <w:start w:val="1"/>
+      <w:numFmt w:val="bullet"/>
+      <w:lvlText w:val="o"/>
+      <w:lvlJc w:val="left"/>
+      <w:pPr>
+        <w:ind w:left="3600" w:hanging="360"/>
+      </w:pPr>
+      <w:rPr>
+        <w:rFonts w:ascii="Courier New" w:hAnsi="Courier New" w:cs="Courier New" w:hint="default"/>
+      </w:rPr>
+    </w:lvl>
+    <w:lvl w:ilvl="5" w:tplc="04090005" w:tentative="1">
+      <w:start w:val="1"/>
+      <w:numFmt w:val="bullet"/>
+      <w:lvlText w:val=""/>
+      <w:lvlJc w:val="left"/>
+      <w:pPr>
+        <w:ind w:left="4320" w:hanging="360"/>
+      </w:pPr>
+      <w:rPr>
+        <w:rFonts w:ascii="Wingdings" w:hAnsi="Wingdings" w:hint="default"/>
+      </w:rPr>
+    </w:lvl>
+    <w:lvl w:ilvl="6" w:tplc="04090001" w:tentative="1">
+      <w:start w:val="1"/>
+      <w:numFmt w:val="bullet"/>
+      <w:lvlText w:val=""/>
+      <w:lvlJc w:val="left"/>
+      <w:pPr>
+        <w:ind w:left="5040" w:hanging="360"/>
+      </w:pPr>
+      <w:rPr>
+        <w:rFonts w:ascii="Symbol" w:hAnsi="Symbol" w:hint="default"/>
+      </w:rPr>
+    </w:lvl>
+    <w:lvl w:ilvl="7" w:tplc="04090003" w:tentative="1">
+      <w:start w:val="1"/>
+      <w:numFmt w:val="bullet"/>
+      <w:lvlText w:val="o"/>
+      <w:lvlJc w:val="left"/>
+      <w:pPr>
+        <w:ind w:left="5760" w:hanging="360"/>
+      </w:pPr>
+      <w:rPr>
+        <w:rFonts w:ascii="Courier New" w:hAnsi="Courier New" w:cs="Courier New" w:hint="default"/>
+      </w:rPr>
+    </w:lvl>
+    <w:lvl w:ilvl="8" w:tplc="04090005" w:tentative="1">
+      <w:start w:val="1"/>
+      <w:numFmt w:val="bullet"/>
+      <w:lvlText w:val=""/>
+      <w:lvlJc w:val="left"/>
+      <w:pPr>
+        <w:ind w:left="6480" w:hanging="360"/>
+      </w:pPr>
+      <w:rPr>
+        <w:rFonts w:ascii="Wingdings" w:hAnsi="Wingdings" w:hint="default"/>
+      </w:rPr>
+    </w:lvl>
+  </w:abstractNum>
+  <w:abstractNum w:abstractNumId="3" w15:restartNumberingAfterBreak="0">
+    <w:nsid w:val="1B8338D3"/>
+    <w:multiLevelType w:val="multilevel"/>
+    <w:tmpl w:val="76921DBC"/>
+    <w:lvl w:ilvl="0">
+      <w:start w:val="1"/>
+      <w:numFmt w:val="bullet"/>
+      <w:lvlText w:val=""/>
+      <w:lvlJc w:val="left"/>
+      <w:pPr>
+        <w:tabs>
+          <w:tab w:val="num" w:pos="720"/>
+        </w:tabs>
+        <w:ind w:left="720" w:hanging="360"/>
+      </w:pPr>
+      <w:rPr>
+        <w:rFonts w:ascii="Symbol" w:hAnsi="Symbol" w:hint="default"/>
+        <w:sz w:val="20"/>
+      </w:rPr>
+    </w:lvl>
+    <w:lvl w:ilvl="1" w:tentative="1">
+      <w:start w:val="1"/>
+      <w:numFmt w:val="bullet"/>
+      <w:lvlText w:val="o"/>
+      <w:lvlJc w:val="left"/>
+      <w:pPr>
+        <w:tabs>
+          <w:tab w:val="num" w:pos="1440"/>
+        </w:tabs>
+        <w:ind w:left="1440" w:hanging="360"/>
+      </w:pPr>
+      <w:rPr>
+        <w:rFonts w:ascii="Courier New" w:hAnsi="Courier New" w:hint="default"/>
+        <w:sz w:val="20"/>
+      </w:rPr>
+    </w:lvl>
+    <w:lvl w:ilvl="2" w:tentative="1">
+      <w:start w:val="1"/>
+      <w:numFmt w:val="bullet"/>
+      <w:lvlText w:val=""/>
+      <w:lvlJc w:val="left"/>
+      <w:pPr>
+        <w:tabs>
+          <w:tab w:val="num" w:pos="2160"/>
+        </w:tabs>
+        <w:ind w:left="2160" w:hanging="360"/>
+      </w:pPr>
+      <w:rPr>
+        <w:rFonts w:ascii="Wingdings" w:hAnsi="Wingdings" w:hint="default"/>
+        <w:sz w:val="20"/>
+      </w:rPr>
+    </w:lvl>
+    <w:lvl w:ilvl="3" w:tentative="1">
+      <w:start w:val="1"/>
+      <w:numFmt w:val="bullet"/>
+      <w:lvlText w:val=""/>
+      <w:lvlJc w:val="left"/>
+      <w:pPr>
+        <w:tabs>
+          <w:tab w:val="num" w:pos="2880"/>
+        </w:tabs>
+        <w:ind w:left="2880" w:hanging="360"/>
+      </w:pPr>
+      <w:rPr>
+        <w:rFonts w:ascii="Wingdings" w:hAnsi="Wingdings" w:hint="default"/>
+        <w:sz w:val="20"/>
+      </w:rPr>
+    </w:lvl>
+    <w:lvl w:ilvl="4" w:tentative="1">
+      <w:start w:val="1"/>
+      <w:numFmt w:val="bullet"/>
+      <w:lvlText w:val=""/>
+      <w:lvlJc w:val="left"/>
+      <w:pPr>
+        <w:tabs>
+          <w:tab w:val="num" w:pos="3600"/>
+        </w:tabs>
+        <w:ind w:left="3600" w:hanging="360"/>
+      </w:pPr>
+      <w:rPr>
+        <w:rFonts w:ascii="Wingdings" w:hAnsi="Wingdings" w:hint="default"/>
+        <w:sz w:val="20"/>
+      </w:rPr>
+    </w:lvl>
+    <w:lvl w:ilvl="5" w:tentative="1">
+      <w:start w:val="1"/>
+      <w:numFmt w:val="bullet"/>
+      <w:lvlText w:val=""/>
+      <w:lvlJc w:val="left"/>
+      <w:pPr>
+        <w:tabs>
+          <w:tab w:val="num" w:pos="4320"/>
+        </w:tabs>
+        <w:ind w:left="4320" w:hanging="360"/>
+      </w:pPr>
+      <w:rPr>
+        <w:rFonts w:ascii="Wingdings" w:hAnsi="Wingdings" w:hint="default"/>
+        <w:sz w:val="20"/>
+      </w:rPr>
+    </w:lvl>
+    <w:lvl w:ilvl="6" w:tentative="1">
+      <w:start w:val="1"/>
+      <w:numFmt w:val="bullet"/>
+      <w:lvlText w:val=""/>
+      <w:lvlJc w:val="left"/>
+      <w:pPr>
+        <w:tabs>
+          <w:tab w:val="num" w:pos="5040"/>
+        </w:tabs>
+        <w:ind w:left="5040" w:hanging="360"/>
+      </w:pPr>
+      <w:rPr>
+        <w:rFonts w:ascii="Wingdings" w:hAnsi="Wingdings" w:hint="default"/>
+        <w:sz w:val="20"/>
+      </w:rPr>
+    </w:lvl>
+    <w:lvl w:ilvl="7" w:tentative="1">
+      <w:start w:val="1"/>
+      <w:numFmt w:val="bullet"/>
+      <w:lvlText w:val=""/>
+      <w:lvlJc w:val="left"/>
+      <w:pPr>
+        <w:tabs>
+          <w:tab w:val="num" w:pos="5760"/>
+        </w:tabs>
+        <w:ind w:left="5760" w:hanging="360"/>
+      </w:pPr>
+      <w:rPr>
+        <w:rFonts w:ascii="Wingdings" w:hAnsi="Wingdings" w:hint="default"/>
+        <w:sz w:val="20"/>
+      </w:rPr>
+    </w:lvl>
+    <w:lvl w:ilvl="8" w:tentative="1">
+      <w:start w:val="1"/>
+      <w:numFmt w:val="bullet"/>
+      <w:lvlText w:val=""/>
+      <w:lvlJc w:val="left"/>
+      <w:pPr>
+        <w:tabs>
+          <w:tab w:val="num" w:pos="6480"/>
+        </w:tabs>
+        <w:ind w:left="6480" w:hanging="360"/>
+      </w:pPr>
+      <w:rPr>
+        <w:rFonts w:ascii="Wingdings" w:hAnsi="Wingdings" w:hint="default"/>
+        <w:sz w:val="20"/>
+      </w:rPr>
+    </w:lvl>
+  </w:abstractNum>
+  <w:abstractNum w:abstractNumId="4" w15:restartNumberingAfterBreak="0">
     <w:nsid w:val="1BE440C2"/>
     <w:multiLevelType w:val="multilevel"/>
     <w:tmpl w:val="4D38D1E8"/>
@@ -4344,7 +5036,7 @@
       </w:rPr>
     </w:lvl>
   </w:abstractNum>
-  <w:abstractNum w:abstractNumId="3" w15:restartNumberingAfterBreak="0">
+  <w:abstractNum w:abstractNumId="5" w15:restartNumberingAfterBreak="0">
     <w:nsid w:val="1C8F5F28"/>
     <w:multiLevelType w:val="multilevel"/>
     <w:tmpl w:val="7390C99E"/>
@@ -4461,7 +5153,7 @@
       </w:rPr>
     </w:lvl>
   </w:abstractNum>
-  <w:abstractNum w:abstractNumId="4" w15:restartNumberingAfterBreak="0">
+  <w:abstractNum w:abstractNumId="6" w15:restartNumberingAfterBreak="0">
     <w:nsid w:val="232F7A9A"/>
     <w:multiLevelType w:val="multilevel"/>
     <w:tmpl w:val="6C489B16"/>
@@ -4578,7 +5270,7 @@
       </w:rPr>
     </w:lvl>
   </w:abstractNum>
-  <w:abstractNum w:abstractNumId="5" w15:restartNumberingAfterBreak="0">
+  <w:abstractNum w:abstractNumId="7" w15:restartNumberingAfterBreak="0">
     <w:nsid w:val="253B7CB3"/>
     <w:multiLevelType w:val="multilevel"/>
     <w:tmpl w:val="73ACEF46"/>
@@ -4695,7 +5387,7 @@
       </w:rPr>
     </w:lvl>
   </w:abstractNum>
-  <w:abstractNum w:abstractNumId="6" w15:restartNumberingAfterBreak="0">
+  <w:abstractNum w:abstractNumId="8" w15:restartNumberingAfterBreak="0">
     <w:nsid w:val="26BC265E"/>
     <w:multiLevelType w:val="multilevel"/>
     <w:tmpl w:val="199CE28C"/>
@@ -4812,7 +5504,7 @@
       </w:rPr>
     </w:lvl>
   </w:abstractNum>
-  <w:abstractNum w:abstractNumId="7" w15:restartNumberingAfterBreak="0">
+  <w:abstractNum w:abstractNumId="9" w15:restartNumberingAfterBreak="0">
     <w:nsid w:val="4219791C"/>
     <w:multiLevelType w:val="hybridMultilevel"/>
     <w:tmpl w:val="DB0039A2"/>
@@ -4925,7 +5617,7 @@
       </w:rPr>
     </w:lvl>
   </w:abstractNum>
-  <w:abstractNum w:abstractNumId="8" w15:restartNumberingAfterBreak="0">
+  <w:abstractNum w:abstractNumId="10" w15:restartNumberingAfterBreak="0">
     <w:nsid w:val="5CEE60AC"/>
     <w:multiLevelType w:val="multilevel"/>
     <w:tmpl w:val="0726B236"/>
@@ -5038,7 +5730,7 @@
       </w:rPr>
     </w:lvl>
   </w:abstractNum>
-  <w:abstractNum w:abstractNumId="9" w15:restartNumberingAfterBreak="0">
+  <w:abstractNum w:abstractNumId="11" w15:restartNumberingAfterBreak="0">
     <w:nsid w:val="64A26D48"/>
     <w:multiLevelType w:val="multilevel"/>
     <w:tmpl w:val="5B86A962"/>
@@ -5152,7 +5844,121 @@
       </w:pPr>
     </w:lvl>
   </w:abstractNum>
-  <w:abstractNum w:abstractNumId="10" w15:restartNumberingAfterBreak="0">
+  <w:abstractNum w:abstractNumId="12" w15:restartNumberingAfterBreak="0">
+    <w:nsid w:val="67700AC5"/>
+    <w:multiLevelType w:val="hybridMultilevel"/>
+    <w:tmpl w:val="CA500562"/>
+    <w:lvl w:ilvl="0" w:tplc="DCAEC22E">
+      <w:start w:val="1"/>
+      <w:numFmt w:val="bullet"/>
+      <w:lvlText w:val=""/>
+      <w:lvlJc w:val="left"/>
+      <w:pPr>
+        <w:ind w:left="720" w:hanging="360"/>
+      </w:pPr>
+      <w:rPr>
+        <w:rFonts w:ascii="Symbol" w:hAnsi="Symbol" w:hint="default"/>
+        <w:color w:val="auto"/>
+      </w:rPr>
+    </w:lvl>
+    <w:lvl w:ilvl="1" w:tplc="04090003" w:tentative="1">
+      <w:start w:val="1"/>
+      <w:numFmt w:val="bullet"/>
+      <w:lvlText w:val="o"/>
+      <w:lvlJc w:val="left"/>
+      <w:pPr>
+        <w:ind w:left="1440" w:hanging="360"/>
+      </w:pPr>
+      <w:rPr>
+        <w:rFonts w:ascii="Courier New" w:hAnsi="Courier New" w:cs="Courier New" w:hint="default"/>
+      </w:rPr>
+    </w:lvl>
+    <w:lvl w:ilvl="2" w:tplc="04090005" w:tentative="1">
+      <w:start w:val="1"/>
+      <w:numFmt w:val="bullet"/>
+      <w:lvlText w:val=""/>
+      <w:lvlJc w:val="left"/>
+      <w:pPr>
+        <w:ind w:left="2160" w:hanging="360"/>
+      </w:pPr>
+      <w:rPr>
+        <w:rFonts w:ascii="Wingdings" w:hAnsi="Wingdings" w:hint="default"/>
+      </w:rPr>
+    </w:lvl>
+    <w:lvl w:ilvl="3" w:tplc="04090001" w:tentative="1">
+      <w:start w:val="1"/>
+      <w:numFmt w:val="bullet"/>
+      <w:lvlText w:val=""/>
+      <w:lvlJc w:val="left"/>
+      <w:pPr>
+        <w:ind w:left="2880" w:hanging="360"/>
+      </w:pPr>
+      <w:rPr>
+        <w:rFonts w:ascii="Symbol" w:hAnsi="Symbol" w:hint="default"/>
+      </w:rPr>
+    </w:lvl>
+    <w:lvl w:ilvl="4" w:tplc="04090003" w:tentative="1">
+      <w:start w:val="1"/>
+      <w:numFmt w:val="bullet"/>
+      <w:lvlText w:val="o"/>
+      <w:lvlJc w:val="left"/>
+      <w:pPr>
+        <w:ind w:left="3600" w:hanging="360"/>
+      </w:pPr>
+      <w:rPr>
+        <w:rFonts w:ascii="Courier New" w:hAnsi="Courier New" w:cs="Courier New" w:hint="default"/>
+      </w:rPr>
+    </w:lvl>
+    <w:lvl w:ilvl="5" w:tplc="04090005" w:tentative="1">
+      <w:start w:val="1"/>
+      <w:numFmt w:val="bullet"/>
+      <w:lvlText w:val=""/>
+      <w:lvlJc w:val="left"/>
+      <w:pPr>
+        <w:ind w:left="4320" w:hanging="360"/>
+      </w:pPr>
+      <w:rPr>
+        <w:rFonts w:ascii="Wingdings" w:hAnsi="Wingdings" w:hint="default"/>
+      </w:rPr>
+    </w:lvl>
+    <w:lvl w:ilvl="6" w:tplc="04090001" w:tentative="1">
+      <w:start w:val="1"/>
+      <w:numFmt w:val="bullet"/>
+      <w:lvlText w:val=""/>
+      <w:lvlJc w:val="left"/>
+      <w:pPr>
+        <w:ind w:left="5040" w:hanging="360"/>
+      </w:pPr>
+      <w:rPr>
+        <w:rFonts w:ascii="Symbol" w:hAnsi="Symbol" w:hint="default"/>
+      </w:rPr>
+    </w:lvl>
+    <w:lvl w:ilvl="7" w:tplc="04090003" w:tentative="1">
+      <w:start w:val="1"/>
+      <w:numFmt w:val="bullet"/>
+      <w:lvlText w:val="o"/>
+      <w:lvlJc w:val="left"/>
+      <w:pPr>
+        <w:ind w:left="5760" w:hanging="360"/>
+      </w:pPr>
+      <w:rPr>
+        <w:rFonts w:ascii="Courier New" w:hAnsi="Courier New" w:cs="Courier New" w:hint="default"/>
+      </w:rPr>
+    </w:lvl>
+    <w:lvl w:ilvl="8" w:tplc="04090005" w:tentative="1">
+      <w:start w:val="1"/>
+      <w:numFmt w:val="bullet"/>
+      <w:lvlText w:val=""/>
+      <w:lvlJc w:val="left"/>
+      <w:pPr>
+        <w:ind w:left="6480" w:hanging="360"/>
+      </w:pPr>
+      <w:rPr>
+        <w:rFonts w:ascii="Wingdings" w:hAnsi="Wingdings" w:hint="default"/>
+      </w:rPr>
+    </w:lvl>
+  </w:abstractNum>
+  <w:abstractNum w:abstractNumId="13" w15:restartNumberingAfterBreak="0">
     <w:nsid w:val="6A325AE7"/>
     <w:multiLevelType w:val="multilevel"/>
     <w:tmpl w:val="4802C164"/>
@@ -5269,7 +6075,7 @@
       </w:rPr>
     </w:lvl>
   </w:abstractNum>
-  <w:abstractNum w:abstractNumId="11" w15:restartNumberingAfterBreak="0">
+  <w:abstractNum w:abstractNumId="14" w15:restartNumberingAfterBreak="0">
     <w:nsid w:val="6DD0149C"/>
     <w:multiLevelType w:val="multilevel"/>
     <w:tmpl w:val="AF44435E"/>
@@ -5386,7 +6192,7 @@
       </w:rPr>
     </w:lvl>
   </w:abstractNum>
-  <w:abstractNum w:abstractNumId="12" w15:restartNumberingAfterBreak="0">
+  <w:abstractNum w:abstractNumId="15" w15:restartNumberingAfterBreak="0">
     <w:nsid w:val="70B5265B"/>
     <w:multiLevelType w:val="multilevel"/>
     <w:tmpl w:val="55FAD4E6"/>
@@ -5504,43 +6310,52 @@
     </w:lvl>
   </w:abstractNum>
   <w:num w:numId="1" w16cid:durableId="1678651791">
-    <w:abstractNumId w:val="3"/>
+    <w:abstractNumId w:val="5"/>
   </w:num>
   <w:num w:numId="2" w16cid:durableId="1431270617">
-    <w:abstractNumId w:val="2"/>
+    <w:abstractNumId w:val="4"/>
   </w:num>
   <w:num w:numId="3" w16cid:durableId="1493253481">
-    <w:abstractNumId w:val="4"/>
+    <w:abstractNumId w:val="6"/>
   </w:num>
   <w:num w:numId="4" w16cid:durableId="856583305">
     <w:abstractNumId w:val="1"/>
   </w:num>
   <w:num w:numId="5" w16cid:durableId="2018071215">
+    <w:abstractNumId w:val="11"/>
+  </w:num>
+  <w:num w:numId="6" w16cid:durableId="506209646">
+    <w:abstractNumId w:val="14"/>
+  </w:num>
+  <w:num w:numId="7" w16cid:durableId="567612071">
+    <w:abstractNumId w:val="13"/>
+  </w:num>
+  <w:num w:numId="8" w16cid:durableId="1598950322">
+    <w:abstractNumId w:val="8"/>
+  </w:num>
+  <w:num w:numId="9" w16cid:durableId="1769698378">
     <w:abstractNumId w:val="9"/>
   </w:num>
-  <w:num w:numId="6" w16cid:durableId="506209646">
-    <w:abstractNumId w:val="11"/>
-  </w:num>
-  <w:num w:numId="7" w16cid:durableId="567612071">
+  <w:num w:numId="10" w16cid:durableId="611013175">
     <w:abstractNumId w:val="10"/>
   </w:num>
-  <w:num w:numId="8" w16cid:durableId="1598950322">
-    <w:abstractNumId w:val="6"/>
-  </w:num>
-  <w:num w:numId="9" w16cid:durableId="1769698378">
-    <w:abstractNumId w:val="7"/>
-  </w:num>
-  <w:num w:numId="10" w16cid:durableId="611013175">
-    <w:abstractNumId w:val="8"/>
-  </w:num>
   <w:num w:numId="11" w16cid:durableId="223682306">
-    <w:abstractNumId w:val="12"/>
+    <w:abstractNumId w:val="15"/>
   </w:num>
   <w:num w:numId="12" w16cid:durableId="1534727293">
-    <w:abstractNumId w:val="5"/>
+    <w:abstractNumId w:val="7"/>
   </w:num>
   <w:num w:numId="13" w16cid:durableId="1195508076">
     <w:abstractNumId w:val="0"/>
+  </w:num>
+  <w:num w:numId="14" w16cid:durableId="1592155382">
+    <w:abstractNumId w:val="2"/>
+  </w:num>
+  <w:num w:numId="15" w16cid:durableId="684290054">
+    <w:abstractNumId w:val="12"/>
+  </w:num>
+  <w:num w:numId="16" w16cid:durableId="457531104">
+    <w:abstractNumId w:val="3"/>
   </w:num>
 </w:numbering>
 </file>
@@ -6224,6 +7039,18 @@
       <w:szCs w:val="48"/>
     </w:rPr>
   </w:style>
+  <w:style w:type="character" w:styleId="UnresolvedMention">
+    <w:name w:val="Unresolved Mention"/>
+    <w:basedOn w:val="DefaultParagraphFont"/>
+    <w:uiPriority w:val="99"/>
+    <w:semiHidden/>
+    <w:unhideWhenUsed/>
+    <w:rsid w:val="009457E9"/>
+    <w:rPr>
+      <w:color w:val="605E5C"/>
+      <w:shd w:val="clear" w:color="auto" w:fill="E1DFDD"/>
+    </w:rPr>
+  </w:style>
 </w:styles>
 </file>
 

</xml_diff>

<commit_message>
Remove reference to FOC handbook from Wayne service instructions
</commit_message>
<xml_diff>
--- a/docassemble/MLHDivorceAndCustody/data/templates/instructions_divorce_with_children.docx
+++ b/docassemble/MLHDivorceAndCustody/data/templates/instructions_divorce_with_children.docx
@@ -9,7 +9,15 @@
       <w:bookmarkStart w:id="0" w:name="_heading=h.vrrcby7wzmz8" w:colFirst="0" w:colLast="0"/>
       <w:bookmarkEnd w:id="0"/>
       <w:r>
-        <w:t xml:space="preserve">{{ county_choice }} County </w:t>
+        <w:t xml:space="preserve">{{ </w:t>
+      </w:r>
+      <w:proofErr w:type="spellStart"/>
+      <w:r>
+        <w:t>county_choice</w:t>
+      </w:r>
+      <w:proofErr w:type="spellEnd"/>
+      <w:r>
+        <w:t xml:space="preserve"> }} County </w:t>
       </w:r>
       <w:r>
         <w:t>Instru</w:t>
@@ -88,11 +96,19 @@
         </w:rPr>
         <w:t xml:space="preserve">p if </w:t>
       </w:r>
-      <w:r>
-        <w:rPr>
-          <w:color w:val="222222"/>
-        </w:rPr>
-        <w:t xml:space="preserve">county_choice </w:t>
+      <w:proofErr w:type="spellStart"/>
+      <w:r>
+        <w:rPr>
+          <w:color w:val="222222"/>
+        </w:rPr>
+        <w:t>county_choice</w:t>
+      </w:r>
+      <w:proofErr w:type="spellEnd"/>
+      <w:r>
+        <w:rPr>
+          <w:color w:val="222222"/>
+        </w:rPr>
+        <w:t xml:space="preserve"> </w:t>
       </w:r>
       <w:r>
         <w:rPr>
@@ -198,7 +214,21 @@
         <w:rPr>
           <w:color w:val="222222"/>
         </w:rPr>
-        <w:t>{%p if county_choice == “Oakland” %}</w:t>
+        <w:t xml:space="preserve">{%p if </w:t>
+      </w:r>
+      <w:proofErr w:type="spellStart"/>
+      <w:r>
+        <w:rPr>
+          <w:color w:val="222222"/>
+        </w:rPr>
+        <w:t>county_choice</w:t>
+      </w:r>
+      <w:proofErr w:type="spellEnd"/>
+      <w:r>
+        <w:rPr>
+          <w:color w:val="222222"/>
+        </w:rPr>
+        <w:t xml:space="preserve"> == “Oakland” %}</w:t>
       </w:r>
     </w:p>
     <w:p>
@@ -215,6 +245,7 @@
         <w:t xml:space="preserve">Divorce cases are now e-filed in Oakland County. Please note that completing the documents on Michigan Legal Help or Law Help Interactive does not file anything with the court. You will need to upload your documents in </w:t>
       </w:r>
       <w:hyperlink r:id="rId8">
+        <w:proofErr w:type="spellStart"/>
         <w:r>
           <w:rPr>
             <w:rStyle w:val="Hyperlink"/>
@@ -224,6 +255,7 @@
           </w:rPr>
           <w:t>MiFILE</w:t>
         </w:r>
+        <w:proofErr w:type="spellEnd"/>
       </w:hyperlink>
       <w:r>
         <w:rPr>
@@ -249,7 +281,35 @@
         <w:rPr>
           <w:color w:val="222222"/>
         </w:rPr>
-        <w:t>{%p elif county_choice == “Ottawa” %}</w:t>
+        <w:t xml:space="preserve">{%p </w:t>
+      </w:r>
+      <w:proofErr w:type="spellStart"/>
+      <w:r>
+        <w:rPr>
+          <w:color w:val="222222"/>
+        </w:rPr>
+        <w:t>elif</w:t>
+      </w:r>
+      <w:proofErr w:type="spellEnd"/>
+      <w:r>
+        <w:rPr>
+          <w:color w:val="222222"/>
+        </w:rPr>
+        <w:t xml:space="preserve"> </w:t>
+      </w:r>
+      <w:proofErr w:type="spellStart"/>
+      <w:r>
+        <w:rPr>
+          <w:color w:val="222222"/>
+        </w:rPr>
+        <w:t>county_choice</w:t>
+      </w:r>
+      <w:proofErr w:type="spellEnd"/>
+      <w:r>
+        <w:rPr>
+          <w:color w:val="222222"/>
+        </w:rPr>
+        <w:t xml:space="preserve"> == “Ottawa” %}</w:t>
       </w:r>
     </w:p>
     <w:p>
@@ -266,6 +326,7 @@
         <w:t xml:space="preserve">You will need to file your initial forms at the Circuit Court Clerk’s Office (see Step 5). But note that everything you file in your case after this initial filing will need to be e-filed using </w:t>
       </w:r>
       <w:hyperlink r:id="rId9" w:history="1">
+        <w:proofErr w:type="spellStart"/>
         <w:r>
           <w:rPr>
             <w:rStyle w:val="Hyperlink"/>
@@ -273,6 +334,7 @@
           </w:rPr>
           <w:t>MiFILE</w:t>
         </w:r>
+        <w:proofErr w:type="spellEnd"/>
       </w:hyperlink>
       <w:r>
         <w:rPr>
@@ -322,7 +384,35 @@
         <w:rPr>
           <w:color w:val="222222"/>
         </w:rPr>
-        <w:t>{%p elif county_choice == “Wayne” %}</w:t>
+        <w:t xml:space="preserve">{%p </w:t>
+      </w:r>
+      <w:proofErr w:type="spellStart"/>
+      <w:r>
+        <w:rPr>
+          <w:color w:val="222222"/>
+        </w:rPr>
+        <w:t>elif</w:t>
+      </w:r>
+      <w:proofErr w:type="spellEnd"/>
+      <w:r>
+        <w:rPr>
+          <w:color w:val="222222"/>
+        </w:rPr>
+        <w:t xml:space="preserve"> </w:t>
+      </w:r>
+      <w:proofErr w:type="spellStart"/>
+      <w:r>
+        <w:rPr>
+          <w:color w:val="222222"/>
+        </w:rPr>
+        <w:t>county_choice</w:t>
+      </w:r>
+      <w:proofErr w:type="spellEnd"/>
+      <w:r>
+        <w:rPr>
+          <w:color w:val="222222"/>
+        </w:rPr>
+        <w:t xml:space="preserve"> == “Wayne” %}</w:t>
       </w:r>
     </w:p>
     <w:p>
@@ -450,39 +540,107 @@
             <w:rStyle w:val="Hyperlink"/>
             <w:color w:val="1155CC"/>
           </w:rPr>
-          <w:t>Certificate on Behalf of Plaintiff Without Ex Parte Interim Order for Custody, Support, And/or Parenting Time</w:t>
+          <w:t xml:space="preserve">Certificate on Behalf of Plaintiff Without Ex </w:t>
+        </w:r>
+        <w:proofErr w:type="spellStart"/>
+        <w:r>
+          <w:rPr>
+            <w:rStyle w:val="Hyperlink"/>
+            <w:color w:val="1155CC"/>
+          </w:rPr>
+          <w:t>Parte</w:t>
+        </w:r>
+        <w:proofErr w:type="spellEnd"/>
+        <w:r>
+          <w:rPr>
+            <w:rStyle w:val="Hyperlink"/>
+            <w:color w:val="1155CC"/>
+          </w:rPr>
+          <w:t xml:space="preserve"> Interim Order for Custody, Support, And/or Parenting Time</w:t>
         </w:r>
       </w:hyperlink>
       <w:r>
-        <w:t>: Click the link to download this form. This form is not produced by the DIY tool. On the Certificate on Behalf of Plaintiff form, check the boxes that apply to you. Note that getting an ex parte order is not simple. Neither the Do-It-Yourself Divorce nor the Michigan Legal Help website will help you draft or file a request for an ex parte order. If you want to ask for an ex parte interim order, you should talk to a lawyer. Indicate on the Certificate on Behalf of Plaintiff form that you want to request a Friend of the Court investigation. The Friend of the Court will schedule the investigation. At that time, child support will be calculated and custody and parenting time issues will be addressed.</w:t>
-      </w:r>
-    </w:p>
-    <w:p>
-      <w:pPr>
-        <w:spacing w:before="180" w:after="180"/>
-        <w:rPr>
-          <w:color w:val="222222"/>
-        </w:rPr>
-      </w:pPr>
-      <w:r>
-        <w:rPr>
-          <w:color w:val="222222"/>
-        </w:rPr>
-        <w:t>In Wayne County you will not file the Summons generated by the Do-It-Yourself Divorce. If you file in person at the court, the clerk will print the Summons for you when you file your Complaint for Divorce. If you file online through the Domestic Case Filings System, you will need to create an eSummons after you file.</w:t>
-      </w:r>
-    </w:p>
-    <w:p>
-      <w:pPr>
-        <w:spacing w:before="180" w:after="180"/>
-        <w:rPr>
-          <w:color w:val="222222"/>
-        </w:rPr>
-      </w:pPr>
-      <w:r>
-        <w:rPr>
-          <w:color w:val="222222"/>
-        </w:rPr>
-        <w:t>Step 5 has more information on filing and creating an eSummons.</w:t>
+        <w:t xml:space="preserve">: Click the link to download this form. This form is not produced by the DIY tool. On the Certificate on Behalf of Plaintiff form, check the boxes that apply to you. Note that getting an ex </w:t>
+      </w:r>
+      <w:proofErr w:type="spellStart"/>
+      <w:r>
+        <w:t>parte</w:t>
+      </w:r>
+      <w:proofErr w:type="spellEnd"/>
+      <w:r>
+        <w:t xml:space="preserve"> order is not simple. Neither the Do-It-Yourself Divorce nor the Michigan Legal Help website will help you draft or file a request for an ex </w:t>
+      </w:r>
+      <w:proofErr w:type="spellStart"/>
+      <w:r>
+        <w:t>parte</w:t>
+      </w:r>
+      <w:proofErr w:type="spellEnd"/>
+      <w:r>
+        <w:t xml:space="preserve"> order. If you want to ask for an ex </w:t>
+      </w:r>
+      <w:proofErr w:type="spellStart"/>
+      <w:r>
+        <w:t>parte</w:t>
+      </w:r>
+      <w:proofErr w:type="spellEnd"/>
+      <w:r>
+        <w:t xml:space="preserve"> interim order, you should talk to a lawyer. Indicate on the Certificate on Behalf of Plaintiff form that you want to request a Friend of the Court investigation. The Friend of the Court will schedule the investigation. At that time, child support will be calculated and custody and parenting time issues will be addressed.</w:t>
+      </w:r>
+    </w:p>
+    <w:p>
+      <w:pPr>
+        <w:spacing w:before="180" w:after="180"/>
+        <w:rPr>
+          <w:color w:val="222222"/>
+        </w:rPr>
+      </w:pPr>
+      <w:r>
+        <w:rPr>
+          <w:color w:val="222222"/>
+        </w:rPr>
+        <w:t xml:space="preserve">In Wayne County you will not file the Summons generated by the Do-It-Yourself Divorce. If you file in person at the court, the clerk will print the Summons for you when you file your Complaint for Divorce. If you file online through the Domestic Case Filings System, you will need to create an </w:t>
+      </w:r>
+      <w:proofErr w:type="spellStart"/>
+      <w:r>
+        <w:rPr>
+          <w:color w:val="222222"/>
+        </w:rPr>
+        <w:t>eSummons</w:t>
+      </w:r>
+      <w:proofErr w:type="spellEnd"/>
+      <w:r>
+        <w:rPr>
+          <w:color w:val="222222"/>
+        </w:rPr>
+        <w:t xml:space="preserve"> after you file.</w:t>
+      </w:r>
+    </w:p>
+    <w:p>
+      <w:pPr>
+        <w:spacing w:before="180" w:after="180"/>
+        <w:rPr>
+          <w:color w:val="222222"/>
+        </w:rPr>
+      </w:pPr>
+      <w:r>
+        <w:rPr>
+          <w:color w:val="222222"/>
+        </w:rPr>
+        <w:t xml:space="preserve">Step 5 has more information on filing and creating an </w:t>
+      </w:r>
+      <w:proofErr w:type="spellStart"/>
+      <w:r>
+        <w:rPr>
+          <w:color w:val="222222"/>
+        </w:rPr>
+        <w:t>eSummons</w:t>
+      </w:r>
+      <w:proofErr w:type="spellEnd"/>
+      <w:r>
+        <w:rPr>
+          <w:color w:val="222222"/>
+        </w:rPr>
+        <w:t>.</w:t>
       </w:r>
     </w:p>
     <w:p>
@@ -585,8 +743,16 @@
         <w:rPr>
           <w:color w:val="222222"/>
         </w:rPr>
-        <w:t>E-filing using MiFILE</w:t>
-      </w:r>
+        <w:t xml:space="preserve">E-filing using </w:t>
+      </w:r>
+      <w:proofErr w:type="spellStart"/>
+      <w:r>
+        <w:rPr>
+          <w:color w:val="222222"/>
+        </w:rPr>
+        <w:t>MiFILE</w:t>
+      </w:r>
+      <w:proofErr w:type="spellEnd"/>
     </w:p>
     <w:p>
       <w:pPr>
@@ -628,7 +794,35 @@
         <w:rPr>
           <w:color w:val="222222"/>
         </w:rPr>
-        <w:t>{%p if county_choice not in “Oakland|Wayne” %}</w:t>
+        <w:t xml:space="preserve">{%p if </w:t>
+      </w:r>
+      <w:proofErr w:type="spellStart"/>
+      <w:r>
+        <w:rPr>
+          <w:color w:val="222222"/>
+        </w:rPr>
+        <w:t>county_choice</w:t>
+      </w:r>
+      <w:proofErr w:type="spellEnd"/>
+      <w:r>
+        <w:rPr>
+          <w:color w:val="222222"/>
+        </w:rPr>
+        <w:t xml:space="preserve"> not in “</w:t>
+      </w:r>
+      <w:proofErr w:type="spellStart"/>
+      <w:r>
+        <w:rPr>
+          <w:color w:val="222222"/>
+        </w:rPr>
+        <w:t>Oakland|Wayne</w:t>
+      </w:r>
+      <w:proofErr w:type="spellEnd"/>
+      <w:r>
+        <w:rPr>
+          <w:color w:val="222222"/>
+        </w:rPr>
+        <w:t>” %}</w:t>
       </w:r>
     </w:p>
     <w:p>
@@ -671,7 +865,35 @@
         <w:rPr>
           <w:color w:val="222222"/>
         </w:rPr>
-        <w:t>{%p if county_choice not in “Oakland|Ottawa” %}</w:t>
+        <w:t xml:space="preserve">{%p if </w:t>
+      </w:r>
+      <w:proofErr w:type="spellStart"/>
+      <w:r>
+        <w:rPr>
+          <w:color w:val="222222"/>
+        </w:rPr>
+        <w:t>county_choice</w:t>
+      </w:r>
+      <w:proofErr w:type="spellEnd"/>
+      <w:r>
+        <w:rPr>
+          <w:color w:val="222222"/>
+        </w:rPr>
+        <w:t xml:space="preserve"> not in “</w:t>
+      </w:r>
+      <w:proofErr w:type="spellStart"/>
+      <w:r>
+        <w:rPr>
+          <w:color w:val="222222"/>
+        </w:rPr>
+        <w:t>Oakland|Ottawa</w:t>
+      </w:r>
+      <w:proofErr w:type="spellEnd"/>
+      <w:r>
+        <w:rPr>
+          <w:color w:val="222222"/>
+        </w:rPr>
+        <w:t>” %}</w:t>
       </w:r>
     </w:p>
     <w:p>
@@ -682,6 +904,7 @@
         </w:rPr>
       </w:pPr>
       <w:hyperlink r:id="rId16">
+        <w:proofErr w:type="spellStart"/>
         <w:r>
           <w:rPr>
             <w:rStyle w:val="Hyperlink"/>
@@ -689,6 +912,7 @@
           </w:rPr>
           <w:t>MiFILE</w:t>
         </w:r>
+        <w:proofErr w:type="spellEnd"/>
       </w:hyperlink>
       <w:r>
         <w:rPr>
@@ -844,6 +1068,7 @@
         </w:rPr>
         <w:t xml:space="preserve">// </w:t>
       </w:r>
+      <w:proofErr w:type="spellStart"/>
       <w:r>
         <w:rPr>
           <w:color w:val="BFBFBF" w:themeColor="background1" w:themeShade="BF"/>
@@ -856,6 +1081,7 @@
         </w:rPr>
         <w:t>Wayne</w:t>
       </w:r>
+      <w:proofErr w:type="spellEnd"/>
     </w:p>
     <w:p>
       <w:pPr>
@@ -876,7 +1102,21 @@
         <w:rPr>
           <w:color w:val="222222"/>
         </w:rPr>
-        <w:t>{%p if county_choice == “Wayne” %}</w:t>
+        <w:t xml:space="preserve">{%p if </w:t>
+      </w:r>
+      <w:proofErr w:type="spellStart"/>
+      <w:r>
+        <w:rPr>
+          <w:color w:val="222222"/>
+        </w:rPr>
+        <w:t>county_choice</w:t>
+      </w:r>
+      <w:proofErr w:type="spellEnd"/>
+      <w:r>
+        <w:rPr>
+          <w:color w:val="222222"/>
+        </w:rPr>
+        <w:t xml:space="preserve"> == “Wayne” %}</w:t>
       </w:r>
     </w:p>
     <w:p>
@@ -942,7 +1182,23 @@
         </w:r>
       </w:hyperlink>
       <w:r>
-        <w:t xml:space="preserve"> and use the code 6223. A copy of the GovPay receipt must be included with your case filing. Use your last name for the case number on GovPay.</w:t>
+        <w:t xml:space="preserve"> and use the code 6223. A copy of the </w:t>
+      </w:r>
+      <w:proofErr w:type="spellStart"/>
+      <w:r>
+        <w:t>GovPay</w:t>
+      </w:r>
+      <w:proofErr w:type="spellEnd"/>
+      <w:r>
+        <w:t xml:space="preserve"> receipt must be included with your case filing. Use your last name for the case number on </w:t>
+      </w:r>
+      <w:proofErr w:type="spellStart"/>
+      <w:r>
+        <w:t>GovPay</w:t>
+      </w:r>
+      <w:proofErr w:type="spellEnd"/>
+      <w:r>
+        <w:t>.</w:t>
       </w:r>
     </w:p>
     <w:p>
@@ -1082,7 +1338,21 @@
         <w:rPr>
           <w:color w:val="222222"/>
         </w:rPr>
-        <w:t xml:space="preserve">{% if county_choice == “Wayne” %}If you are unable to pay the filing fee, you can ask the court to waive it. Your case will not start until you pay the </w:t>
+        <w:t xml:space="preserve">{% if </w:t>
+      </w:r>
+      <w:proofErr w:type="spellStart"/>
+      <w:r>
+        <w:rPr>
+          <w:color w:val="222222"/>
+        </w:rPr>
+        <w:t>county_choice</w:t>
+      </w:r>
+      <w:proofErr w:type="spellEnd"/>
+      <w:r>
+        <w:rPr>
+          <w:color w:val="222222"/>
+        </w:rPr>
+        <w:t xml:space="preserve"> == “Wayne” %}If you are unable to pay the filing fee, you can ask the court to waive it. Your case will not start until you pay the </w:t>
       </w:r>
       <w:r>
         <w:rPr>
@@ -1239,7 +1509,21 @@
         <w:rPr>
           <w:color w:val="222222"/>
         </w:rPr>
-        <w:t>{%p if county_choice == “Wayne” %}</w:t>
+        <w:t xml:space="preserve">{%p if </w:t>
+      </w:r>
+      <w:proofErr w:type="spellStart"/>
+      <w:r>
+        <w:rPr>
+          <w:color w:val="222222"/>
+        </w:rPr>
+        <w:t>county_choice</w:t>
+      </w:r>
+      <w:proofErr w:type="spellEnd"/>
+      <w:r>
+        <w:rPr>
+          <w:color w:val="222222"/>
+        </w:rPr>
+        <w:t xml:space="preserve"> == “Wayne” %}</w:t>
       </w:r>
     </w:p>
     <w:p>
@@ -1461,7 +1745,21 @@
         <w:rPr>
           <w:color w:val="222222"/>
         </w:rPr>
-        <w:t>{% if county_choice in</w:t>
+        <w:t xml:space="preserve">{% if </w:t>
+      </w:r>
+      <w:proofErr w:type="spellStart"/>
+      <w:r>
+        <w:rPr>
+          <w:color w:val="222222"/>
+        </w:rPr>
+        <w:t>county_choice</w:t>
+      </w:r>
+      <w:proofErr w:type="spellEnd"/>
+      <w:r>
+        <w:rPr>
+          <w:color w:val="222222"/>
+        </w:rPr>
+        <w:t xml:space="preserve"> in</w:t>
       </w:r>
       <w:r>
         <w:rPr>
@@ -1479,7 +1777,14 @@
         <w:rPr>
           <w:color w:val="222222"/>
         </w:rPr>
-        <w:t>Eaton|Gratiot|Jackson|Macomb|Marquette|Mecosta|Menominee|Monroe|Ogemaw|Otsego|Presque Isle|Tuscola</w:t>
+        <w:t xml:space="preserve">Eaton|Gratiot|Jackson|Macomb|Marquette|Mecosta|Menominee|Monroe|Ogemaw|Otsego|Presque </w:t>
+      </w:r>
+      <w:proofErr w:type="spellStart"/>
+      <w:r>
+        <w:rPr>
+          <w:color w:val="222222"/>
+        </w:rPr>
+        <w:t>Isle|Tuscola</w:t>
       </w:r>
       <w:r>
         <w:rPr>
@@ -1493,6 +1798,7 @@
         </w:rPr>
         <w:t>|Lenawee</w:t>
       </w:r>
+      <w:proofErr w:type="spellEnd"/>
       <w:r>
         <w:rPr>
           <w:color w:val="222222"/>
@@ -1539,7 +1845,21 @@
         <w:rPr>
           <w:color w:val="222222"/>
         </w:rPr>
-        <w:t>{% if county_choice == “Barry” %}There is a $5 fee to sign in front of a court clerk. {% endif %}</w:t>
+        <w:t xml:space="preserve">{% if </w:t>
+      </w:r>
+      <w:proofErr w:type="spellStart"/>
+      <w:r>
+        <w:rPr>
+          <w:color w:val="222222"/>
+        </w:rPr>
+        <w:t>county_choice</w:t>
+      </w:r>
+      <w:proofErr w:type="spellEnd"/>
+      <w:r>
+        <w:rPr>
+          <w:color w:val="222222"/>
+        </w:rPr>
+        <w:t xml:space="preserve"> == “Barry” %}There is a $5 fee to sign in front of a court clerk. {% endif %}</w:t>
       </w:r>
       <w:r>
         <w:rPr>
@@ -1573,7 +1893,21 @@
         <w:rPr>
           <w:color w:val="222222"/>
         </w:rPr>
-        <w:t>{%p if county_choice == “Wayne” %}</w:t>
+        <w:t xml:space="preserve">{%p if </w:t>
+      </w:r>
+      <w:proofErr w:type="spellStart"/>
+      <w:r>
+        <w:rPr>
+          <w:color w:val="222222"/>
+        </w:rPr>
+        <w:t>county_choice</w:t>
+      </w:r>
+      <w:proofErr w:type="spellEnd"/>
+      <w:r>
+        <w:rPr>
+          <w:color w:val="222222"/>
+        </w:rPr>
+        <w:t xml:space="preserve"> == “Wayne” %}</w:t>
       </w:r>
     </w:p>
     <w:p>
@@ -1725,7 +2059,21 @@
         <w:rPr>
           <w:color w:val="222222"/>
         </w:rPr>
-        <w:t xml:space="preserve">Certificate on Behalf of the Plaintiff Regarding Ex Parte Interim Support Order – </w:t>
+        <w:t xml:space="preserve">Certificate on Behalf of the Plaintiff Regarding Ex </w:t>
+      </w:r>
+      <w:proofErr w:type="spellStart"/>
+      <w:r>
+        <w:rPr>
+          <w:color w:val="222222"/>
+        </w:rPr>
+        <w:t>Parte</w:t>
+      </w:r>
+      <w:proofErr w:type="spellEnd"/>
+      <w:r>
+        <w:rPr>
+          <w:color w:val="222222"/>
+        </w:rPr>
+        <w:t xml:space="preserve"> Interim Support Order – </w:t>
       </w:r>
       <w:r>
         <w:rPr>
@@ -1842,7 +2190,21 @@
         <w:rPr>
           <w:color w:val="222222"/>
         </w:rPr>
-        <w:t>{%p if county_choice == “Oscoda” %}</w:t>
+        <w:t xml:space="preserve">{%p if </w:t>
+      </w:r>
+      <w:proofErr w:type="spellStart"/>
+      <w:r>
+        <w:rPr>
+          <w:color w:val="222222"/>
+        </w:rPr>
+        <w:t>county_choice</w:t>
+      </w:r>
+      <w:proofErr w:type="spellEnd"/>
+      <w:r>
+        <w:rPr>
+          <w:color w:val="222222"/>
+        </w:rPr>
+        <w:t xml:space="preserve"> == “Oscoda” %}</w:t>
       </w:r>
     </w:p>
     <w:p>
@@ -1942,7 +2304,21 @@
         <w:rPr>
           <w:color w:val="222222"/>
         </w:rPr>
-        <w:t>{% if county_choice == “Oscoda” %}</w:t>
+        <w:t xml:space="preserve">{% if </w:t>
+      </w:r>
+      <w:proofErr w:type="spellStart"/>
+      <w:r>
+        <w:rPr>
+          <w:color w:val="222222"/>
+        </w:rPr>
+        <w:t>county_choice</w:t>
+      </w:r>
+      <w:proofErr w:type="spellEnd"/>
+      <w:r>
+        <w:rPr>
+          <w:color w:val="222222"/>
+        </w:rPr>
+        <w:t xml:space="preserve"> == “Oscoda” %}</w:t>
       </w:r>
       <w:r>
         <w:rPr>
@@ -2101,7 +2477,21 @@
         <w:rPr>
           <w:color w:val="222222"/>
         </w:rPr>
-        <w:t>{%p if county_choice != “Oscoda” %}</w:t>
+        <w:t xml:space="preserve">{%p if </w:t>
+      </w:r>
+      <w:proofErr w:type="spellStart"/>
+      <w:r>
+        <w:rPr>
+          <w:color w:val="222222"/>
+        </w:rPr>
+        <w:t>county_choice</w:t>
+      </w:r>
+      <w:proofErr w:type="spellEnd"/>
+      <w:r>
+        <w:rPr>
+          <w:color w:val="222222"/>
+        </w:rPr>
+        <w:t xml:space="preserve"> != “Oscoda” %}</w:t>
       </w:r>
     </w:p>
     <w:p>
@@ -2160,14 +2550,44 @@
         <w:rPr>
           <w:color w:val="222222"/>
         </w:rPr>
-        <w:t xml:space="preserve"> {%if county_choice == “Oscoda” %}The Prosecuting Attorney also gets one copy of the Summons, but does not get any of the other documents.{% else %}</w:t>
+        <w:t xml:space="preserve"> {%if </w:t>
+      </w:r>
+      <w:proofErr w:type="spellStart"/>
+      <w:r>
+        <w:rPr>
+          <w:color w:val="222222"/>
+        </w:rPr>
+        <w:t>county_choice</w:t>
+      </w:r>
+      <w:proofErr w:type="spellEnd"/>
+      <w:r>
+        <w:rPr>
+          <w:color w:val="222222"/>
+        </w:rPr>
+        <w:t xml:space="preserve"> == “Oscoda” %}The Prosecuting Attorney also gets one copy of the Summons, but does not get any of the other documents.{% else %}</w:t>
       </w:r>
       <w:r>
         <w:rPr>
           <w:b/>
           <w:color w:val="222222"/>
         </w:rPr>
-        <w:t>If you are filing either by e-mail or using MiFILE, you will not need to file an extra copy for the Friend of the Court. You will only need to make copies for yourself and the other party.</w:t>
+        <w:t xml:space="preserve">If you are filing either by e-mail or using </w:t>
+      </w:r>
+      <w:proofErr w:type="spellStart"/>
+      <w:r>
+        <w:rPr>
+          <w:b/>
+          <w:color w:val="222222"/>
+        </w:rPr>
+        <w:t>MiFILE</w:t>
+      </w:r>
+      <w:proofErr w:type="spellEnd"/>
+      <w:r>
+        <w:rPr>
+          <w:b/>
+          <w:color w:val="222222"/>
+        </w:rPr>
+        <w:t>, you will not need to file an extra copy for the Friend of the Court. You will only need to make copies for yourself and the other party.</w:t>
       </w:r>
       <w:r>
         <w:rPr>
@@ -2187,7 +2607,21 @@
         <w:rPr>
           <w:color w:val="222222"/>
         </w:rPr>
-        <w:t>{%p if county_choice == “Oscoda” %}</w:t>
+        <w:t xml:space="preserve">{%p if </w:t>
+      </w:r>
+      <w:proofErr w:type="spellStart"/>
+      <w:r>
+        <w:rPr>
+          <w:color w:val="222222"/>
+        </w:rPr>
+        <w:t>county_choice</w:t>
+      </w:r>
+      <w:proofErr w:type="spellEnd"/>
+      <w:r>
+        <w:rPr>
+          <w:color w:val="222222"/>
+        </w:rPr>
+        <w:t xml:space="preserve"> == “Oscoda” %}</w:t>
       </w:r>
     </w:p>
     <w:p>
@@ -2258,7 +2692,21 @@
         <w:rPr>
           <w:color w:val="222222"/>
         </w:rPr>
-        <w:t>{%p if county_choice == “Wayne” %}</w:t>
+        <w:t xml:space="preserve">{%p if </w:t>
+      </w:r>
+      <w:proofErr w:type="spellStart"/>
+      <w:r>
+        <w:rPr>
+          <w:color w:val="222222"/>
+        </w:rPr>
+        <w:t>county_choice</w:t>
+      </w:r>
+      <w:proofErr w:type="spellEnd"/>
+      <w:r>
+        <w:rPr>
+          <w:color w:val="222222"/>
+        </w:rPr>
+        <w:t xml:space="preserve"> == “Wayne” %}</w:t>
       </w:r>
     </w:p>
     <w:p>
@@ -2378,7 +2826,21 @@
           <w:color w:val="222222"/>
         </w:rPr>
         <w:lastRenderedPageBreak/>
-        <w:t>Certificate on Behalf of Plaintiff without Ex Parte Interim Order for Custody, Support, and/or Parenting Time</w:t>
+        <w:t xml:space="preserve">Certificate on Behalf of Plaintiff without Ex </w:t>
+      </w:r>
+      <w:proofErr w:type="spellStart"/>
+      <w:r>
+        <w:rPr>
+          <w:color w:val="222222"/>
+        </w:rPr>
+        <w:t>Parte</w:t>
+      </w:r>
+      <w:proofErr w:type="spellEnd"/>
+      <w:r>
+        <w:rPr>
+          <w:color w:val="222222"/>
+        </w:rPr>
+        <w:t xml:space="preserve"> Interim Order for Custody, Support, and/or Parenting Time</w:t>
       </w:r>
     </w:p>
     <w:p>
@@ -2534,12 +2996,21 @@
         <w:t xml:space="preserve">After you get the confirmation e-mail that your case has been accepted for filing and assigned a docket number and judge, you will need to create a Summons on the </w:t>
       </w:r>
       <w:hyperlink r:id="rId31">
+        <w:proofErr w:type="spellStart"/>
         <w:r>
           <w:rPr>
             <w:color w:val="1155CC"/>
             <w:u w:val="single"/>
           </w:rPr>
-          <w:t>eSummons page</w:t>
+          <w:t>eSummons</w:t>
+        </w:r>
+        <w:proofErr w:type="spellEnd"/>
+        <w:r>
+          <w:rPr>
+            <w:color w:val="1155CC"/>
+            <w:u w:val="single"/>
+          </w:rPr>
+          <w:t xml:space="preserve"> page</w:t>
         </w:r>
       </w:hyperlink>
       <w:r>
@@ -2883,7 +3354,21 @@
         <w:rPr>
           <w:color w:val="222222"/>
         </w:rPr>
-        <w:t>{%p if county_choice == “Oakland” %}</w:t>
+        <w:t xml:space="preserve">{%p if </w:t>
+      </w:r>
+      <w:proofErr w:type="spellStart"/>
+      <w:r>
+        <w:rPr>
+          <w:color w:val="222222"/>
+        </w:rPr>
+        <w:t>county_choice</w:t>
+      </w:r>
+      <w:proofErr w:type="spellEnd"/>
+      <w:r>
+        <w:rPr>
+          <w:color w:val="222222"/>
+        </w:rPr>
+        <w:t xml:space="preserve"> == “Oakland” %}</w:t>
       </w:r>
     </w:p>
     <w:p>
@@ -2916,6 +3401,7 @@
         <w:t xml:space="preserve">Upload your documents in </w:t>
       </w:r>
       <w:hyperlink r:id="rId35">
+        <w:proofErr w:type="spellStart"/>
         <w:r>
           <w:rPr>
             <w:b/>
@@ -2925,13 +3411,30 @@
           </w:rPr>
           <w:t>MiFILE</w:t>
         </w:r>
+        <w:proofErr w:type="spellEnd"/>
       </w:hyperlink>
       <w:r>
         <w:rPr>
           <w:b/>
           <w:color w:val="222222"/>
         </w:rPr>
-        <w:t>. Within MiFILE, you will need to choose a drop down label for each individual document you upload. Choose "NEW CASE FILING FEE</w:t>
+        <w:t xml:space="preserve">. Within </w:t>
+      </w:r>
+      <w:proofErr w:type="spellStart"/>
+      <w:r>
+        <w:rPr>
+          <w:b/>
+          <w:color w:val="222222"/>
+        </w:rPr>
+        <w:t>MiFILE</w:t>
+      </w:r>
+      <w:proofErr w:type="spellEnd"/>
+      <w:r>
+        <w:rPr>
+          <w:b/>
+          <w:color w:val="222222"/>
+        </w:rPr>
+        <w:t>, you will need to choose a drop down label for each individual document you upload. Choose "NEW CASE FILING FEE</w:t>
       </w:r>
       <w:r>
         <w:rPr>
@@ -3005,6 +3508,7 @@
         </w:rPr>
         <w:t xml:space="preserve"> </w:t>
       </w:r>
+      <w:proofErr w:type="spellStart"/>
       <w:r>
         <w:rPr>
           <w:color w:val="222222"/>
@@ -3021,7 +3525,35 @@
         <w:rPr>
           <w:color w:val="222222"/>
         </w:rPr>
-        <w:t>f county_choice not in “Allegan</w:t>
+        <w:t>f</w:t>
+      </w:r>
+      <w:proofErr w:type="spellEnd"/>
+      <w:r>
+        <w:rPr>
+          <w:color w:val="222222"/>
+        </w:rPr>
+        <w:t xml:space="preserve"> </w:t>
+      </w:r>
+      <w:proofErr w:type="spellStart"/>
+      <w:r>
+        <w:rPr>
+          <w:color w:val="222222"/>
+        </w:rPr>
+        <w:t>county_choice</w:t>
+      </w:r>
+      <w:proofErr w:type="spellEnd"/>
+      <w:r>
+        <w:rPr>
+          <w:color w:val="222222"/>
+        </w:rPr>
+        <w:t xml:space="preserve"> not in “</w:t>
+      </w:r>
+      <w:proofErr w:type="spellStart"/>
+      <w:r>
+        <w:rPr>
+          <w:color w:val="222222"/>
+        </w:rPr>
+        <w:t>Allegan</w:t>
       </w:r>
       <w:r>
         <w:rPr>
@@ -3053,6 +3585,7 @@
         </w:rPr>
         <w:t>|Oakland</w:t>
       </w:r>
+      <w:proofErr w:type="spellEnd"/>
       <w:r>
         <w:rPr>
           <w:color w:val="222222"/>
@@ -3092,7 +3625,21 @@
         <w:rPr>
           <w:color w:val="222222"/>
         </w:rPr>
-        <w:t>Contact your court to find out which filing methods are available. Depending on your court, you may be able to file electronically. To learn more about filing methods that may be available, read Step 1. If you are e-filing using MiFILE, you will need to know the case-type code. The case type code for divorce with minor children is DM.</w:t>
+        <w:t xml:space="preserve">Contact your court to find out which filing methods are available. Depending on your court, you may be able to file electronically. To learn more about filing methods that may be available, read Step 1. If you are e-filing using </w:t>
+      </w:r>
+      <w:proofErr w:type="spellStart"/>
+      <w:r>
+        <w:rPr>
+          <w:color w:val="222222"/>
+        </w:rPr>
+        <w:t>MiFILE</w:t>
+      </w:r>
+      <w:proofErr w:type="spellEnd"/>
+      <w:r>
+        <w:rPr>
+          <w:color w:val="222222"/>
+        </w:rPr>
+        <w:t>, you will need to know the case-type code. The case type code for divorce with minor children is DM.</w:t>
       </w:r>
     </w:p>
     <w:p>
@@ -3121,13 +3668,30 @@
           <w:color w:val="222222"/>
           <w:highlight w:val="white"/>
         </w:rPr>
-        <w:t>{%p if county_choice in “</w:t>
-      </w:r>
+        <w:t xml:space="preserve">{%p if </w:t>
+      </w:r>
+      <w:proofErr w:type="spellStart"/>
       <w:r>
         <w:rPr>
           <w:color w:val="222222"/>
           <w:highlight w:val="white"/>
         </w:rPr>
+        <w:t>county_choice</w:t>
+      </w:r>
+      <w:proofErr w:type="spellEnd"/>
+      <w:r>
+        <w:rPr>
+          <w:color w:val="222222"/>
+          <w:highlight w:val="white"/>
+        </w:rPr>
+        <w:t xml:space="preserve"> in “</w:t>
+      </w:r>
+      <w:proofErr w:type="spellStart"/>
+      <w:r>
+        <w:rPr>
+          <w:color w:val="222222"/>
+          <w:highlight w:val="white"/>
+        </w:rPr>
         <w:t>Allegan|Ingham</w:t>
       </w:r>
       <w:r>
@@ -3158,6 +3722,7 @@
         </w:rPr>
         <w:t>Ottawa</w:t>
       </w:r>
+      <w:proofErr w:type="spellEnd"/>
       <w:r>
         <w:rPr>
           <w:color w:val="222222"/>
@@ -3208,7 +3773,39 @@
           <w:color w:val="222222"/>
           <w:highlight w:val="white"/>
         </w:rPr>
-        <w:t>{%p elif county_choice != “Oakland” %}</w:t>
+        <w:t xml:space="preserve">{%p </w:t>
+      </w:r>
+      <w:proofErr w:type="spellStart"/>
+      <w:r>
+        <w:rPr>
+          <w:color w:val="222222"/>
+          <w:highlight w:val="white"/>
+        </w:rPr>
+        <w:t>elif</w:t>
+      </w:r>
+      <w:proofErr w:type="spellEnd"/>
+      <w:r>
+        <w:rPr>
+          <w:color w:val="222222"/>
+          <w:highlight w:val="white"/>
+        </w:rPr>
+        <w:t xml:space="preserve"> </w:t>
+      </w:r>
+      <w:proofErr w:type="spellStart"/>
+      <w:r>
+        <w:rPr>
+          <w:color w:val="222222"/>
+          <w:highlight w:val="white"/>
+        </w:rPr>
+        <w:t>county_choice</w:t>
+      </w:r>
+      <w:proofErr w:type="spellEnd"/>
+      <w:r>
+        <w:rPr>
+          <w:color w:val="222222"/>
+          <w:highlight w:val="white"/>
+        </w:rPr>
+        <w:t xml:space="preserve"> != “Oakland” %}</w:t>
       </w:r>
     </w:p>
     <w:p>
@@ -3297,7 +3894,21 @@
         <w:rPr>
           <w:color w:val="222222"/>
         </w:rPr>
-        <w:t>{%p if county_choice == “Oakland” %}</w:t>
+        <w:t xml:space="preserve">{%p if </w:t>
+      </w:r>
+      <w:proofErr w:type="spellStart"/>
+      <w:r>
+        <w:rPr>
+          <w:color w:val="222222"/>
+        </w:rPr>
+        <w:t>county_choice</w:t>
+      </w:r>
+      <w:proofErr w:type="spellEnd"/>
+      <w:r>
+        <w:rPr>
+          <w:color w:val="222222"/>
+        </w:rPr>
+        <w:t xml:space="preserve"> == “Oakland” %}</w:t>
       </w:r>
     </w:p>
     <w:p>
@@ -3468,7 +4079,21 @@
         <w:rPr>
           <w:color w:val="222222"/>
         </w:rPr>
-        <w:t>{%p if county_choice == “Ottawa” %}</w:t>
+        <w:t xml:space="preserve">{%p if </w:t>
+      </w:r>
+      <w:proofErr w:type="spellStart"/>
+      <w:r>
+        <w:rPr>
+          <w:color w:val="222222"/>
+        </w:rPr>
+        <w:t>county_choice</w:t>
+      </w:r>
+      <w:proofErr w:type="spellEnd"/>
+      <w:r>
+        <w:rPr>
+          <w:color w:val="222222"/>
+        </w:rPr>
+        <w:t xml:space="preserve"> == “Ottawa” %}</w:t>
       </w:r>
     </w:p>
     <w:p>
@@ -3513,7 +4138,28 @@
         <w:rPr>
           <w:color w:val="222222"/>
         </w:rPr>
-        <w:t>{%p if county_choice not in “Oakland|Shiawassee|</w:t>
+        <w:t xml:space="preserve">{%p if </w:t>
+      </w:r>
+      <w:proofErr w:type="spellStart"/>
+      <w:r>
+        <w:rPr>
+          <w:color w:val="222222"/>
+        </w:rPr>
+        <w:t>county_choice</w:t>
+      </w:r>
+      <w:proofErr w:type="spellEnd"/>
+      <w:r>
+        <w:rPr>
+          <w:color w:val="222222"/>
+        </w:rPr>
+        <w:t xml:space="preserve"> not in “</w:t>
+      </w:r>
+      <w:proofErr w:type="spellStart"/>
+      <w:r>
+        <w:rPr>
+          <w:color w:val="222222"/>
+        </w:rPr>
+        <w:t>Oakland|Shiawassee|</w:t>
       </w:r>
       <w:r>
         <w:rPr>
@@ -3521,6 +4167,7 @@
         </w:rPr>
         <w:t>Washtenaw</w:t>
       </w:r>
+      <w:proofErr w:type="spellEnd"/>
       <w:r>
         <w:rPr>
           <w:color w:val="222222"/>
@@ -3546,7 +4193,21 @@
         <w:rPr>
           <w:color w:val="222222"/>
         </w:rPr>
-        <w:t>{% if county_choice not in “</w:t>
+        <w:t xml:space="preserve">{% if </w:t>
+      </w:r>
+      <w:proofErr w:type="spellStart"/>
+      <w:r>
+        <w:rPr>
+          <w:color w:val="222222"/>
+        </w:rPr>
+        <w:t>county_choice</w:t>
+      </w:r>
+      <w:proofErr w:type="spellEnd"/>
+      <w:r>
+        <w:rPr>
+          <w:color w:val="222222"/>
+        </w:rPr>
+        <w:t xml:space="preserve"> not in “</w:t>
       </w:r>
       <w:r>
         <w:rPr>
@@ -3555,7 +4216,11 @@
         <w:t>Allegan|</w:t>
       </w:r>
       <w:r>
-        <w:t>Barry|Eaton|Gratiot|Jackson|Macomb|Marquette|Mecosta|Menominee|Monroe|Ogemaw|Oscoda|Otsego|Presque Isle|Tuscola</w:t>
+        <w:t xml:space="preserve">Barry|Eaton|Gratiot|Jackson|Macomb|Marquette|Mecosta|Menominee|Monroe|Ogemaw|Oscoda|Otsego|Presque </w:t>
+      </w:r>
+      <w:proofErr w:type="spellStart"/>
+      <w:r>
+        <w:t>Isle|Tuscola</w:t>
       </w:r>
       <w:r>
         <w:rPr>
@@ -3563,6 +4228,7 @@
         </w:rPr>
         <w:t>|Ingham|Lenawee|Ottawa</w:t>
       </w:r>
+      <w:proofErr w:type="spellEnd"/>
       <w:r>
         <w:rPr>
           <w:color w:val="222222"/>
@@ -3597,7 +4263,21 @@
         <w:rPr>
           <w:color w:val="222222"/>
         </w:rPr>
-        <w:t>{%p if county_choice == “Ingham” %}</w:t>
+        <w:t xml:space="preserve">{%p if </w:t>
+      </w:r>
+      <w:proofErr w:type="spellStart"/>
+      <w:r>
+        <w:rPr>
+          <w:color w:val="222222"/>
+        </w:rPr>
+        <w:t>county_choice</w:t>
+      </w:r>
+      <w:proofErr w:type="spellEnd"/>
+      <w:r>
+        <w:rPr>
+          <w:color w:val="222222"/>
+        </w:rPr>
+        <w:t xml:space="preserve"> == “Ingham” %}</w:t>
       </w:r>
     </w:p>
     <w:p>
@@ -3642,7 +4322,21 @@
         <w:rPr>
           <w:color w:val="222222"/>
         </w:rPr>
-        <w:t>{%p if county_choice == “Oscoda” %}</w:t>
+        <w:t xml:space="preserve">{%p if </w:t>
+      </w:r>
+      <w:proofErr w:type="spellStart"/>
+      <w:r>
+        <w:rPr>
+          <w:color w:val="222222"/>
+        </w:rPr>
+        <w:t>county_choice</w:t>
+      </w:r>
+      <w:proofErr w:type="spellEnd"/>
+      <w:r>
+        <w:rPr>
+          <w:color w:val="222222"/>
+        </w:rPr>
+        <w:t xml:space="preserve"> == “Oscoda” %}</w:t>
       </w:r>
     </w:p>
     <w:p>
@@ -3693,13 +4387,30 @@
           <w:color w:val="222222"/>
           <w:highlight w:val="white"/>
         </w:rPr>
-        <w:t>{% if county_choice in “</w:t>
-      </w:r>
+        <w:t xml:space="preserve">{% if </w:t>
+      </w:r>
+      <w:proofErr w:type="spellStart"/>
       <w:r>
         <w:rPr>
           <w:color w:val="222222"/>
           <w:highlight w:val="white"/>
         </w:rPr>
+        <w:t>county_choice</w:t>
+      </w:r>
+      <w:proofErr w:type="spellEnd"/>
+      <w:r>
+        <w:rPr>
+          <w:color w:val="222222"/>
+          <w:highlight w:val="white"/>
+        </w:rPr>
+        <w:t xml:space="preserve"> in “</w:t>
+      </w:r>
+      <w:proofErr w:type="spellStart"/>
+      <w:r>
+        <w:rPr>
+          <w:color w:val="222222"/>
+          <w:highlight w:val="white"/>
+        </w:rPr>
         <w:t>Allegan|Ingham|Lenawee|</w:t>
       </w:r>
       <w:r>
@@ -3716,6 +4427,7 @@
         </w:rPr>
         <w:t>Ottawa</w:t>
       </w:r>
+      <w:proofErr w:type="spellEnd"/>
       <w:r>
         <w:rPr>
           <w:color w:val="222222"/>
@@ -3727,7 +4439,35 @@
         <w:rPr>
           <w:color w:val="222222"/>
         </w:rPr>
-        <w:t>Give the clerk all of the originals and all of the copies. {% elif county_choice != “</w:t>
+        <w:t xml:space="preserve">Give the clerk all of the originals and all of the copies. {% </w:t>
+      </w:r>
+      <w:proofErr w:type="spellStart"/>
+      <w:r>
+        <w:rPr>
+          <w:color w:val="222222"/>
+        </w:rPr>
+        <w:t>elif</w:t>
+      </w:r>
+      <w:proofErr w:type="spellEnd"/>
+      <w:r>
+        <w:rPr>
+          <w:color w:val="222222"/>
+        </w:rPr>
+        <w:t xml:space="preserve"> </w:t>
+      </w:r>
+      <w:proofErr w:type="spellStart"/>
+      <w:r>
+        <w:rPr>
+          <w:color w:val="222222"/>
+        </w:rPr>
+        <w:t>county_choice</w:t>
+      </w:r>
+      <w:proofErr w:type="spellEnd"/>
+      <w:r>
+        <w:rPr>
+          <w:color w:val="222222"/>
+        </w:rPr>
+        <w:t xml:space="preserve"> != “</w:t>
       </w:r>
       <w:r>
         <w:rPr>
@@ -3745,7 +4485,21 @@
         <w:rPr>
           <w:color w:val="222222"/>
         </w:rPr>
-        <w:t>{% if county_choice != “</w:t>
+        <w:t xml:space="preserve">{% if </w:t>
+      </w:r>
+      <w:proofErr w:type="spellStart"/>
+      <w:r>
+        <w:rPr>
+          <w:color w:val="222222"/>
+        </w:rPr>
+        <w:t>county_choice</w:t>
+      </w:r>
+      <w:proofErr w:type="spellEnd"/>
+      <w:r>
+        <w:rPr>
+          <w:color w:val="222222"/>
+        </w:rPr>
+        <w:t xml:space="preserve"> != “</w:t>
       </w:r>
       <w:r>
         <w:rPr>
@@ -3769,7 +4523,21 @@
         <w:rPr>
           <w:color w:val="222222"/>
         </w:rPr>
-        <w:t xml:space="preserve">{% if county_choice </w:t>
+        <w:t xml:space="preserve">{% if </w:t>
+      </w:r>
+      <w:proofErr w:type="spellStart"/>
+      <w:r>
+        <w:rPr>
+          <w:color w:val="222222"/>
+        </w:rPr>
+        <w:t>county_choice</w:t>
+      </w:r>
+      <w:proofErr w:type="spellEnd"/>
+      <w:r>
+        <w:rPr>
+          <w:color w:val="222222"/>
+        </w:rPr>
+        <w:t xml:space="preserve"> </w:t>
       </w:r>
       <w:r>
         <w:rPr>
@@ -3781,7 +4549,14 @@
         <w:rPr>
           <w:color w:val="222222"/>
         </w:rPr>
-        <w:t xml:space="preserve"> “Allegan</w:t>
+        <w:t xml:space="preserve"> “</w:t>
+      </w:r>
+      <w:proofErr w:type="spellStart"/>
+      <w:r>
+        <w:rPr>
+          <w:color w:val="222222"/>
+        </w:rPr>
+        <w:t>Allegan</w:t>
       </w:r>
       <w:r>
         <w:rPr>
@@ -3807,6 +4582,7 @@
         </w:rPr>
         <w:t>|Ottawa</w:t>
       </w:r>
+      <w:proofErr w:type="spellEnd"/>
       <w:r>
         <w:rPr>
           <w:color w:val="222222"/>
@@ -3855,7 +4631,21 @@
         <w:rPr>
           <w:color w:val="222222"/>
         </w:rPr>
-        <w:t>{%p if county_choice == “Lenawee” %}</w:t>
+        <w:t xml:space="preserve">{%p if </w:t>
+      </w:r>
+      <w:proofErr w:type="spellStart"/>
+      <w:r>
+        <w:rPr>
+          <w:color w:val="222222"/>
+        </w:rPr>
+        <w:t>county_choice</w:t>
+      </w:r>
+      <w:proofErr w:type="spellEnd"/>
+      <w:r>
+        <w:rPr>
+          <w:color w:val="222222"/>
+        </w:rPr>
+        <w:t xml:space="preserve"> == “Lenawee” %}</w:t>
       </w:r>
     </w:p>
     <w:p>
@@ -4155,7 +4945,23 @@
           <w:color w:val="222222"/>
           <w:highlight w:val="white"/>
         </w:rPr>
-        <w:t>{%p if county_choice == “Lenawee” %}</w:t>
+        <w:t xml:space="preserve">{%p if </w:t>
+      </w:r>
+      <w:proofErr w:type="spellStart"/>
+      <w:r>
+        <w:rPr>
+          <w:color w:val="222222"/>
+          <w:highlight w:val="white"/>
+        </w:rPr>
+        <w:t>county_choice</w:t>
+      </w:r>
+      <w:proofErr w:type="spellEnd"/>
+      <w:r>
+        <w:rPr>
+          <w:color w:val="222222"/>
+          <w:highlight w:val="white"/>
+        </w:rPr>
+        <w:t xml:space="preserve"> == “Lenawee” %}</w:t>
       </w:r>
     </w:p>
     <w:p>
@@ -4178,25 +4984,11 @@
     </w:p>
     <w:p>
       <w:pPr>
-        <w:spacing w:before="180" w:after="180"/>
-        <w:rPr>
-          <w:color w:val="222222"/>
-        </w:rPr>
-      </w:pPr>
-      <w:r>
-        <w:rPr>
-          <w:color w:val="222222"/>
-        </w:rPr>
-        <w:t>{%p endif %}</w:t>
-      </w:r>
-    </w:p>
-    <w:p>
-      <w:pPr>
+        <w:pStyle w:val="ListParagraph"/>
         <w:numPr>
           <w:ilvl w:val="0"/>
           <w:numId w:val="6"/>
         </w:numPr>
-        <w:spacing w:after="0"/>
         <w:rPr>
           <w:color w:val="222222"/>
         </w:rPr>
@@ -4235,7 +5027,60 @@
           <w:color w:val="222222"/>
           <w:highlight w:val="white"/>
         </w:rPr>
-        <w:t>{%p if county_choice == “</w:t>
+        <w:t xml:space="preserve">{%p </w:t>
+      </w:r>
+      <w:proofErr w:type="spellStart"/>
+      <w:r>
+        <w:rPr>
+          <w:color w:val="222222"/>
+          <w:highlight w:val="white"/>
+        </w:rPr>
+        <w:t>el</w:t>
+      </w:r>
+      <w:r>
+        <w:rPr>
+          <w:color w:val="222222"/>
+          <w:highlight w:val="white"/>
+        </w:rPr>
+        <w:t>if</w:t>
+      </w:r>
+      <w:proofErr w:type="spellEnd"/>
+      <w:r>
+        <w:rPr>
+          <w:color w:val="222222"/>
+          <w:highlight w:val="white"/>
+        </w:rPr>
+        <w:t xml:space="preserve"> </w:t>
+      </w:r>
+      <w:proofErr w:type="spellStart"/>
+      <w:r>
+        <w:rPr>
+          <w:color w:val="222222"/>
+          <w:highlight w:val="white"/>
+        </w:rPr>
+        <w:t>county_choice</w:t>
+      </w:r>
+      <w:proofErr w:type="spellEnd"/>
+      <w:r>
+        <w:rPr>
+          <w:color w:val="222222"/>
+          <w:highlight w:val="white"/>
+        </w:rPr>
+        <w:t xml:space="preserve"> </w:t>
+      </w:r>
+      <w:r>
+        <w:rPr>
+          <w:color w:val="222222"/>
+          <w:highlight w:val="white"/>
+        </w:rPr>
+        <w:t>=</w:t>
+      </w:r>
+      <w:r>
+        <w:rPr>
+          <w:color w:val="222222"/>
+          <w:highlight w:val="white"/>
+        </w:rPr>
+        <w:t>= “</w:t>
       </w:r>
       <w:r>
         <w:rPr>
@@ -4267,7 +5112,21 @@
         <w:rPr>
           <w:color w:val="222222"/>
         </w:rPr>
-        <w:t xml:space="preserve">Certificate on Behalf of Plaintiff Without Ex Parte Interim Order for Custody, Support, And/or Parenting Time </w:t>
+        <w:t xml:space="preserve">Certificate on Behalf of Plaintiff Without Ex </w:t>
+      </w:r>
+      <w:proofErr w:type="spellStart"/>
+      <w:r>
+        <w:rPr>
+          <w:color w:val="222222"/>
+        </w:rPr>
+        <w:t>Parte</w:t>
+      </w:r>
+      <w:proofErr w:type="spellEnd"/>
+      <w:r>
+        <w:rPr>
+          <w:color w:val="222222"/>
+        </w:rPr>
+        <w:t xml:space="preserve"> Interim Order for Custody, Support, And/or Parenting Time </w:t>
       </w:r>
     </w:p>
     <w:p>
@@ -4284,6 +5143,7 @@
         </w:rPr>
         <w:t xml:space="preserve">{%p </w:t>
       </w:r>
+      <w:proofErr w:type="spellStart"/>
       <w:r>
         <w:rPr>
           <w:color w:val="222222"/>
@@ -4296,13 +5156,37 @@
           <w:color w:val="222222"/>
           <w:highlight w:val="white"/>
         </w:rPr>
-        <w:t>if county_choice == “</w:t>
-      </w:r>
+        <w:t>if</w:t>
+      </w:r>
+      <w:proofErr w:type="spellEnd"/>
       <w:r>
         <w:rPr>
           <w:color w:val="222222"/>
           <w:highlight w:val="white"/>
         </w:rPr>
+        <w:t xml:space="preserve"> </w:t>
+      </w:r>
+      <w:proofErr w:type="spellStart"/>
+      <w:r>
+        <w:rPr>
+          <w:color w:val="222222"/>
+          <w:highlight w:val="white"/>
+        </w:rPr>
+        <w:t>county_choice</w:t>
+      </w:r>
+      <w:proofErr w:type="spellEnd"/>
+      <w:r>
+        <w:rPr>
+          <w:color w:val="222222"/>
+          <w:highlight w:val="white"/>
+        </w:rPr>
+        <w:t xml:space="preserve"> == “</w:t>
+      </w:r>
+      <w:r>
+        <w:rPr>
+          <w:color w:val="222222"/>
+          <w:highlight w:val="white"/>
+        </w:rPr>
         <w:t>Oakland</w:t>
       </w:r>
       <w:r>
@@ -4315,14 +5199,115 @@
     </w:p>
     <w:p>
       <w:pPr>
+        <w:pStyle w:val="ListParagraph"/>
         <w:numPr>
           <w:ilvl w:val="0"/>
-          <w:numId w:val="16"/>
+          <w:numId w:val="6"/>
         </w:numPr>
-        <w:spacing w:line="278" w:lineRule="auto"/>
-      </w:pPr>
-      <w:r>
-        <w:t>Order for Information Exchange SMILE Program Attendance and Early Intervention Conference</w:t>
+        <w:rPr>
+          <w:color w:val="222222"/>
+        </w:rPr>
+      </w:pPr>
+      <w:r>
+        <w:rPr>
+          <w:color w:val="222222"/>
+        </w:rPr>
+        <w:t xml:space="preserve">Friend of the Court Handbook.  (Print a copy of this </w:t>
+      </w:r>
+      <w:hyperlink r:id="rId41" w:history="1">
+        <w:r>
+          <w:rPr>
+            <w:rStyle w:val="Hyperlink"/>
+            <w:color w:val="1155CC"/>
+          </w:rPr>
+          <w:t>Handbook</w:t>
+        </w:r>
+      </w:hyperlink>
+      <w:r>
+        <w:rPr>
+          <w:color w:val="222222"/>
+        </w:rPr>
+        <w:t xml:space="preserve"> from the Michigan One Court of Justice website.)</w:t>
+      </w:r>
+    </w:p>
+    <w:p>
+      <w:pPr>
+        <w:pStyle w:val="ListParagraph"/>
+        <w:numPr>
+          <w:ilvl w:val="0"/>
+          <w:numId w:val="6"/>
+        </w:numPr>
+      </w:pPr>
+      <w:r>
+        <w:rPr>
+          <w:color w:val="222222"/>
+        </w:rPr>
+        <w:t>Order for</w:t>
+      </w:r>
+      <w:r>
+        <w:t xml:space="preserve"> Information Exchange SMILE Program Attendance and Early Intervention Conference</w:t>
+      </w:r>
+    </w:p>
+    <w:p>
+      <w:pPr>
+        <w:spacing w:before="180" w:after="180"/>
+        <w:rPr>
+          <w:color w:val="222222"/>
+        </w:rPr>
+      </w:pPr>
+      <w:r>
+        <w:rPr>
+          <w:color w:val="222222"/>
+          <w:highlight w:val="white"/>
+        </w:rPr>
+        <w:t>{%p</w:t>
+      </w:r>
+      <w:r>
+        <w:rPr>
+          <w:color w:val="222222"/>
+          <w:highlight w:val="white"/>
+        </w:rPr>
+        <w:t xml:space="preserve"> else</w:t>
+      </w:r>
+      <w:r>
+        <w:rPr>
+          <w:color w:val="222222"/>
+          <w:highlight w:val="white"/>
+        </w:rPr>
+        <w:t xml:space="preserve"> %}</w:t>
+      </w:r>
+    </w:p>
+    <w:p>
+      <w:pPr>
+        <w:pStyle w:val="ListParagraph"/>
+        <w:numPr>
+          <w:ilvl w:val="0"/>
+          <w:numId w:val="6"/>
+        </w:numPr>
+        <w:rPr>
+          <w:color w:val="222222"/>
+        </w:rPr>
+      </w:pPr>
+      <w:r>
+        <w:rPr>
+          <w:color w:val="222222"/>
+        </w:rPr>
+        <w:t xml:space="preserve">Friend of the Court Handbook.  (Print a copy of this </w:t>
+      </w:r>
+      <w:hyperlink r:id="rId42" w:history="1">
+        <w:r>
+          <w:rPr>
+            <w:rStyle w:val="Hyperlink"/>
+            <w:color w:val="1155CC"/>
+          </w:rPr>
+          <w:t>Handbook</w:t>
+        </w:r>
+      </w:hyperlink>
+      <w:r>
+        <w:rPr>
+          <w:color w:val="222222"/>
+        </w:rPr>
+        <w:t xml:space="preserve"> from the Michigan One Court of Justice website.)</w:t>
       </w:r>
     </w:p>
     <w:p>
@@ -4352,7 +5337,7 @@
         </w:rPr>
         <w:t xml:space="preserve">You have 91 days from the issue date on the Summons to have your spouse served with the divorce papers, or your case will be dismissed. If you are having trouble getting your spouse served in this time, you can file a </w:t>
       </w:r>
-      <w:hyperlink r:id="rId41" w:history="1">
+      <w:hyperlink r:id="rId43" w:history="1">
         <w:r>
           <w:rPr>
             <w:rStyle w:val="Hyperlink"/>
@@ -4391,7 +5376,7 @@
       <w:r>
         <w:t xml:space="preserve">, go to </w:t>
       </w:r>
-      <w:hyperlink r:id="rId42">
+      <w:hyperlink r:id="rId44">
         <w:r>
           <w:rPr>
             <w:color w:val="1155CC"/>
@@ -6356,6 +7341,9 @@
   </w:num>
   <w:num w:numId="16" w16cid:durableId="457531104">
     <w:abstractNumId w:val="3"/>
+  </w:num>
+  <w:num w:numId="17" w16cid:durableId="1244102456">
+    <w:abstractNumId w:val="11"/>
   </w:num>
 </w:numbering>
 </file>

</xml_diff>